<commit_message>
First review of Nikhil's whitepaper
First review of Nikhil's whitepaper
</commit_message>
<xml_diff>
--- a/1.Spock(A - Project 1)/10.Papers/2018_Batch1_Group1_AProject1_Nikhil_v0.0.docx.docx
+++ b/1.Spock(A - Project 1)/10.Papers/2018_Batch1_Group1_AProject1_Nikhil_v0.0.docx.docx
@@ -1,15 +1,14 @@
 
 <file path=word/document.xml><?xml version="1.0" encoding="utf-8"?>
-<w:document xmlns:ve="http://schemas.openxmlformats.org/markup-compatibility/2006" xmlns:o="urn:schemas-microsoft-com:office:office" xmlns:r="http://schemas.openxmlformats.org/officeDocument/2006/relationships" xmlns:m="http://schemas.openxmlformats.org/officeDocument/2006/math" xmlns:v="urn:schemas-microsoft-com:vml" xmlns:wp="http://schemas.openxmlformats.org/drawingml/2006/wordprocessingDrawing" xmlns:w10="urn:schemas-microsoft-com:office:word" xmlns:w="http://schemas.openxmlformats.org/wordprocessingml/2006/main" xmlns:wne="http://schemas.microsoft.com/office/word/2006/wordml">
+<w:document xmlns:wpc="http://schemas.microsoft.com/office/word/2010/wordprocessingCanvas" xmlns:cx="http://schemas.microsoft.com/office/drawing/2014/chartex" xmlns:cx1="http://schemas.microsoft.com/office/drawing/2015/9/8/chartex" xmlns:cx2="http://schemas.microsoft.com/office/drawing/2015/10/21/chartex" xmlns:cx3="http://schemas.microsoft.com/office/drawing/2016/5/9/chartex" xmlns:cx4="http://schemas.microsoft.com/office/drawing/2016/5/10/chartex" xmlns:cx5="http://schemas.microsoft.com/office/drawing/2016/5/11/chartex" xmlns:cx6="http://schemas.microsoft.com/office/drawing/2016/5/12/chartex" xmlns:cx7="http://schemas.microsoft.com/office/drawing/2016/5/13/chartex" xmlns:cx8="http://schemas.microsoft.com/office/drawing/2016/5/14/chartex" xmlns:mc="http://schemas.openxmlformats.org/markup-compatibility/2006" xmlns:aink="http://schemas.microsoft.com/office/drawing/2016/ink" xmlns:am3d="http://schemas.microsoft.com/office/drawing/2017/model3d" xmlns:o="urn:schemas-microsoft-com:office:office" xmlns:r="http://schemas.openxmlformats.org/officeDocument/2006/relationships" xmlns:m="http://schemas.openxmlformats.org/officeDocument/2006/math" xmlns:v="urn:schemas-microsoft-com:vml" xmlns:wp14="http://schemas.microsoft.com/office/word/2010/wordprocessingDrawing" xmlns:wp="http://schemas.openxmlformats.org/drawingml/2006/wordprocessingDrawing" xmlns:w10="urn:schemas-microsoft-com:office:word" xmlns:w="http://schemas.openxmlformats.org/wordprocessingml/2006/main" xmlns:w14="http://schemas.microsoft.com/office/word/2010/wordml" xmlns:w15="http://schemas.microsoft.com/office/word/2012/wordml" xmlns:w16cid="http://schemas.microsoft.com/office/word/2016/wordml/cid" xmlns:w16se="http://schemas.microsoft.com/office/word/2015/wordml/symex" xmlns:wpg="http://schemas.microsoft.com/office/word/2010/wordprocessingGroup" xmlns:wpi="http://schemas.microsoft.com/office/word/2010/wordprocessingInk" xmlns:wne="http://schemas.microsoft.com/office/word/2006/wordml" xmlns:wps="http://schemas.microsoft.com/office/word/2010/wordprocessingShape" mc:Ignorable="w14 w15 w16se w16cid wp14">
   <w:body>
     <w:p>
-      <w:bookmarkStart w:id="0" w:name="_GoBack"/>
       <w:r>
         <w:rPr>
           <w:noProof/>
         </w:rPr>
         <w:drawing>
-          <wp:anchor distT="0" distB="0" distL="114300" distR="114300" simplePos="0" relativeHeight="251658240" behindDoc="1" locked="0" layoutInCell="1" allowOverlap="1">
+          <wp:anchor distT="0" distB="0" distL="114300" distR="114300" simplePos="0" relativeHeight="251658240" behindDoc="1" locked="0" layoutInCell="1" allowOverlap="1" wp14:anchorId="68555566" wp14:editId="2CBA2011">
             <wp:simplePos x="0" y="0"/>
             <wp:positionH relativeFrom="column">
               <wp:posOffset>-750570</wp:posOffset>
@@ -35,7 +34,7 @@
                     <a:blip r:embed="rId12" cstate="print">
                       <a:extLst>
                         <a:ext uri="{28A0092B-C50C-407E-A947-70E740481C1C}">
-                          <a14:useLocalDpi xmlns:arto="http://schemas.microsoft.com/office/word/2006/arto" xmlns:a14="http://schemas.microsoft.com/office/drawing/2010/main" xmlns:wps="http://schemas.microsoft.com/office/word/2010/wordprocessingShape" xmlns:wpi="http://schemas.microsoft.com/office/word/2010/wordprocessingInk" xmlns:wpg="http://schemas.microsoft.com/office/word/2010/wordprocessingGroup" xmlns:w16se="http://schemas.microsoft.com/office/word/2015/wordml/symex" xmlns:w16cid="http://schemas.microsoft.com/office/word/2016/wordml/cid" xmlns:w15="http://schemas.microsoft.com/office/word/2012/wordml" xmlns:w14="http://schemas.microsoft.com/office/word/2010/wordml" xmlns:w="http://schemas.openxmlformats.org/wordprocessingml/2006/main" xmlns:w10="urn:schemas-microsoft-com:office:word" xmlns:wp14="http://schemas.microsoft.com/office/word/2010/wordprocessingDrawing" xmlns:v="urn:schemas-microsoft-com:vml" xmlns:o="urn:schemas-microsoft-com:office:office" xmlns:am3d="http://schemas.microsoft.com/office/drawing/2017/model3d" xmlns:aink="http://schemas.microsoft.com/office/drawing/2016/ink" xmlns:mc="http://schemas.openxmlformats.org/markup-compatibility/2006" xmlns:cx8="http://schemas.microsoft.com/office/drawing/2016/5/14/chartex" xmlns:cx7="http://schemas.microsoft.com/office/drawing/2016/5/13/chartex" xmlns:cx6="http://schemas.microsoft.com/office/drawing/2016/5/12/chartex" xmlns:cx5="http://schemas.microsoft.com/office/drawing/2016/5/11/chartex" xmlns:cx4="http://schemas.microsoft.com/office/drawing/2016/5/10/chartex" xmlns:cx3="http://schemas.microsoft.com/office/drawing/2016/5/9/chartex" xmlns:cx2="http://schemas.microsoft.com/office/drawing/2015/10/21/chartex" xmlns:cx1="http://schemas.microsoft.com/office/drawing/2015/9/8/chartex" xmlns:cx="http://schemas.microsoft.com/office/drawing/2014/chartex" xmlns:wpc="http://schemas.microsoft.com/office/word/2010/wordprocessingCanvas" xmlns="" val="0"/>
+                          <a14:useLocalDpi xmlns:a14="http://schemas.microsoft.com/office/drawing/2010/main" val="0"/>
                         </a:ext>
                       </a:extLst>
                     </a:blip>
@@ -58,7 +57,6 @@
           </wp:anchor>
         </w:drawing>
       </w:r>
-      <w:bookmarkEnd w:id="0"/>
     </w:p>
     <w:tbl>
       <w:tblPr>
@@ -76,10 +74,10 @@
           <w:left w:w="0" w:type="dxa"/>
           <w:right w:w="0" w:type="dxa"/>
         </w:tblCellMar>
-        <w:tblLook w:val="0000"/>
+        <w:tblLook w:val="0000" w:firstRow="0" w:lastRow="0" w:firstColumn="0" w:lastColumn="0" w:noHBand="0" w:noVBand="0"/>
       </w:tblPr>
       <w:tblGrid>
-        <w:gridCol w:w="9586"/>
+        <w:gridCol w:w="9588"/>
       </w:tblGrid>
       <w:tr>
         <w:trPr>
@@ -105,12 +103,12 @@
               <w:rPr>
                 <w:noProof/>
               </w:rPr>
-              <w:pict>
+              <w:pict w14:anchorId="21083391">
                 <v:shapetype id="_x0000_t202" coordsize="21600,21600" o:spt="202" path="m,l,21600r21600,l21600,xe">
                   <v:stroke joinstyle="miter"/>
                   <v:path gradientshapeok="t" o:connecttype="rect"/>
                 </v:shapetype>
-                <v:shape id="Text Box 8" o:spid="_x0000_s1031" type="#_x0000_t202" style="width:479.4pt;height:242.55pt;visibility:visible;mso-position-horizontal-relative:char;mso-position-vertical-relative:line" filled="f" stroked="f" strokeweight=".5pt">
+                <v:shape id="Text Box 8" o:spid="_x0000_s1031" type="#_x0000_t202" style="width:479.4pt;height:242.55pt;visibility:visible;mso-left-percent:-10001;mso-top-percent:-10001;mso-position-horizontal:absolute;mso-position-horizontal-relative:char;mso-position-vertical:absolute;mso-position-vertical-relative:line;mso-left-percent:-10001;mso-top-percent:-10001" filled="f" stroked="f" strokeweight=".5pt">
                   <v:textbox>
                     <w:txbxContent>
                       <w:p>
@@ -156,8 +154,8 @@
               <w:rPr>
                 <w:noProof/>
               </w:rPr>
-              <w:pict>
-                <v:line id="Straight Connector 5" o:spid="_x0000_s1030" alt="text divider" style="visibility:visible;mso-position-horizontal-relative:char;mso-position-vertical-relative:line" from="0,0" to="109.5pt,0" strokecolor="#082a75 [3215]" strokeweight="3pt">
+              <w:pict w14:anchorId="1F21D245">
+                <v:line id="Straight Connector 5" o:spid="_x0000_s1030" alt="text divider" style="visibility:visible;mso-left-percent:-10001;mso-top-percent:-10001;mso-position-horizontal:absolute;mso-position-horizontal-relative:char;mso-position-vertical:absolute;mso-position-vertical-relative:line;mso-left-percent:-10001;mso-top-percent:-10001" from="0,0" to="109.5pt,0" strokecolor="#082a75 [3215]" strokeweight="3pt">
                   <w10:wrap type="none"/>
                   <w10:anchorlock/>
                 </v:line>
@@ -191,7 +189,7 @@
                 <w:noProof/>
               </w:rPr>
               <w:lastRenderedPageBreak/>
-              <w:pict>
+              <w:pict w14:anchorId="6F8C6AB8">
                 <v:rect id="Rectangle 3" o:spid="_x0000_s1028" alt="white rectangle for text on cover" style="position:absolute;margin-left:-8.1pt;margin-top:63.45pt;width:321pt;height:102pt;z-index:-251656192;visibility:visible;mso-position-horizontal-relative:text;mso-position-vertical-relative:page;mso-width-relative:margin;v-text-anchor:middle" o:gfxdata="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" fillcolor="white [3212]" stroked="f" strokeweight="2pt">
                   <w10:wrap anchory="page"/>
                 </v:rect>
@@ -221,6 +219,7 @@
                 <w:docPart w:val="FD5F0CD5D5D04CF993CF98341E3C3625"/>
               </w:placeholder>
             </w:sdtPr>
+            <w:sdtEndPr/>
             <w:sdtContent>
               <w:p>
                 <w:r>
@@ -250,7 +249,7 @@
                     <w:b w:val="0"/>
                     <w:noProof/>
                   </w:rPr>
-                  <w:t>November 9</w:t>
+                  <w:t>March 26</w:t>
                 </w:r>
                 <w:r>
                   <w:rPr>
@@ -283,8 +282,8 @@
                 <w:sz w:val="10"/>
                 <w:szCs w:val="10"/>
               </w:rPr>
-              <w:pict>
-                <v:line id="Straight Connector 6" o:spid="_x0000_s1029" alt="text divider" style="visibility:visible;mso-position-horizontal-relative:char;mso-position-vertical-relative:line" from="0,0" to="94.5pt,0" strokecolor="#082a75 [3215]" strokeweight="3pt">
+              <w:pict w14:anchorId="518CFCCC">
+                <v:line id="Straight Connector 6" o:spid="_x0000_s1029" alt="text divider" style="visibility:visible;mso-left-percent:-10001;mso-top-percent:-10001;mso-position-horizontal:absolute;mso-position-horizontal-relative:char;mso-position-vertical:absolute;mso-position-vertical-relative:line;mso-left-percent:-10001;mso-top-percent:-10001" from="0,0" to="94.5pt,0" strokecolor="#082a75 [3215]" strokeweight="3pt">
                   <w10:wrap type="none"/>
                   <w10:anchorlock/>
                 </v:line>
@@ -317,6 +316,7 @@
                   <w:docPart w:val="6DDFE393A25440F983E748E422AC2DE8"/>
                 </w:placeholder>
               </w:sdtPr>
+              <w:sdtEndPr/>
               <w:sdtContent>
                 <w:r>
                   <w:t>A joint paper by JP Tokyo &amp; Co and MRIIRS</w:t>
@@ -345,6 +345,7 @@
                 <w:dataBinding w:prefixMappings="xmlns:ns0='http://schemas.microsoft.com/office/2006/coverPageProps' " w:xpath="/ns0:CoverPageProperties[1]/ns0:CompanyFax[1]" w:storeItemID="{55AF091B-3C7A-41E3-B477-F2FDAA23CFDA}"/>
                 <w:text w:multiLine="1"/>
               </w:sdtPr>
+              <w:sdtEndPr/>
               <w:sdtContent>
                 <w:r>
                   <w:rPr>
@@ -357,35 +358,7 @@
                     <w:b w:val="0"/>
                   </w:rPr>
                   <w:br/>
-                  <w:t xml:space="preserve">Reviewed by: Rajesh </w:t>
-                </w:r>
-                <w:proofErr w:type="spellStart"/>
-                <w:r>
-                  <w:rPr>
-                    <w:b w:val="0"/>
-                  </w:rPr>
-                  <w:t>Nath</w:t>
-                </w:r>
-                <w:proofErr w:type="spellEnd"/>
-                <w:r>
-                  <w:rPr>
-                    <w:b w:val="0"/>
-                  </w:rPr>
-                  <w:t xml:space="preserve">, &lt;DR. </w:t>
-                </w:r>
-                <w:proofErr w:type="spellStart"/>
-                <w:r>
-                  <w:rPr>
-                    <w:b w:val="0"/>
-                  </w:rPr>
-                  <w:t>Madhulika</w:t>
-                </w:r>
-                <w:proofErr w:type="spellEnd"/>
-                <w:r>
-                  <w:rPr>
-                    <w:b w:val="0"/>
-                  </w:rPr>
-                  <w:t>&gt;</w:t>
+                  <w:t>Reviewed by: Rajesh Nath, &lt;DR. Madhulika&gt;</w:t>
                 </w:r>
               </w:sdtContent>
             </w:sdt>
@@ -410,7 +383,7 @@
         <w:rPr>
           <w:noProof/>
         </w:rPr>
-        <w:pict>
+        <w:pict w14:anchorId="28CAF627">
           <v:rect id="Rectangle 2" o:spid="_x0000_s1026" alt="colored rectangle" style="position:absolute;margin-left:-58.8pt;margin-top:460.5pt;width:611.1pt;height:145.5pt;z-index:-251657216;visibility:visible;mso-position-horizontal-relative:text;mso-position-vertical-relative:page;v-text-anchor:middle" o:gfxdata="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" fillcolor="#34aba2 [3206]" stroked="f" strokeweight="2pt">
             <w10:wrap anchory="page"/>
           </v:rect>
@@ -794,21 +767,7 @@
         <w:rPr>
           <w:b w:val="0"/>
         </w:rPr>
-        <w:t xml:space="preserve">This white Paper is a report of the overall work that has been done and mainly focuses on “Structure </w:t>
-      </w:r>
-      <w:proofErr w:type="spellStart"/>
-      <w:r>
-        <w:rPr>
-          <w:b w:val="0"/>
-        </w:rPr>
-        <w:t>Elasticsearch</w:t>
-      </w:r>
-      <w:proofErr w:type="spellEnd"/>
-      <w:r>
-        <w:rPr>
-          <w:b w:val="0"/>
-        </w:rPr>
-        <w:t xml:space="preserve"> indexing when import</w:t>
+        <w:t>This white Paper is a report of the overall work that has been done and mainly focuses on “Structure Elasticsearch indexing when import</w:t>
       </w:r>
       <w:r>
         <w:rPr>
@@ -824,47 +783,39 @@
           <w:u w:val="single"/>
         </w:rPr>
       </w:pPr>
-      <w:r>
-        <w:rPr>
-          <w:u w:val="single"/>
-        </w:rPr>
-        <w:t xml:space="preserve">About </w:t>
-      </w:r>
-      <w:proofErr w:type="spellStart"/>
-      <w:r>
-        <w:rPr>
-          <w:u w:val="single"/>
-        </w:rPr>
-        <w:t>Elasticsearch</w:t>
-      </w:r>
-      <w:proofErr w:type="spellEnd"/>
-    </w:p>
-    <w:p>
-      <w:pPr>
-        <w:rPr>
-          <w:u w:val="single"/>
-        </w:rPr>
-      </w:pPr>
-    </w:p>
-    <w:p>
-      <w:pPr>
-        <w:rPr>
-          <w:b w:val="0"/>
-        </w:rPr>
-      </w:pPr>
-      <w:proofErr w:type="spellStart"/>
-      <w:r>
-        <w:rPr>
-          <w:b w:val="0"/>
-        </w:rPr>
-        <w:t>Elasticsearch</w:t>
-      </w:r>
-      <w:proofErr w:type="spellEnd"/>
-      <w:r>
-        <w:rPr>
-          <w:b w:val="0"/>
-        </w:rPr>
-        <w:t xml:space="preserve"> is an exceptionally adaptab</w:t>
+      <w:commentRangeStart w:id="0"/>
+      <w:r>
+        <w:rPr>
+          <w:u w:val="single"/>
+        </w:rPr>
+        <w:t>About Elasticsearch</w:t>
+      </w:r>
+      <w:commentRangeEnd w:id="0"/>
+      <w:r>
+        <w:rPr>
+          <w:rStyle w:val="CommentReference"/>
+        </w:rPr>
+        <w:commentReference w:id="0"/>
+      </w:r>
+    </w:p>
+    <w:p>
+      <w:pPr>
+        <w:rPr>
+          <w:u w:val="single"/>
+        </w:rPr>
+      </w:pPr>
+    </w:p>
+    <w:p>
+      <w:pPr>
+        <w:rPr>
+          <w:b w:val="0"/>
+        </w:rPr>
+      </w:pPr>
+      <w:r>
+        <w:rPr>
+          <w:b w:val="0"/>
+        </w:rPr>
+        <w:t>Elasticsearch is an exceptionally adaptab</w:t>
       </w:r>
       <w:r>
         <w:rPr>
@@ -936,25 +887,7 @@
           <w:color w:val="2E287F" w:themeColor="text1" w:themeTint="BF"/>
           <w:shd w:val="clear" w:color="auto" w:fill="FFFFFF"/>
         </w:rPr>
-        <w:t xml:space="preserve">Here are a few sample use-cases that </w:t>
-      </w:r>
-      <w:proofErr w:type="spellStart"/>
-      <w:r>
-        <w:rPr>
-          <w:rFonts w:cstheme="minorHAnsi"/>
-          <w:color w:val="2E287F" w:themeColor="text1" w:themeTint="BF"/>
-          <w:shd w:val="clear" w:color="auto" w:fill="FFFFFF"/>
-        </w:rPr>
-        <w:t>Elasticsearch</w:t>
-      </w:r>
-      <w:proofErr w:type="spellEnd"/>
-      <w:r>
-        <w:rPr>
-          <w:rFonts w:cstheme="minorHAnsi"/>
-          <w:color w:val="2E287F" w:themeColor="text1" w:themeTint="BF"/>
-          <w:shd w:val="clear" w:color="auto" w:fill="FFFFFF"/>
-        </w:rPr>
-        <w:t xml:space="preserve"> could be used for</w:t>
+        <w:t>Here are a few sample use-cases that Elasticsearch could be used for</w:t>
       </w:r>
       <w:r>
         <w:rPr>
@@ -984,25 +917,7 @@
           <w:b w:val="0"/>
           <w:color w:val="2E287F" w:themeColor="text1" w:themeTint="BF"/>
         </w:rPr>
-        <w:t xml:space="preserve">You run an online web store where you enable your clients to scan for items that you offer. For this situation, you can utilize </w:t>
-      </w:r>
-      <w:proofErr w:type="spellStart"/>
-      <w:r>
-        <w:rPr>
-          <w:rFonts w:cstheme="minorHAnsi"/>
-          <w:b w:val="0"/>
-          <w:color w:val="2E287F" w:themeColor="text1" w:themeTint="BF"/>
-        </w:rPr>
-        <w:t>Elasticsearch</w:t>
-      </w:r>
-      <w:proofErr w:type="spellEnd"/>
-      <w:r>
-        <w:rPr>
-          <w:rFonts w:cstheme="minorHAnsi"/>
-          <w:b w:val="0"/>
-          <w:color w:val="2E287F" w:themeColor="text1" w:themeTint="BF"/>
-        </w:rPr>
-        <w:t xml:space="preserve"> to store your whole item list and stock and give look</w:t>
+        <w:t>You run an online web store where you enable your clients to scan for items that you offer. For this situation, you can utilize Elasticsearch to store your whole item list and stock and give look</w:t>
       </w:r>
       <w:r>
         <w:rPr>
@@ -1018,25 +933,7 @@
           <w:b w:val="0"/>
           <w:color w:val="2E287F" w:themeColor="text1" w:themeTint="BF"/>
         </w:rPr>
-        <w:t xml:space="preserve"> and </w:t>
-      </w:r>
-      <w:proofErr w:type="spellStart"/>
-      <w:r>
-        <w:rPr>
-          <w:rFonts w:cstheme="minorHAnsi"/>
-          <w:b w:val="0"/>
-          <w:color w:val="2E287F" w:themeColor="text1" w:themeTint="BF"/>
-        </w:rPr>
-        <w:t>autocomplete</w:t>
-      </w:r>
-      <w:proofErr w:type="spellEnd"/>
-      <w:r>
-        <w:rPr>
-          <w:rFonts w:cstheme="minorHAnsi"/>
-          <w:b w:val="0"/>
-          <w:color w:val="2E287F" w:themeColor="text1" w:themeTint="BF"/>
-        </w:rPr>
-        <w:t xml:space="preserve"> recommendations to them.</w:t>
+        <w:t xml:space="preserve"> and autocomplete recommendations to them.</w:t>
       </w:r>
     </w:p>
     <w:p>
@@ -1058,133 +955,7 @@
           <w:b w:val="0"/>
           <w:color w:val="2E287F" w:themeColor="text1" w:themeTint="BF"/>
         </w:rPr>
-        <w:t xml:space="preserve">You need to gather log or exchange information and you need to examine and mine this information to search for patterns, insights, outlines, or inconsistencies. For this situation, you can utilize </w:t>
-      </w:r>
-      <w:proofErr w:type="spellStart"/>
-      <w:r>
-        <w:rPr>
-          <w:rFonts w:cstheme="minorHAnsi"/>
-          <w:b w:val="0"/>
-          <w:color w:val="2E287F" w:themeColor="text1" w:themeTint="BF"/>
-        </w:rPr>
-        <w:t>Logstash</w:t>
-      </w:r>
-      <w:proofErr w:type="spellEnd"/>
-      <w:r>
-        <w:rPr>
-          <w:rFonts w:cstheme="minorHAnsi"/>
-          <w:b w:val="0"/>
-          <w:color w:val="2E287F" w:themeColor="text1" w:themeTint="BF"/>
-        </w:rPr>
-        <w:t xml:space="preserve"> (some portion of the </w:t>
-      </w:r>
-      <w:proofErr w:type="spellStart"/>
-      <w:r>
-        <w:rPr>
-          <w:rFonts w:cstheme="minorHAnsi"/>
-          <w:b w:val="0"/>
-          <w:color w:val="2E287F" w:themeColor="text1" w:themeTint="BF"/>
-        </w:rPr>
-        <w:t>Elasticsearch</w:t>
-      </w:r>
-      <w:proofErr w:type="spellEnd"/>
-      <w:r>
-        <w:rPr>
-          <w:rFonts w:cstheme="minorHAnsi"/>
-          <w:b w:val="0"/>
-          <w:color w:val="2E287F" w:themeColor="text1" w:themeTint="BF"/>
-        </w:rPr>
-        <w:t>/</w:t>
-      </w:r>
-      <w:proofErr w:type="spellStart"/>
-      <w:r>
-        <w:rPr>
-          <w:rFonts w:cstheme="minorHAnsi"/>
-          <w:b w:val="0"/>
-          <w:color w:val="2E287F" w:themeColor="text1" w:themeTint="BF"/>
-        </w:rPr>
-        <w:t>Logstash</w:t>
-      </w:r>
-      <w:proofErr w:type="spellEnd"/>
-      <w:r>
-        <w:rPr>
-          <w:rFonts w:cstheme="minorHAnsi"/>
-          <w:b w:val="0"/>
-          <w:color w:val="2E287F" w:themeColor="text1" w:themeTint="BF"/>
-        </w:rPr>
-        <w:t>/</w:t>
-      </w:r>
-      <w:proofErr w:type="spellStart"/>
-      <w:r>
-        <w:rPr>
-          <w:rFonts w:cstheme="minorHAnsi"/>
-          <w:b w:val="0"/>
-          <w:color w:val="2E287F" w:themeColor="text1" w:themeTint="BF"/>
-        </w:rPr>
-        <w:t>Kibana</w:t>
-      </w:r>
-      <w:proofErr w:type="spellEnd"/>
-      <w:r>
-        <w:rPr>
-          <w:rFonts w:cstheme="minorHAnsi"/>
-          <w:b w:val="0"/>
-          <w:color w:val="2E287F" w:themeColor="text1" w:themeTint="BF"/>
-        </w:rPr>
-        <w:t xml:space="preserve"> stack) to gather, total, and parse your information, and afterward have </w:t>
-      </w:r>
-      <w:proofErr w:type="spellStart"/>
-      <w:r>
-        <w:rPr>
-          <w:rFonts w:cstheme="minorHAnsi"/>
-          <w:b w:val="0"/>
-          <w:color w:val="2E287F" w:themeColor="text1" w:themeTint="BF"/>
-        </w:rPr>
-        <w:t>Logstash</w:t>
-      </w:r>
-      <w:proofErr w:type="spellEnd"/>
-      <w:r>
-        <w:rPr>
-          <w:rFonts w:cstheme="minorHAnsi"/>
-          <w:b w:val="0"/>
-          <w:color w:val="2E287F" w:themeColor="text1" w:themeTint="BF"/>
-        </w:rPr>
-        <w:t xml:space="preserve"> feed this information into </w:t>
-      </w:r>
-      <w:proofErr w:type="spellStart"/>
-      <w:r>
-        <w:rPr>
-          <w:rFonts w:cstheme="minorHAnsi"/>
-          <w:b w:val="0"/>
-          <w:color w:val="2E287F" w:themeColor="text1" w:themeTint="BF"/>
-        </w:rPr>
-        <w:t>Elasticsearch</w:t>
-      </w:r>
-      <w:proofErr w:type="spellEnd"/>
-      <w:r>
-        <w:rPr>
-          <w:rFonts w:cstheme="minorHAnsi"/>
-          <w:b w:val="0"/>
-          <w:color w:val="2E287F" w:themeColor="text1" w:themeTint="BF"/>
-        </w:rPr>
-        <w:t xml:space="preserve">. When the information is in </w:t>
-      </w:r>
-      <w:proofErr w:type="spellStart"/>
-      <w:r>
-        <w:rPr>
-          <w:rFonts w:cstheme="minorHAnsi"/>
-          <w:b w:val="0"/>
-          <w:color w:val="2E287F" w:themeColor="text1" w:themeTint="BF"/>
-        </w:rPr>
-        <w:t>Elasticsearch</w:t>
-      </w:r>
-      <w:proofErr w:type="spellEnd"/>
-      <w:r>
-        <w:rPr>
-          <w:rFonts w:cstheme="minorHAnsi"/>
-          <w:b w:val="0"/>
-          <w:color w:val="2E287F" w:themeColor="text1" w:themeTint="BF"/>
-        </w:rPr>
-        <w:t>, you can run inquiries and collections to mine any data that is important to you</w:t>
+        <w:t>You need to gather log or exchange information and you need to examine and mine this information to search for patterns, insights, outlines, or inconsistencies. For this situation, you can utilize Logstash (some portion of the Elasticsearch/Logstash/Kibana stack) to gather, total, and parse your information, and afterward have Logstash feed this information into Elasticsearch. When the information is in Elasticsearch, you can run inquiries and collections to mine any data that is important to you</w:t>
       </w:r>
       <w:r>
         <w:rPr>
@@ -1214,25 +985,7 @@
           <w:b w:val="0"/>
           <w:color w:val="2E287F" w:themeColor="text1" w:themeTint="BF"/>
         </w:rPr>
-        <w:t xml:space="preserve">You run a price altering platform which permits value astute clients to indicate a standard like "I am willing to purchase a particular electronic item and I need to be informed if the cost of device falls beneath $X from any seller inside the following month". For this situation you can import seller costs, push them into </w:t>
-      </w:r>
-      <w:proofErr w:type="spellStart"/>
-      <w:r>
-        <w:rPr>
-          <w:rFonts w:cstheme="minorHAnsi"/>
-          <w:b w:val="0"/>
-          <w:color w:val="2E287F" w:themeColor="text1" w:themeTint="BF"/>
-        </w:rPr>
-        <w:t>Elasticsearch</w:t>
-      </w:r>
-      <w:proofErr w:type="spellEnd"/>
-      <w:r>
-        <w:rPr>
-          <w:rFonts w:cstheme="minorHAnsi"/>
-          <w:b w:val="0"/>
-          <w:color w:val="2E287F" w:themeColor="text1" w:themeTint="BF"/>
-        </w:rPr>
-        <w:t xml:space="preserve"> and utilize its reverse-search (Percolator) capacity to coordinate </w:t>
+        <w:t xml:space="preserve">You run a price altering platform which permits value astute clients to indicate a standard like "I am willing to purchase a particular electronic item and I need to be informed if the cost of device falls beneath $X from any seller inside the following month". For this situation you can import seller costs, push them into Elasticsearch and utilize its reverse-search (Percolator) capacity to coordinate </w:t>
       </w:r>
       <w:r>
         <w:rPr>
@@ -1302,27 +1055,7 @@
           <w:color w:val="2E287F" w:themeColor="text1" w:themeTint="BF"/>
           <w:szCs w:val="28"/>
         </w:rPr>
-        <w:t xml:space="preserve">This Data model of Elastic search is used to search queries as quick as could be expected under the circumstances in order to stay in the ceaseless stream of getting the outcomes. </w:t>
-      </w:r>
-      <w:proofErr w:type="spellStart"/>
-      <w:r>
-        <w:rPr>
-          <w:rFonts w:cstheme="minorHAnsi"/>
-          <w:b w:val="0"/>
-          <w:color w:val="2E287F" w:themeColor="text1" w:themeTint="BF"/>
-          <w:szCs w:val="28"/>
-        </w:rPr>
-        <w:t>Elasticsearch</w:t>
-      </w:r>
-      <w:proofErr w:type="spellEnd"/>
-      <w:r>
-        <w:rPr>
-          <w:rFonts w:cstheme="minorHAnsi"/>
-          <w:b w:val="0"/>
-          <w:color w:val="2E287F" w:themeColor="text1" w:themeTint="BF"/>
-          <w:szCs w:val="28"/>
-        </w:rPr>
-        <w:t xml:space="preserve"> is a database that stores, recovers, and oversees report situated and semi-organized information. </w:t>
+        <w:t xml:space="preserve">This Data model of Elastic search is used to search queries as quick as could be expected under the circumstances in order to stay in the ceaseless stream of getting the outcomes. Elasticsearch is a database that stores, recovers, and oversees report situated and semi-organized information. </w:t>
       </w:r>
     </w:p>
     <w:p>
@@ -1384,47 +1117,7 @@
           <w:color w:val="2E287F" w:themeColor="text1" w:themeTint="BF"/>
           <w:szCs w:val="28"/>
         </w:rPr>
-        <w:t xml:space="preserve">Slack in pursuit is credited to the social database utilized for the item plan, where the information is scattered among numerous tables and recovery of significant client data require bringing the information from them. The Relational Database works nearly ease back with regards to gigantic information and getting list items through questions from the database. Organizations these days searching for exchange ways where the information put away so that the recovery is brisk. This can be accomplished by embracing NOSQL as opposed to RDBMS for putting away information. </w:t>
-      </w:r>
-      <w:proofErr w:type="spellStart"/>
-      <w:r>
-        <w:rPr>
-          <w:rFonts w:cstheme="minorHAnsi"/>
-          <w:b w:val="0"/>
-          <w:color w:val="2E287F" w:themeColor="text1" w:themeTint="BF"/>
-          <w:szCs w:val="28"/>
-        </w:rPr>
-        <w:t>Elasticsearch</w:t>
-      </w:r>
-      <w:proofErr w:type="spellEnd"/>
-      <w:r>
-        <w:rPr>
-          <w:rFonts w:cstheme="minorHAnsi"/>
-          <w:b w:val="0"/>
-          <w:color w:val="2E287F" w:themeColor="text1" w:themeTint="BF"/>
-          <w:szCs w:val="28"/>
-        </w:rPr>
-        <w:t xml:space="preserve"> is one such NOSQL disseminated database. </w:t>
-      </w:r>
-      <w:proofErr w:type="spellStart"/>
-      <w:r>
-        <w:rPr>
-          <w:rFonts w:cstheme="minorHAnsi"/>
-          <w:b w:val="0"/>
-          <w:color w:val="2E287F" w:themeColor="text1" w:themeTint="BF"/>
-          <w:szCs w:val="28"/>
-        </w:rPr>
-        <w:t>Elasticsearch</w:t>
-      </w:r>
-      <w:proofErr w:type="spellEnd"/>
-      <w:r>
-        <w:rPr>
-          <w:rFonts w:cstheme="minorHAnsi"/>
-          <w:b w:val="0"/>
-          <w:color w:val="2E287F" w:themeColor="text1" w:themeTint="BF"/>
-          <w:szCs w:val="28"/>
-        </w:rPr>
-        <w:t xml:space="preserve"> depends on adaptable information models to manufacture and refresh </w:t>
+        <w:t xml:space="preserve">Slack in pursuit is credited to the social database utilized for the item plan, where the information is scattered among numerous tables and recovery of significant client data require bringing the information from them. The Relational Database works nearly ease back with regards to gigantic information and getting list items through questions from the database. Organizations these days searching for exchange ways where the information put away so that the recovery is brisk. This can be accomplished by embracing NOSQL as opposed to RDBMS for putting away information. Elasticsearch is one such NOSQL disseminated database. Elasticsearch depends on adaptable information models to manufacture and refresh </w:t>
       </w:r>
       <w:proofErr w:type="gramStart"/>
       <w:r>
@@ -1485,27 +1178,7 @@
           <w:szCs w:val="28"/>
         </w:rPr>
         <w:lastRenderedPageBreak/>
-        <w:t xml:space="preserve">their RDBMS vertically to enhance execution.) This is an issue is overwhelmed by </w:t>
-      </w:r>
-      <w:proofErr w:type="spellStart"/>
-      <w:r>
-        <w:rPr>
-          <w:rFonts w:cstheme="minorHAnsi"/>
-          <w:b w:val="0"/>
-          <w:color w:val="2E287F" w:themeColor="text1" w:themeTint="BF"/>
-          <w:szCs w:val="28"/>
-        </w:rPr>
-        <w:t>Elasticsearch</w:t>
-      </w:r>
-      <w:proofErr w:type="spellEnd"/>
-      <w:r>
-        <w:rPr>
-          <w:rFonts w:cstheme="minorHAnsi"/>
-          <w:b w:val="0"/>
-          <w:color w:val="2E287F" w:themeColor="text1" w:themeTint="BF"/>
-          <w:szCs w:val="28"/>
-        </w:rPr>
-        <w:t>. Beneath figure indicates how RDBMS in a perfect world function for seeking things from the Database</w:t>
+        <w:t>their RDBMS vertically to enhance execution.) This is an issue is overwhelmed by Elasticsearch. Beneath figure indicates how RDBMS in a perfect world function for seeking things from the Database</w:t>
       </w:r>
       <w:r>
         <w:rPr>
@@ -1547,7 +1220,7 @@
           <w:szCs w:val="28"/>
         </w:rPr>
         <w:drawing>
-          <wp:inline distT="0" distB="0" distL="0" distR="0">
+          <wp:inline distT="0" distB="0" distL="0" distR="0" wp14:anchorId="0D51FA0E" wp14:editId="1CF2B44B">
             <wp:extent cx="6309360" cy="3509708"/>
             <wp:effectExtent l="19050" t="0" r="0" b="0"/>
             <wp:docPr id="15" name="Picture 15" descr="C:\Users\ss\Desktop\elasticsearch.jpg"/>
@@ -1564,7 +1237,7 @@
                     </pic:cNvPicPr>
                   </pic:nvPicPr>
                   <pic:blipFill>
-                    <a:blip r:embed="rId13" cstate="print"/>
+                    <a:blip r:embed="rId16" cstate="print"/>
                     <a:srcRect/>
                     <a:stretch>
                       <a:fillRect/>
@@ -1630,25 +1303,7 @@
           <w:b w:val="0"/>
           <w:color w:val="2E287F" w:themeColor="text1" w:themeTint="BF"/>
         </w:rPr>
-        <w:t xml:space="preserve">There are a couple of ideas that are center to </w:t>
-      </w:r>
-      <w:proofErr w:type="spellStart"/>
-      <w:r>
-        <w:rPr>
-          <w:rFonts w:cstheme="minorHAnsi"/>
-          <w:b w:val="0"/>
-          <w:color w:val="2E287F" w:themeColor="text1" w:themeTint="BF"/>
-        </w:rPr>
-        <w:t>Elasticsearch</w:t>
-      </w:r>
-      <w:proofErr w:type="spellEnd"/>
-      <w:r>
-        <w:rPr>
-          <w:rFonts w:cstheme="minorHAnsi"/>
-          <w:b w:val="0"/>
-          <w:color w:val="2E287F" w:themeColor="text1" w:themeTint="BF"/>
-        </w:rPr>
-        <w:t>. Understanding these ideas from the start will enormously help facilitate the learning procedure.</w:t>
+        <w:t>There are a couple of ideas that are center to Elasticsearch. Understanding these ideas from the start will enormously help facilitate the learning procedure.</w:t>
       </w:r>
     </w:p>
     <w:p>
@@ -1678,23 +1333,13 @@
           <w:color w:val="2E287F" w:themeColor="text1" w:themeTint="BF"/>
         </w:rPr>
       </w:pPr>
-      <w:proofErr w:type="spellStart"/>
-      <w:r>
-        <w:rPr>
-          <w:rFonts w:cstheme="minorHAnsi"/>
-          <w:b w:val="0"/>
-          <w:color w:val="2E287F" w:themeColor="text1" w:themeTint="BF"/>
-        </w:rPr>
-        <w:t>Elasticsearch</w:t>
-      </w:r>
-      <w:proofErr w:type="spellEnd"/>
-      <w:r>
-        <w:rPr>
-          <w:rFonts w:cstheme="minorHAnsi"/>
-          <w:b w:val="0"/>
-          <w:color w:val="2E287F" w:themeColor="text1" w:themeTint="BF"/>
-        </w:rPr>
-        <w:t xml:space="preserve"> is a near real time search platform. This means there is a slight inertness (ordinarily one moment) from the time you record a report until the point that the time it becomes searchable.</w:t>
+      <w:r>
+        <w:rPr>
+          <w:rFonts w:cstheme="minorHAnsi"/>
+          <w:b w:val="0"/>
+          <w:color w:val="2E287F" w:themeColor="text1" w:themeTint="BF"/>
+        </w:rPr>
+        <w:t>Elasticsearch is a near real time search platform. This means there is a slight inertness (ordinarily one moment) from the time you record a report until the point that the time it becomes searchable.</w:t>
       </w:r>
     </w:p>
     <w:p>
@@ -1731,25 +1376,7 @@
           <w:b w:val="0"/>
           <w:color w:val="2E287F" w:themeColor="text1" w:themeTint="BF"/>
         </w:rPr>
-        <w:t xml:space="preserve">A cluster is a gathering of at least one </w:t>
-      </w:r>
-      <w:proofErr w:type="gramStart"/>
-      <w:r>
-        <w:rPr>
-          <w:rFonts w:cstheme="minorHAnsi"/>
-          <w:b w:val="0"/>
-          <w:color w:val="2E287F" w:themeColor="text1" w:themeTint="BF"/>
-        </w:rPr>
-        <w:t>hubs</w:t>
-      </w:r>
-      <w:proofErr w:type="gramEnd"/>
-      <w:r>
-        <w:rPr>
-          <w:rFonts w:cstheme="minorHAnsi"/>
-          <w:b w:val="0"/>
-          <w:color w:val="2E287F" w:themeColor="text1" w:themeTint="BF"/>
-        </w:rPr>
-        <w:t xml:space="preserve"> (servers) that together holds your whole information and gives combined ordering and pursuit capacities over all hubs. A cluster is recognized by a one of a kind name which naturally is "</w:t>
+        <w:t>A cluster is a gathering of at least one hubs (servers) that together holds your whole information and gives combined ordering and pursuit capacities over all hubs. A cluster is recognized by a one of a kind name which naturally is "</w:t>
       </w:r>
       <w:proofErr w:type="spellStart"/>
       <w:r>
@@ -1926,27 +1553,7 @@
           <w:color w:val="2E287F" w:themeColor="text1" w:themeTint="BF"/>
           <w:szCs w:val="28"/>
         </w:rPr>
-        <w:t xml:space="preserve">To take care of this issue, </w:t>
-      </w:r>
-      <w:proofErr w:type="spellStart"/>
-      <w:r>
-        <w:rPr>
-          <w:rFonts w:cstheme="minorHAnsi"/>
-          <w:b w:val="0"/>
-          <w:color w:val="2E287F" w:themeColor="text1" w:themeTint="BF"/>
-          <w:szCs w:val="28"/>
-        </w:rPr>
-        <w:t>Elasticsearch</w:t>
-      </w:r>
-      <w:proofErr w:type="spellEnd"/>
-      <w:r>
-        <w:rPr>
-          <w:rFonts w:cstheme="minorHAnsi"/>
-          <w:b w:val="0"/>
-          <w:color w:val="2E287F" w:themeColor="text1" w:themeTint="BF"/>
-          <w:szCs w:val="28"/>
-        </w:rPr>
-        <w:t xml:space="preserve"> gives the capacity to subdivide your index into numerous pieces called shards. When you make an index, you can just characterize the quantity of shards that you need. Every shard is in itself a completely useful and a free "index" that can be facilitated on any node in the cluster.</w:t>
+        <w:t>To take care of this issue, Elasticsearch gives the capacity to subdivide your index into numerous pieces called shards. When you make an index, you can just characterize the quantity of shards that you need. Every shard is in itself a completely useful and a free "index" that can be facilitated on any node in the cluster.</w:t>
       </w:r>
     </w:p>
     <w:p>
@@ -1979,7 +1586,7 @@
           <w:u w:val="single"/>
         </w:rPr>
         <w:drawing>
-          <wp:inline distT="0" distB="0" distL="0" distR="0">
+          <wp:inline distT="0" distB="0" distL="0" distR="0" wp14:anchorId="25FB667B" wp14:editId="3897503B">
             <wp:extent cx="5619750" cy="2276475"/>
             <wp:effectExtent l="19050" t="0" r="0" b="0"/>
             <wp:docPr id="16" name="Picture 16" descr="C:\Users\ss\Desktop\feXf1.png"/>
@@ -1996,7 +1603,7 @@
                     </pic:cNvPicPr>
                   </pic:nvPicPr>
                   <pic:blipFill>
-                    <a:blip r:embed="rId14" cstate="print"/>
+                    <a:blip r:embed="rId17" cstate="print"/>
                     <a:srcRect/>
                     <a:stretch>
                       <a:fillRect/>
@@ -2111,7 +1718,6 @@
           <w:szCs w:val="28"/>
         </w:rPr>
       </w:pPr>
-      <w:proofErr w:type="spellStart"/>
       <w:r>
         <w:rPr>
           <w:rFonts w:cstheme="minorHAnsi"/>
@@ -2121,7 +1727,6 @@
         </w:rPr>
         <w:t>Elasticsearch</w:t>
       </w:r>
-      <w:proofErr w:type="spellEnd"/>
       <w:r>
         <w:rPr>
           <w:rFonts w:cstheme="minorHAnsi"/>
@@ -2138,17 +1743,7 @@
           <w:color w:val="2E287F" w:themeColor="text1" w:themeTint="BF"/>
           <w:szCs w:val="28"/>
         </w:rPr>
-        <w:t xml:space="preserve"> </w:t>
-      </w:r>
-      <w:proofErr w:type="gramStart"/>
-      <w:r>
-        <w:rPr>
-          <w:rFonts w:cstheme="minorHAnsi"/>
-          <w:b w:val="0"/>
-          <w:color w:val="2E287F" w:themeColor="text1" w:themeTint="BF"/>
-          <w:szCs w:val="28"/>
-        </w:rPr>
-        <w:t xml:space="preserve">It </w:t>
+        <w:t xml:space="preserve"> It </w:t>
       </w:r>
       <w:r>
         <w:rPr>
@@ -2159,21 +1754,9 @@
           <w:szCs w:val="27"/>
           <w:shd w:val="clear" w:color="auto" w:fill="FFFFFF"/>
         </w:rPr>
-        <w:t xml:space="preserve"> is</w:t>
-      </w:r>
-      <w:proofErr w:type="gramEnd"/>
-      <w:r>
-        <w:rPr>
-          <w:rFonts w:cstheme="minorHAnsi"/>
-          <w:b w:val="0"/>
-          <w:color w:val="2E287F" w:themeColor="text1" w:themeTint="BF"/>
-          <w:sz w:val="27"/>
-          <w:szCs w:val="27"/>
-          <w:shd w:val="clear" w:color="auto" w:fill="FFFFFF"/>
-        </w:rPr>
-        <w:t xml:space="preserve"> an </w:t>
-      </w:r>
-      <w:hyperlink r:id="rId15" w:history="1">
+        <w:t xml:space="preserve"> is an </w:t>
+      </w:r>
+      <w:hyperlink r:id="rId18" w:history="1">
         <w:r>
           <w:rPr>
             <w:rStyle w:val="Hyperlink"/>
@@ -2199,7 +1782,7 @@
         </w:rPr>
         <w:t> </w:t>
       </w:r>
-      <w:hyperlink r:id="rId16" w:history="1">
+      <w:hyperlink r:id="rId19" w:history="1">
         <w:r>
           <w:rPr>
             <w:rStyle w:val="Hyperlink"/>
@@ -2225,7 +1808,7 @@
         </w:rPr>
         <w:t> built on top of </w:t>
       </w:r>
-      <w:hyperlink r:id="rId17" w:history="1">
+      <w:hyperlink r:id="rId20" w:history="1">
         <w:r>
           <w:rPr>
             <w:rStyle w:val="Hyperlink"/>
@@ -2237,23 +1820,8 @@
             <w:u w:val="none"/>
             <w:shd w:val="clear" w:color="auto" w:fill="FFFFFF"/>
           </w:rPr>
-          <w:t xml:space="preserve">Apache </w:t>
+          <w:t>Apache Lucene</w:t>
         </w:r>
-        <w:proofErr w:type="spellStart"/>
-        <w:r>
-          <w:rPr>
-            <w:rStyle w:val="Hyperlink"/>
-            <w:rFonts w:cstheme="minorHAnsi"/>
-            <w:b w:val="0"/>
-            <w:color w:val="2E287F" w:themeColor="text1" w:themeTint="BF"/>
-            <w:sz w:val="27"/>
-            <w:szCs w:val="27"/>
-            <w:u w:val="none"/>
-            <w:shd w:val="clear" w:color="auto" w:fill="FFFFFF"/>
-          </w:rPr>
-          <w:t>Lucene</w:t>
-        </w:r>
-        <w:proofErr w:type="spellEnd"/>
       </w:hyperlink>
       <w:r>
         <w:rPr>
@@ -2266,7 +1834,7 @@
         </w:rPr>
         <w:t> and released under an </w:t>
       </w:r>
-      <w:hyperlink r:id="rId18" w:history="1">
+      <w:hyperlink r:id="rId21" w:history="1">
         <w:r>
           <w:rPr>
             <w:rStyle w:val="Hyperlink"/>
@@ -2292,7 +1860,7 @@
         </w:rPr>
         <w:t> license. It is </w:t>
       </w:r>
-      <w:hyperlink r:id="rId19" w:history="1">
+      <w:hyperlink r:id="rId22" w:history="1">
         <w:r>
           <w:rPr>
             <w:rStyle w:val="Hyperlink"/>
@@ -2333,7 +1901,6 @@
           <w:szCs w:val="28"/>
         </w:rPr>
       </w:pPr>
-      <w:proofErr w:type="spellStart"/>
       <w:r>
         <w:rPr>
           <w:rFonts w:cstheme="minorHAnsi"/>
@@ -2343,35 +1910,14 @@
         </w:rPr>
         <w:t>Docker</w:t>
       </w:r>
-      <w:proofErr w:type="spellEnd"/>
-      <w:r>
-        <w:rPr>
-          <w:rFonts w:cstheme="minorHAnsi"/>
-          <w:b w:val="0"/>
-          <w:color w:val="2E287F" w:themeColor="text1" w:themeTint="BF"/>
-          <w:szCs w:val="28"/>
-        </w:rPr>
-        <w:t xml:space="preserve">: </w:t>
-      </w:r>
-      <w:proofErr w:type="spellStart"/>
-      <w:r>
-        <w:rPr>
-          <w:rFonts w:cstheme="minorHAnsi"/>
-          <w:b w:val="0"/>
-          <w:color w:val="2E287F" w:themeColor="text1" w:themeTint="BF"/>
-          <w:szCs w:val="28"/>
-        </w:rPr>
-        <w:t>Docker</w:t>
-      </w:r>
-      <w:proofErr w:type="spellEnd"/>
-      <w:r>
-        <w:rPr>
-          <w:rFonts w:cstheme="minorHAnsi"/>
-          <w:b w:val="0"/>
-          <w:color w:val="2E287F" w:themeColor="text1" w:themeTint="BF"/>
-          <w:szCs w:val="28"/>
-        </w:rPr>
-        <w:t xml:space="preserve"> is an open platform that assists with all inclusive circulation of uses. It has turned into a standard for particular kinds of holder virtualization frameworks and has been embraced by different organizations as a product compartment technique.</w:t>
+      <w:r>
+        <w:rPr>
+          <w:rFonts w:cstheme="minorHAnsi"/>
+          <w:b w:val="0"/>
+          <w:color w:val="2E287F" w:themeColor="text1" w:themeTint="BF"/>
+          <w:szCs w:val="28"/>
+        </w:rPr>
+        <w:t>: Docker is an open platform that assists with all inclusive circulation of uses. It has turned into a standard for particular kinds of holder virtualization frameworks and has been embraced by different organizations as a product compartment technique.</w:t>
       </w:r>
     </w:p>
     <w:p>
@@ -2389,7 +1935,6 @@
         </w:rPr>
       </w:pPr>
       <w:proofErr w:type="spellStart"/>
-      <w:proofErr w:type="gramStart"/>
       <w:r>
         <w:rPr>
           <w:rFonts w:cstheme="minorHAnsi"/>
@@ -2400,7 +1945,6 @@
         <w:t>cURL</w:t>
       </w:r>
       <w:proofErr w:type="spellEnd"/>
-      <w:proofErr w:type="gramEnd"/>
       <w:r>
         <w:rPr>
           <w:rFonts w:cstheme="minorHAnsi"/>
@@ -2608,27 +2152,7 @@
           <w:color w:val="2E287F" w:themeColor="text1" w:themeTint="BF"/>
           <w:szCs w:val="28"/>
         </w:rPr>
-        <w:t xml:space="preserve">), an </w:t>
-      </w:r>
-      <w:proofErr w:type="spellStart"/>
-      <w:r>
-        <w:rPr>
-          <w:rFonts w:cstheme="minorHAnsi"/>
-          <w:b w:val="0"/>
-          <w:color w:val="2E287F" w:themeColor="text1" w:themeTint="BF"/>
-          <w:szCs w:val="28"/>
-        </w:rPr>
-        <w:t>archiver</w:t>
-      </w:r>
-      <w:proofErr w:type="spellEnd"/>
-      <w:r>
-        <w:rPr>
-          <w:rFonts w:cstheme="minorHAnsi"/>
-          <w:b w:val="0"/>
-          <w:color w:val="2E287F" w:themeColor="text1" w:themeTint="BF"/>
-          <w:szCs w:val="28"/>
-        </w:rPr>
-        <w:t xml:space="preserve"> (jar), a documentation generator (</w:t>
+        <w:t>), an archiver (jar), a documentation generator (</w:t>
       </w:r>
       <w:proofErr w:type="spellStart"/>
       <w:r>
@@ -2665,48 +2189,26 @@
           <w:u w:val="single"/>
         </w:rPr>
       </w:pPr>
-      <w:proofErr w:type="spellStart"/>
-      <w:r>
-        <w:rPr>
-          <w:rFonts w:cstheme="minorHAnsi"/>
-          <w:color w:val="2E287F" w:themeColor="text1" w:themeTint="BF"/>
-          <w:szCs w:val="28"/>
-          <w:u w:val="single"/>
-        </w:rPr>
-        <w:t>Logstash</w:t>
-      </w:r>
-      <w:proofErr w:type="spellEnd"/>
-      <w:r>
-        <w:rPr>
-          <w:rFonts w:cstheme="minorHAnsi"/>
-          <w:color w:val="2E287F" w:themeColor="text1" w:themeTint="BF"/>
-          <w:szCs w:val="28"/>
-          <w:u w:val="single"/>
-        </w:rPr>
-        <w:t>:</w:t>
+      <w:r>
+        <w:rPr>
+          <w:rFonts w:cstheme="minorHAnsi"/>
+          <w:color w:val="2E287F" w:themeColor="text1" w:themeTint="BF"/>
+          <w:szCs w:val="28"/>
+          <w:u w:val="single"/>
+        </w:rPr>
+        <w:t>Logstash:</w:t>
       </w:r>
       <w:r>
         <w:t xml:space="preserve"> </w:t>
       </w:r>
-      <w:proofErr w:type="spellStart"/>
-      <w:r>
-        <w:rPr>
-          <w:rFonts w:cstheme="minorHAnsi"/>
-          <w:b w:val="0"/>
-          <w:color w:val="2E287F" w:themeColor="text1" w:themeTint="BF"/>
-          <w:szCs w:val="28"/>
-        </w:rPr>
-        <w:t>Logstash</w:t>
-      </w:r>
-      <w:proofErr w:type="spellEnd"/>
-      <w:r>
-        <w:rPr>
-          <w:rFonts w:cstheme="minorHAnsi"/>
-          <w:b w:val="0"/>
-          <w:color w:val="2E287F" w:themeColor="text1" w:themeTint="BF"/>
-          <w:szCs w:val="28"/>
-        </w:rPr>
-        <w:t xml:space="preserve"> is a tool for overseeing events and logs. At the point when utilized conventionally, the term envelops a bigger arrangement of log accumulation, handling, stockpiling and looking exercises.</w:t>
+      <w:r>
+        <w:rPr>
+          <w:rFonts w:cstheme="minorHAnsi"/>
+          <w:b w:val="0"/>
+          <w:color w:val="2E287F" w:themeColor="text1" w:themeTint="BF"/>
+          <w:szCs w:val="28"/>
+        </w:rPr>
+        <w:t>Logstash is a tool for overseeing events and logs. At the point when utilized conventionally, the term envelops a bigger arrangement of log accumulation, handling, stockpiling and looking exercises.</w:t>
       </w:r>
     </w:p>
     <w:p>
@@ -2917,15 +2419,7 @@
         <w:t>glob</w:t>
       </w:r>
       <w:r>
-        <w:t xml:space="preserve"> module finds all the pathnames matching a specified pattern according to the rules used by the </w:t>
-      </w:r>
-      <w:proofErr w:type="gramStart"/>
-      <w:r>
-        <w:t>Unix</w:t>
-      </w:r>
-      <w:proofErr w:type="gramEnd"/>
-      <w:r>
-        <w:t xml:space="preserve"> shell, although results are returned in arbitrary order</w:t>
+        <w:t> module finds all the pathnames matching a specified pattern according to the rules used by the Unix shell, although results are returned in arbitrary order</w:t>
       </w:r>
       <w:r>
         <w:rPr>
@@ -2983,15 +2477,7 @@
         <w:t>T</w:t>
       </w:r>
       <w:r>
-        <w:t xml:space="preserve">he aim was to import heterogeneous data into </w:t>
-      </w:r>
-      <w:proofErr w:type="spellStart"/>
-      <w:r>
-        <w:t>Elasticsearch</w:t>
-      </w:r>
-      <w:proofErr w:type="spellEnd"/>
-      <w:r>
-        <w:t xml:space="preserve"> so that it can further be used to create a database </w:t>
+        <w:t xml:space="preserve">he aim was to import heterogeneous data into Elasticsearch so that it can further be used to create a database </w:t>
       </w:r>
       <w:proofErr w:type="gramStart"/>
       <w:r>
@@ -3029,37 +2515,19 @@
         </w:numPr>
       </w:pPr>
       <w:r>
-        <w:t xml:space="preserve">Imported </w:t>
+        <w:t xml:space="preserve">Imported xlsx, </w:t>
       </w:r>
       <w:proofErr w:type="spellStart"/>
       <w:r>
-        <w:t>xlsx</w:t>
+        <w:t>xls</w:t>
       </w:r>
       <w:proofErr w:type="spellEnd"/>
       <w:r>
-        <w:t xml:space="preserve">, </w:t>
-      </w:r>
-      <w:proofErr w:type="spellStart"/>
-      <w:r>
-        <w:t>xls</w:t>
-      </w:r>
-      <w:proofErr w:type="spellEnd"/>
-      <w:r>
-        <w:t xml:space="preserve"> and </w:t>
-      </w:r>
-      <w:proofErr w:type="spellStart"/>
-      <w:r>
-        <w:t>csv</w:t>
-      </w:r>
-      <w:proofErr w:type="spellEnd"/>
-      <w:r>
-        <w:t xml:space="preserve"> files to </w:t>
-      </w:r>
-      <w:proofErr w:type="spellStart"/>
-      <w:r>
-        <w:t>Elasticsearch</w:t>
-      </w:r>
-      <w:proofErr w:type="spellEnd"/>
+        <w:t xml:space="preserve"> and csv</w:t>
+      </w:r>
+      <w:r>
+        <w:t xml:space="preserve"> files to Elasticsearch</w:t>
+      </w:r>
     </w:p>
     <w:p>
       <w:pPr>
@@ -3070,13 +2538,8 @@
         </w:numPr>
       </w:pPr>
       <w:r>
-        <w:t xml:space="preserve">Explained how to load JSON files into </w:t>
-      </w:r>
-      <w:proofErr w:type="spellStart"/>
-      <w:r>
-        <w:t>Elasticsearch</w:t>
-      </w:r>
-      <w:proofErr w:type="spellEnd"/>
+        <w:t>Explained how to load JSON files into Elasticsearch</w:t>
+      </w:r>
     </w:p>
     <w:p>
       <w:pPr>
@@ -3087,21 +2550,8 @@
         </w:numPr>
       </w:pPr>
       <w:r>
-        <w:t xml:space="preserve">Explained how to copy SQL server data into </w:t>
-      </w:r>
-      <w:proofErr w:type="spellStart"/>
-      <w:r>
-        <w:t>Elasticsearch</w:t>
-      </w:r>
-      <w:proofErr w:type="spellEnd"/>
-      <w:r>
-        <w:t xml:space="preserve"> using </w:t>
-      </w:r>
-      <w:proofErr w:type="spellStart"/>
-      <w:r>
-        <w:t>Logstash</w:t>
-      </w:r>
-      <w:proofErr w:type="spellEnd"/>
+        <w:t>Explained how to copy SQL server data into Elasticsearch using Logstash</w:t>
+      </w:r>
     </w:p>
     <w:p>
       <w:pPr>
@@ -3256,7 +2706,7 @@
           <w:u w:val="single"/>
         </w:rPr>
         <w:drawing>
-          <wp:inline distT="0" distB="0" distL="0" distR="0">
+          <wp:inline distT="0" distB="0" distL="0" distR="0" wp14:anchorId="1FEDAF38" wp14:editId="7C67AB44">
             <wp:extent cx="2657475" cy="3324225"/>
             <wp:effectExtent l="19050" t="0" r="9525" b="0"/>
             <wp:docPr id="2" name="Picture 4" descr="C:\Users\ss\Downloads\IMG_20161116_143501.jpg"/>
@@ -3273,7 +2723,7 @@
                     </pic:cNvPicPr>
                   </pic:nvPicPr>
                   <pic:blipFill>
-                    <a:blip r:embed="rId20" cstate="print"/>
+                    <a:blip r:embed="rId23" cstate="print"/>
                     <a:srcRect/>
                     <a:stretch>
                       <a:fillRect/>
@@ -3352,23 +2802,7 @@
         </w:numPr>
       </w:pPr>
       <w:r>
-        <w:t xml:space="preserve">Student Placement Coordinator, </w:t>
-      </w:r>
-      <w:proofErr w:type="spellStart"/>
-      <w:r>
-        <w:t>Manav</w:t>
-      </w:r>
-      <w:proofErr w:type="spellEnd"/>
-      <w:r>
-        <w:t xml:space="preserve"> </w:t>
-      </w:r>
-      <w:proofErr w:type="spellStart"/>
-      <w:r>
-        <w:t>Rachna</w:t>
-      </w:r>
-      <w:proofErr w:type="spellEnd"/>
-      <w:r>
-        <w:t xml:space="preserve"> International institute of research and studies</w:t>
+        <w:t>Student Placement Coordinator, Manav Rachna International institute of research and studies</w:t>
       </w:r>
     </w:p>
     <w:p>
@@ -3507,43 +2941,29 @@
         </w:rPr>
       </w:pPr>
       <w:proofErr w:type="spellStart"/>
+      <w:proofErr w:type="gramStart"/>
       <w:r>
         <w:rPr>
           <w:b/>
         </w:rPr>
         <w:t>Mr.Rajesh</w:t>
-      </w:r>
-      <w:proofErr w:type="spellEnd"/>
-      <w:r>
-        <w:rPr>
-          <w:b/>
-        </w:rPr>
-        <w:t xml:space="preserve"> </w:t>
-      </w:r>
-      <w:proofErr w:type="spellStart"/>
-      <w:r>
-        <w:rPr>
-          <w:b/>
-        </w:rPr>
-        <w:t>Nath</w:t>
-      </w:r>
-      <w:proofErr w:type="spellEnd"/>
-      <w:r>
-        <w:rPr>
-          <w:b/>
-        </w:rPr>
-        <w:t>-</w:t>
-      </w:r>
-      <w:r>
-        <w:t xml:space="preserve">Associate Vice-President of </w:t>
-      </w:r>
-      <w:proofErr w:type="spellStart"/>
-      <w:proofErr w:type="gramStart"/>
-      <w:r>
-        <w:t>Jp</w:t>
       </w:r>
       <w:proofErr w:type="spellEnd"/>
       <w:proofErr w:type="gramEnd"/>
+      <w:r>
+        <w:rPr>
+          <w:b/>
+        </w:rPr>
+        <w:t xml:space="preserve"> Nath-</w:t>
+      </w:r>
+      <w:r>
+        <w:t xml:space="preserve">Associate Vice-President of </w:t>
+      </w:r>
+      <w:proofErr w:type="spellStart"/>
+      <w:r>
+        <w:t>Jp</w:t>
+      </w:r>
+      <w:proofErr w:type="spellEnd"/>
       <w:r>
         <w:t xml:space="preserve"> Tokyo and co.</w:t>
       </w:r>
@@ -3606,7 +3026,7 @@
         <w:pStyle w:val="Content"/>
         <w:ind w:left="1800"/>
       </w:pPr>
-      <w:hyperlink r:id="rId21" w:history="1">
+      <w:hyperlink r:id="rId24" w:history="1">
         <w:r>
           <w:rPr>
             <w:rStyle w:val="Hyperlink"/>
@@ -3659,7 +3079,7 @@
           <w:numId w:val="11"/>
         </w:numPr>
       </w:pPr>
-      <w:hyperlink r:id="rId22" w:history="1">
+      <w:hyperlink r:id="rId25" w:history="1">
         <w:r>
           <w:rPr>
             <w:rStyle w:val="Hyperlink"/>
@@ -3771,7 +3191,6 @@
       <w:pPr>
         <w:pStyle w:val="Content"/>
       </w:pPr>
-      <w:proofErr w:type="gramStart"/>
       <w:r>
         <w:t xml:space="preserve">Tested with </w:t>
       </w:r>
@@ -3783,466 +3202,394 @@
       <w:r>
         <w:t xml:space="preserve"> 5.6.2 and 6.4.2.</w:t>
       </w:r>
-      <w:proofErr w:type="gramEnd"/>
-    </w:p>
-    <w:p>
-      <w:pPr>
-        <w:pStyle w:val="Content"/>
-      </w:pPr>
-    </w:p>
-    <w:p>
-      <w:pPr>
-        <w:pStyle w:val="Content"/>
-      </w:pPr>
-      <w:r>
-        <w:t xml:space="preserve">Running with </w:t>
+    </w:p>
+    <w:p>
+      <w:pPr>
+        <w:pStyle w:val="Content"/>
+      </w:pPr>
+    </w:p>
+    <w:p>
+      <w:pPr>
+        <w:pStyle w:val="Content"/>
+      </w:pPr>
+      <w:r>
+        <w:t>Running with docker</w:t>
+      </w:r>
+    </w:p>
+    <w:p>
+      <w:pPr>
+        <w:pStyle w:val="Content"/>
+      </w:pPr>
+    </w:p>
+    <w:p>
+      <w:pPr>
+        <w:pStyle w:val="Content"/>
+      </w:pPr>
+      <w:r>
+        <w:t xml:space="preserve">docker run -it -p 5252:5252 -e </w:t>
       </w:r>
       <w:proofErr w:type="spellStart"/>
       <w:r>
-        <w:t>docker</w:t>
+        <w:t>es_port</w:t>
       </w:r>
       <w:proofErr w:type="spellEnd"/>
-    </w:p>
-    <w:p>
-      <w:pPr>
-        <w:pStyle w:val="Content"/>
-      </w:pPr>
-    </w:p>
-    <w:p>
-      <w:pPr>
-        <w:pStyle w:val="Content"/>
-      </w:pPr>
+      <w:r>
+        <w:t xml:space="preserve">=9200 -e </w:t>
+      </w:r>
+      <w:proofErr w:type="spellStart"/>
+      <w:r>
+        <w:t>es_host</w:t>
+      </w:r>
+      <w:proofErr w:type="spellEnd"/>
+      <w:r>
+        <w:t xml:space="preserve">=localhost </w:t>
+      </w:r>
+      <w:proofErr w:type="spellStart"/>
+      <w:r>
+        <w:t>codingchili</w:t>
+      </w:r>
+      <w:proofErr w:type="spellEnd"/>
+      <w:r>
+        <w:t>/</w:t>
+      </w:r>
+      <w:proofErr w:type="spellStart"/>
+      <w:r>
+        <w:t>excelastic</w:t>
+      </w:r>
+      <w:proofErr w:type="spellEnd"/>
+      <w:r>
+        <w:t xml:space="preserve"> </w:t>
+      </w:r>
+    </w:p>
+    <w:p>
+      <w:pPr>
+        <w:pStyle w:val="Content"/>
+      </w:pPr>
+    </w:p>
+    <w:p>
+      <w:pPr>
+        <w:pStyle w:val="Content"/>
+      </w:pPr>
+      <w:r>
+        <w:t>Note: there is currently no support for TLS or basic authentication when using the docker image.</w:t>
+      </w:r>
+    </w:p>
+    <w:p>
+      <w:pPr>
+        <w:pStyle w:val="Content"/>
+      </w:pPr>
+    </w:p>
+    <w:p>
+      <w:pPr>
+        <w:pStyle w:val="Content"/>
+      </w:pPr>
+      <w:r>
+        <w:lastRenderedPageBreak/>
+        <w:t>Running the JAR</w:t>
+      </w:r>
+    </w:p>
+    <w:p>
+      <w:pPr>
+        <w:pStyle w:val="Content"/>
+      </w:pPr>
+    </w:p>
+    <w:p>
+      <w:pPr>
+        <w:pStyle w:val="Content"/>
+      </w:pPr>
+      <w:r>
+        <w:t>Running the application, filename and index is required, to import from the terminal run:</w:t>
+      </w:r>
+    </w:p>
+    <w:p>
+      <w:pPr>
+        <w:pStyle w:val="Content"/>
+      </w:pPr>
+    </w:p>
+    <w:p>
+      <w:pPr>
+        <w:pStyle w:val="Content"/>
+      </w:pPr>
+      <w:r>
+        <w:t>java -Xmx2g -jar excelastic.jar &lt;</w:t>
+      </w:r>
+      <w:proofErr w:type="spellStart"/>
+      <w:r>
+        <w:t>fileName</w:t>
+      </w:r>
+      <w:proofErr w:type="spellEnd"/>
+      <w:r>
+        <w:t>&gt; &lt;</w:t>
+      </w:r>
+      <w:proofErr w:type="spellStart"/>
+      <w:r>
+        <w:t>indexName</w:t>
+      </w:r>
+      <w:proofErr w:type="spellEnd"/>
+      <w:r>
+        <w:t xml:space="preserve">&gt; --mapping </w:t>
+      </w:r>
+      <w:proofErr w:type="spellStart"/>
+      <w:r>
+        <w:t>mappingName</w:t>
+      </w:r>
+      <w:proofErr w:type="spellEnd"/>
+      <w:r>
+        <w:t xml:space="preserve"> --clear </w:t>
+      </w:r>
+    </w:p>
+    <w:p>
+      <w:pPr>
+        <w:pStyle w:val="Content"/>
+      </w:pPr>
+    </w:p>
+    <w:p>
+      <w:pPr>
+        <w:pStyle w:val="Content"/>
+      </w:pPr>
+      <w:r>
+        <w:t>If running with --clear, then the existing index will be cleared before the import starts.</w:t>
+      </w:r>
+    </w:p>
+    <w:p>
+      <w:pPr>
+        <w:pStyle w:val="Content"/>
+      </w:pPr>
+    </w:p>
+    <w:p>
+      <w:pPr>
+        <w:pStyle w:val="Content"/>
+      </w:pPr>
+      <w:r>
+        <w:t>To run with the web interface, run the following in your terminal:</w:t>
+      </w:r>
+    </w:p>
+    <w:p>
+      <w:pPr>
+        <w:pStyle w:val="Content"/>
+      </w:pPr>
+    </w:p>
+    <w:p>
+      <w:pPr>
+        <w:pStyle w:val="Content"/>
+      </w:pPr>
+      <w:r>
+        <w:t xml:space="preserve">java -Xmx2g -jar excelastic.jar </w:t>
+      </w:r>
+    </w:p>
+    <w:p>
+      <w:pPr>
+        <w:pStyle w:val="Content"/>
+      </w:pPr>
+    </w:p>
+    <w:p>
+      <w:pPr>
+        <w:pStyle w:val="Content"/>
+      </w:pPr>
+      <w:r>
+        <w:t xml:space="preserve">When the application successfully connects to the </w:t>
+      </w:r>
+      <w:proofErr w:type="spellStart"/>
+      <w:r>
+        <w:t>ElasticSearch</w:t>
+      </w:r>
+      <w:proofErr w:type="spellEnd"/>
+      <w:r>
+        <w:t xml:space="preserve"> server, the browser will automatically open a new tab.</w:t>
+      </w:r>
+    </w:p>
+    <w:p>
+      <w:pPr>
+        <w:pStyle w:val="Content"/>
+      </w:pPr>
+    </w:p>
+    <w:p>
+      <w:pPr>
+        <w:pStyle w:val="Content"/>
+      </w:pPr>
+      <w:r>
+        <w:t xml:space="preserve">If any connection errors occur check that the </w:t>
+      </w:r>
+      <w:proofErr w:type="spellStart"/>
+      <w:r>
+        <w:t>ElasticSearch</w:t>
+      </w:r>
+      <w:proofErr w:type="spellEnd"/>
+      <w:r>
+        <w:t xml:space="preserve"> listen port matches with the </w:t>
+      </w:r>
+      <w:proofErr w:type="spellStart"/>
+      <w:r>
+        <w:t>elastic_port</w:t>
+      </w:r>
+      <w:proofErr w:type="spellEnd"/>
+      <w:r>
+        <w:t xml:space="preserve"> in the configuration file. Make sure that </w:t>
+      </w:r>
+      <w:proofErr w:type="spellStart"/>
+      <w:r>
+        <w:t>ElasticSearch</w:t>
+      </w:r>
+      <w:proofErr w:type="spellEnd"/>
+      <w:r>
+        <w:t xml:space="preserve"> is running by directing your browser at localhost:9200.</w:t>
+      </w:r>
+    </w:p>
+    <w:p>
+      <w:pPr>
+        <w:pStyle w:val="Content"/>
+      </w:pPr>
+    </w:p>
+    <w:p>
+      <w:pPr>
+        <w:pStyle w:val="Content"/>
+      </w:pPr>
+      <w:r>
+        <w:t xml:space="preserve">Compiling a new </w:t>
+      </w:r>
+      <w:proofErr w:type="spellStart"/>
+      <w:r>
+        <w:t>fatjar</w:t>
+      </w:r>
+      <w:proofErr w:type="spellEnd"/>
+      <w:r>
+        <w:t xml:space="preserve"> and run </w:t>
+      </w:r>
       <w:proofErr w:type="spellStart"/>
       <w:proofErr w:type="gramStart"/>
       <w:r>
-        <w:t>docker</w:t>
+        <w:t>tests,mvn</w:t>
       </w:r>
       <w:proofErr w:type="spellEnd"/>
       <w:proofErr w:type="gramEnd"/>
       <w:r>
-        <w:t xml:space="preserve"> run -it -p 5252:5252 -e </w:t>
+        <w:t xml:space="preserve"> clean package</w:t>
+      </w:r>
+    </w:p>
+    <w:p>
+      <w:pPr>
+        <w:pStyle w:val="Content"/>
+      </w:pPr>
+    </w:p>
+    <w:p>
+      <w:pPr>
+        <w:pStyle w:val="Content"/>
+      </w:pPr>
+      <w:r>
+        <w:rPr>
+          <w:rFonts w:ascii="Arial" w:hAnsi="Arial" w:cs="Arial"/>
+        </w:rPr>
+        <w:t>├</w:t>
+      </w:r>
+      <w:r>
+        <w:rPr>
+          <w:rFonts w:ascii="Calibri" w:hAnsi="Calibri" w:cs="Calibri"/>
+        </w:rPr>
+        <w:t xml:space="preserve">── </w:t>
       </w:r>
       <w:proofErr w:type="spellStart"/>
       <w:r>
-        <w:t>es_port</w:t>
+        <w:rPr>
+          <w:rFonts w:ascii="Calibri" w:hAnsi="Calibri" w:cs="Calibri"/>
+        </w:rPr>
+        <w:t>configuration.json</w:t>
       </w:r>
       <w:proofErr w:type="spellEnd"/>
-      <w:r>
-        <w:t xml:space="preserve">=9200 -e </w:t>
+    </w:p>
+    <w:p>
+      <w:pPr>
+        <w:pStyle w:val="Content"/>
+      </w:pPr>
+    </w:p>
+    <w:p>
+      <w:pPr>
+        <w:pStyle w:val="Content"/>
+      </w:pPr>
+      <w:r>
+        <w:t>The configuration file is placed in the same directory as the jar. An example of the configuration:</w:t>
+      </w:r>
+    </w:p>
+    <w:p>
+      <w:pPr>
+        <w:pStyle w:val="Content"/>
+      </w:pPr>
+    </w:p>
+    <w:p>
+      <w:pPr>
+        <w:pStyle w:val="Content"/>
+      </w:pPr>
+      <w:proofErr w:type="gramStart"/>
+      <w:r>
+        <w:t>{ "</w:t>
       </w:r>
       <w:proofErr w:type="spellStart"/>
-      <w:r>
-        <w:t>es_host</w:t>
+      <w:proofErr w:type="gramEnd"/>
+      <w:r>
+        <w:t>web_port</w:t>
       </w:r>
       <w:proofErr w:type="spellEnd"/>
       <w:r>
-        <w:t>=</w:t>
+        <w:t>": 0, // the port the web interface listens on "</w:t>
       </w:r>
       <w:proofErr w:type="spellStart"/>
       <w:r>
-        <w:t>localhost</w:t>
+        <w:t>elastic_port</w:t>
       </w:r>
       <w:proofErr w:type="spellEnd"/>
       <w:r>
-        <w:t xml:space="preserve"> </w:t>
+        <w:t xml:space="preserve">": 9200, // the port </w:t>
       </w:r>
       <w:proofErr w:type="spellStart"/>
       <w:r>
-        <w:t>codingchili</w:t>
+        <w:t>elasticsearch</w:t>
       </w:r>
       <w:proofErr w:type="spellEnd"/>
       <w:r>
-        <w:t>/</w:t>
+        <w:t xml:space="preserve"> listens on "</w:t>
       </w:r>
       <w:proofErr w:type="spellStart"/>
       <w:r>
-        <w:t>excelastic</w:t>
+        <w:t>elastic_host</w:t>
       </w:r>
       <w:proofErr w:type="spellEnd"/>
       <w:r>
-        <w:t xml:space="preserve"> </w:t>
-      </w:r>
-    </w:p>
-    <w:p>
-      <w:pPr>
-        <w:pStyle w:val="Content"/>
-      </w:pPr>
-    </w:p>
-    <w:p>
-      <w:pPr>
-        <w:pStyle w:val="Content"/>
-      </w:pPr>
-      <w:r>
-        <w:t xml:space="preserve">Note: there is currently no support for TLS or basic authentication when using the </w:t>
+        <w:t xml:space="preserve">": "localhost", // address to </w:t>
       </w:r>
       <w:proofErr w:type="spellStart"/>
       <w:r>
-        <w:t>docker</w:t>
+        <w:t>elasticsearch</w:t>
       </w:r>
       <w:proofErr w:type="spellEnd"/>
       <w:r>
-        <w:t xml:space="preserve"> image.</w:t>
-      </w:r>
-    </w:p>
-    <w:p>
-      <w:pPr>
-        <w:pStyle w:val="Content"/>
-      </w:pPr>
-    </w:p>
-    <w:p>
-      <w:pPr>
-        <w:pStyle w:val="Content"/>
-      </w:pPr>
+        <w:t xml:space="preserve"> "</w:t>
+      </w:r>
+      <w:proofErr w:type="spellStart"/>
+      <w:r>
+        <w:t>elastic_tls</w:t>
+      </w:r>
+      <w:proofErr w:type="spellEnd"/>
+      <w:r>
+        <w:t xml:space="preserve">": false, // set to true to use </w:t>
+      </w:r>
+      <w:proofErr w:type="spellStart"/>
+      <w:r>
+        <w:t>tls</w:t>
+      </w:r>
+      <w:proofErr w:type="spellEnd"/>
+      <w:r>
+        <w:t xml:space="preserve"> when indexing "authentication": false, // </w:t>
+      </w:r>
       <w:r>
         <w:lastRenderedPageBreak/>
-        <w:t>Running the JAR</w:t>
-      </w:r>
-    </w:p>
-    <w:p>
-      <w:pPr>
-        <w:pStyle w:val="Content"/>
-      </w:pPr>
-    </w:p>
-    <w:p>
-      <w:pPr>
-        <w:pStyle w:val="Content"/>
-      </w:pPr>
-      <w:r>
-        <w:t>Running the application, filename and index is required, to import from the terminal run:</w:t>
-      </w:r>
-    </w:p>
-    <w:p>
-      <w:pPr>
-        <w:pStyle w:val="Content"/>
-      </w:pPr>
-    </w:p>
-    <w:p>
-      <w:pPr>
-        <w:pStyle w:val="Content"/>
-      </w:pPr>
+        <w:t>sends an "Authentication" header if true. "basic": "</w:t>
+      </w:r>
+      <w:proofErr w:type="spellStart"/>
       <w:proofErr w:type="gramStart"/>
       <w:r>
-        <w:t>java</w:t>
-      </w:r>
-      <w:proofErr w:type="gramEnd"/>
-      <w:r>
-        <w:t xml:space="preserve"> -Xmx2g -jar excelastic.jar &lt;</w:t>
-      </w:r>
-      <w:proofErr w:type="spellStart"/>
-      <w:r>
-        <w:t>fileName</w:t>
-      </w:r>
-      <w:proofErr w:type="spellEnd"/>
-      <w:r>
-        <w:t>&gt; &lt;</w:t>
-      </w:r>
-      <w:proofErr w:type="spellStart"/>
-      <w:r>
-        <w:t>indexName</w:t>
-      </w:r>
-      <w:proofErr w:type="spellEnd"/>
-      <w:r>
-        <w:t xml:space="preserve">&gt; --mapping </w:t>
-      </w:r>
-      <w:proofErr w:type="spellStart"/>
-      <w:r>
-        <w:t>mappingName</w:t>
-      </w:r>
-      <w:proofErr w:type="spellEnd"/>
-      <w:r>
-        <w:t xml:space="preserve"> --clear </w:t>
-      </w:r>
-    </w:p>
-    <w:p>
-      <w:pPr>
-        <w:pStyle w:val="Content"/>
-      </w:pPr>
-    </w:p>
-    <w:p>
-      <w:pPr>
-        <w:pStyle w:val="Content"/>
-      </w:pPr>
-      <w:r>
-        <w:t>If running with --clear, then the existing index will be cleared before the import starts.</w:t>
-      </w:r>
-    </w:p>
-    <w:p>
-      <w:pPr>
-        <w:pStyle w:val="Content"/>
-      </w:pPr>
-    </w:p>
-    <w:p>
-      <w:pPr>
-        <w:pStyle w:val="Content"/>
-      </w:pPr>
-      <w:r>
-        <w:t>To run with the web interface, run the following in your terminal:</w:t>
-      </w:r>
-    </w:p>
-    <w:p>
-      <w:pPr>
-        <w:pStyle w:val="Content"/>
-      </w:pPr>
-    </w:p>
-    <w:p>
-      <w:pPr>
-        <w:pStyle w:val="Content"/>
-      </w:pPr>
-      <w:proofErr w:type="gramStart"/>
-      <w:r>
-        <w:t>java</w:t>
-      </w:r>
-      <w:proofErr w:type="gramEnd"/>
-      <w:r>
-        <w:t xml:space="preserve"> -Xmx2g -jar excelastic.jar </w:t>
-      </w:r>
-    </w:p>
-    <w:p>
-      <w:pPr>
-        <w:pStyle w:val="Content"/>
-      </w:pPr>
-    </w:p>
-    <w:p>
-      <w:pPr>
-        <w:pStyle w:val="Content"/>
-      </w:pPr>
-      <w:r>
-        <w:t xml:space="preserve">When the application successfully connects to the </w:t>
-      </w:r>
-      <w:proofErr w:type="spellStart"/>
-      <w:r>
-        <w:t>ElasticSearch</w:t>
-      </w:r>
-      <w:proofErr w:type="spellEnd"/>
-      <w:r>
-        <w:t xml:space="preserve"> server, the browser will automatically open a new tab.</w:t>
-      </w:r>
-    </w:p>
-    <w:p>
-      <w:pPr>
-        <w:pStyle w:val="Content"/>
-      </w:pPr>
-    </w:p>
-    <w:p>
-      <w:pPr>
-        <w:pStyle w:val="Content"/>
-      </w:pPr>
-      <w:r>
-        <w:t xml:space="preserve">If any connection errors </w:t>
-      </w:r>
-      <w:proofErr w:type="gramStart"/>
-      <w:r>
-        <w:t>occur</w:t>
-      </w:r>
-      <w:proofErr w:type="gramEnd"/>
-      <w:r>
-        <w:t xml:space="preserve"> check that the </w:t>
-      </w:r>
-      <w:proofErr w:type="spellStart"/>
-      <w:r>
-        <w:t>ElasticSearch</w:t>
-      </w:r>
-      <w:proofErr w:type="spellEnd"/>
-      <w:r>
-        <w:t xml:space="preserve"> listen port matches with the </w:t>
-      </w:r>
-      <w:proofErr w:type="spellStart"/>
-      <w:r>
-        <w:t>elastic_port</w:t>
-      </w:r>
-      <w:proofErr w:type="spellEnd"/>
-      <w:r>
-        <w:t xml:space="preserve"> in the configuration file. Make sure that </w:t>
-      </w:r>
-      <w:proofErr w:type="spellStart"/>
-      <w:r>
-        <w:t>ElasticSearch</w:t>
-      </w:r>
-      <w:proofErr w:type="spellEnd"/>
-      <w:r>
-        <w:t xml:space="preserve"> is running by directing your browser at localhost</w:t>
-      </w:r>
-      <w:proofErr w:type="gramStart"/>
-      <w:r>
-        <w:t>:9200</w:t>
-      </w:r>
-      <w:proofErr w:type="gramEnd"/>
-      <w:r>
-        <w:t>.</w:t>
-      </w:r>
-    </w:p>
-    <w:p>
-      <w:pPr>
-        <w:pStyle w:val="Content"/>
-      </w:pPr>
-    </w:p>
-    <w:p>
-      <w:pPr>
-        <w:pStyle w:val="Content"/>
-      </w:pPr>
-      <w:r>
-        <w:t xml:space="preserve">Compiling a new </w:t>
-      </w:r>
-      <w:proofErr w:type="spellStart"/>
-      <w:r>
-        <w:t>fatjar</w:t>
-      </w:r>
-      <w:proofErr w:type="spellEnd"/>
-      <w:r>
-        <w:t xml:space="preserve"> and run </w:t>
-      </w:r>
-      <w:proofErr w:type="spellStart"/>
-      <w:r>
-        <w:t>tests</w:t>
-      </w:r>
-      <w:proofErr w:type="gramStart"/>
-      <w:r>
-        <w:t>,mvn</w:t>
+        <w:t>username:password</w:t>
       </w:r>
       <w:proofErr w:type="spellEnd"/>
       <w:proofErr w:type="gramEnd"/>
-      <w:r>
-        <w:t xml:space="preserve"> clean package</w:t>
-      </w:r>
-    </w:p>
-    <w:p>
-      <w:pPr>
-        <w:pStyle w:val="Content"/>
-      </w:pPr>
-    </w:p>
-    <w:p>
-      <w:pPr>
-        <w:pStyle w:val="Content"/>
-      </w:pPr>
-      <w:r>
-        <w:rPr>
-          <w:rFonts w:ascii="Arial" w:hAnsi="Arial" w:cs="Arial"/>
-        </w:rPr>
-        <w:t>├</w:t>
-      </w:r>
-      <w:r>
-        <w:rPr>
-          <w:rFonts w:ascii="Calibri" w:hAnsi="Calibri" w:cs="Calibri"/>
-        </w:rPr>
-        <w:t xml:space="preserve">── </w:t>
-      </w:r>
-      <w:proofErr w:type="spellStart"/>
-      <w:r>
-        <w:rPr>
-          <w:rFonts w:ascii="Calibri" w:hAnsi="Calibri" w:cs="Calibri"/>
-        </w:rPr>
-        <w:t>configuration.json</w:t>
-      </w:r>
-      <w:proofErr w:type="spellEnd"/>
-    </w:p>
-    <w:p>
-      <w:pPr>
-        <w:pStyle w:val="Content"/>
-      </w:pPr>
-    </w:p>
-    <w:p>
-      <w:pPr>
-        <w:pStyle w:val="Content"/>
-      </w:pPr>
-      <w:r>
-        <w:t>The configuration file is placed in the same directory as the jar. An example of the configuration:</w:t>
-      </w:r>
-    </w:p>
-    <w:p>
-      <w:pPr>
-        <w:pStyle w:val="Content"/>
-      </w:pPr>
-    </w:p>
-    <w:p>
-      <w:pPr>
-        <w:pStyle w:val="Content"/>
-      </w:pPr>
-      <w:proofErr w:type="gramStart"/>
-      <w:r>
-        <w:t>{ "</w:t>
-      </w:r>
-      <w:proofErr w:type="spellStart"/>
-      <w:proofErr w:type="gramEnd"/>
-      <w:r>
-        <w:t>web_port</w:t>
-      </w:r>
-      <w:proofErr w:type="spellEnd"/>
-      <w:r>
-        <w:t>": 0, // the port the web interface listens on "</w:t>
-      </w:r>
-      <w:proofErr w:type="spellStart"/>
-      <w:r>
-        <w:t>elastic_port</w:t>
-      </w:r>
-      <w:proofErr w:type="spellEnd"/>
-      <w:r>
-        <w:t xml:space="preserve">": 9200, // the port </w:t>
-      </w:r>
-      <w:proofErr w:type="spellStart"/>
-      <w:r>
-        <w:t>elasticsearch</w:t>
-      </w:r>
-      <w:proofErr w:type="spellEnd"/>
-      <w:r>
-        <w:t xml:space="preserve"> listens on "</w:t>
-      </w:r>
-      <w:proofErr w:type="spellStart"/>
-      <w:r>
-        <w:t>elastic_host</w:t>
-      </w:r>
-      <w:proofErr w:type="spellEnd"/>
-      <w:r>
-        <w:t>": "</w:t>
-      </w:r>
-      <w:proofErr w:type="spellStart"/>
-      <w:r>
-        <w:t>localhost</w:t>
-      </w:r>
-      <w:proofErr w:type="spellEnd"/>
-      <w:r>
-        <w:t xml:space="preserve">", // address to </w:t>
-      </w:r>
-      <w:proofErr w:type="spellStart"/>
-      <w:r>
-        <w:t>elasticsearch</w:t>
-      </w:r>
-      <w:proofErr w:type="spellEnd"/>
-      <w:r>
-        <w:t xml:space="preserve"> "</w:t>
-      </w:r>
-      <w:proofErr w:type="spellStart"/>
-      <w:r>
-        <w:t>elastic_tls</w:t>
-      </w:r>
-      <w:proofErr w:type="spellEnd"/>
-      <w:r>
-        <w:t xml:space="preserve">": false, // set to true to use </w:t>
-      </w:r>
-      <w:proofErr w:type="spellStart"/>
-      <w:r>
-        <w:t>tls</w:t>
-      </w:r>
-      <w:proofErr w:type="spellEnd"/>
-      <w:r>
-        <w:t xml:space="preserve"> when indexing "authentication": false, // </w:t>
-      </w:r>
-      <w:r>
-        <w:lastRenderedPageBreak/>
-        <w:t>sends an "Authentication" header if true. "</w:t>
-      </w:r>
-      <w:proofErr w:type="gramStart"/>
-      <w:r>
-        <w:t>basic</w:t>
-      </w:r>
-      <w:proofErr w:type="gramEnd"/>
-      <w:r>
-        <w:t>": "</w:t>
-      </w:r>
-      <w:proofErr w:type="spellStart"/>
-      <w:r>
-        <w:t>username:password</w:t>
-      </w:r>
-      <w:proofErr w:type="spellEnd"/>
       <w:r>
         <w:t xml:space="preserve">" // if authentication is true this is used as basic authentication. } </w:t>
       </w:r>
@@ -4295,17 +3642,8 @@
           <w:i/>
           <w:u w:val="single"/>
         </w:rPr>
-        <w:t xml:space="preserve">Loading JSON files into </w:t>
-      </w:r>
-      <w:proofErr w:type="spellStart"/>
-      <w:r>
-        <w:rPr>
-          <w:i/>
-          <w:u w:val="single"/>
-        </w:rPr>
-        <w:t>Elasticsearch</w:t>
-      </w:r>
-      <w:proofErr w:type="spellEnd"/>
+        <w:t>Loading JSON files into Elasticsearch</w:t>
+      </w:r>
     </w:p>
     <w:p>
       <w:pPr>
@@ -4330,13 +3668,8 @@
       <w:pPr>
         <w:pStyle w:val="Content"/>
       </w:pPr>
-      <w:proofErr w:type="gramStart"/>
-      <w:r>
-        <w:t>After that unzip it into a folder.</w:t>
-      </w:r>
-      <w:proofErr w:type="gramEnd"/>
-      <w:r>
-        <w:t xml:space="preserve"> </w:t>
+      <w:r>
+        <w:t xml:space="preserve">After that unzip it into a folder. </w:t>
       </w:r>
       <w:proofErr w:type="spellStart"/>
       <w:proofErr w:type="gramStart"/>
@@ -4384,15 +3717,29 @@
       </w:r>
       <w:proofErr w:type="spellEnd"/>
       <w:r>
-        <w:t xml:space="preserve"> the start menu. And type </w:t>
+        <w:t xml:space="preserve"> the start menu. And type cd c:\curlon there and it will take you to the curl folder. Now execute the curl command that you have.</w:t>
+      </w:r>
+    </w:p>
+    <w:p>
+      <w:pPr>
+        <w:pStyle w:val="Content"/>
+        <w:ind w:left="1800"/>
+      </w:pPr>
+    </w:p>
+    <w:p>
+      <w:pPr>
+        <w:pStyle w:val="Content"/>
+      </w:pPr>
+      <w:r>
+        <w:t xml:space="preserve">One thing, windows doesn't support single quote around </w:t>
       </w:r>
       <w:proofErr w:type="spellStart"/>
       <w:r>
-        <w:t>cd</w:t>
+        <w:t>around</w:t>
       </w:r>
       <w:proofErr w:type="spellEnd"/>
       <w:r>
-        <w:t xml:space="preserve"> c:\curlon there and it will take you to the curl folder. Now execute the curl command that you have.</w:t>
+        <w:t xml:space="preserve"> the fields. So you have to use double quotes. For example I have converted your curl command like appropriate one.</w:t>
       </w:r>
     </w:p>
     <w:p>
@@ -4406,41 +3753,35 @@
         <w:pStyle w:val="Content"/>
       </w:pPr>
       <w:r>
-        <w:t xml:space="preserve">One thing, windows doesn't support single quote around </w:t>
+        <w:t>curl -H "Content-Type: application/json" -XPOST "http://localhost:9200/</w:t>
       </w:r>
       <w:proofErr w:type="spellStart"/>
       <w:r>
-        <w:t>around</w:t>
+        <w:t>indexname</w:t>
       </w:r>
       <w:proofErr w:type="spellEnd"/>
       <w:r>
-        <w:t xml:space="preserve"> the fields. So you have to use double quotes. For example I have converted your curl command like appropriate one.</w:t>
-      </w:r>
-    </w:p>
-    <w:p>
-      <w:pPr>
-        <w:pStyle w:val="Content"/>
-        <w:ind w:left="1800"/>
-      </w:pPr>
-    </w:p>
-    <w:p>
-      <w:pPr>
-        <w:pStyle w:val="Content"/>
-      </w:pPr>
-      <w:r>
-        <w:t>curl -H "Content-Type: application/</w:t>
+        <w:t>/</w:t>
       </w:r>
       <w:proofErr w:type="spellStart"/>
       <w:r>
-        <w:t>json</w:t>
+        <w:t>typename</w:t>
       </w:r>
       <w:proofErr w:type="spellEnd"/>
       <w:r>
-        <w:t>" -XPOST "http://localhost:9200/indexname/typename/optionalUniqueId" -d "</w:t>
+        <w:t>/</w:t>
+      </w:r>
+      <w:proofErr w:type="spellStart"/>
+      <w:r>
+        <w:t>optionalUniqueId</w:t>
+      </w:r>
+      <w:proofErr w:type="spellEnd"/>
+      <w:r>
+        <w:t xml:space="preserve">" -d </w:t>
       </w:r>
       <w:proofErr w:type="gramStart"/>
       <w:r>
-        <w:t>{ \</w:t>
+        <w:t>"{ \</w:t>
       </w:r>
       <w:proofErr w:type="gramEnd"/>
       <w:r>
@@ -4464,146 +3805,83 @@
           <w:i/>
           <w:u w:val="single"/>
         </w:rPr>
-        <w:t xml:space="preserve">Copying SQL server data into </w:t>
+        <w:t>Copying SQL server data into Elasticsearch using Logstash</w:t>
+      </w:r>
+    </w:p>
+    <w:p>
+      <w:pPr>
+        <w:pStyle w:val="Content"/>
+      </w:pPr>
+      <w:r>
+        <w:t>STEPS:</w:t>
+      </w:r>
+    </w:p>
+    <w:p>
+      <w:pPr>
+        <w:pStyle w:val="Content"/>
+      </w:pPr>
+    </w:p>
+    <w:p>
+      <w:pPr>
+        <w:pStyle w:val="Content"/>
+      </w:pPr>
+      <w:r>
+        <w:t>1)Install Java Development Kit (JDK)</w:t>
+      </w:r>
+    </w:p>
+    <w:p>
+      <w:pPr>
+        <w:pStyle w:val="Content"/>
+      </w:pPr>
+      <w:r>
+        <w:lastRenderedPageBreak/>
+        <w:t>2)Install JDBC Driver for SQL Server.</w:t>
+      </w:r>
+    </w:p>
+    <w:p>
+      <w:pPr>
+        <w:pStyle w:val="Content"/>
+      </w:pPr>
+      <w:r>
+        <w:t>3)Set CLASSPATH for the driver.</w:t>
+      </w:r>
+    </w:p>
+    <w:p>
+      <w:pPr>
+        <w:pStyle w:val="Content"/>
+      </w:pPr>
+      <w:r>
+        <w:t>4)Create an Elasticsearch Index to Import Data to.</w:t>
+      </w:r>
+    </w:p>
+    <w:p>
+      <w:pPr>
+        <w:pStyle w:val="Content"/>
+      </w:pPr>
+      <w:r>
+        <w:t>5)Configure </w:t>
       </w:r>
       <w:proofErr w:type="spellStart"/>
       <w:r>
-        <w:rPr>
-          <w:i/>
-          <w:u w:val="single"/>
-        </w:rPr>
-        <w:t>Elasticsearch</w:t>
+        <w:t>LogStash</w:t>
       </w:r>
       <w:proofErr w:type="spellEnd"/>
       <w:r>
-        <w:rPr>
-          <w:i/>
-          <w:u w:val="single"/>
-        </w:rPr>
-        <w:t xml:space="preserve"> using </w:t>
+        <w:t> configuration file.</w:t>
+      </w:r>
+    </w:p>
+    <w:p>
+      <w:pPr>
+        <w:pStyle w:val="Content"/>
+      </w:pPr>
+      <w:r>
+        <w:t>6)Run </w:t>
       </w:r>
       <w:proofErr w:type="spellStart"/>
       <w:r>
-        <w:rPr>
-          <w:i/>
-          <w:u w:val="single"/>
-        </w:rPr>
-        <w:t>Logstash</w:t>
+        <w:t>LogStash</w:t>
       </w:r>
       <w:proofErr w:type="spellEnd"/>
-    </w:p>
-    <w:p>
-      <w:pPr>
-        <w:pStyle w:val="Content"/>
-      </w:pPr>
-      <w:r>
-        <w:t>STEPS:</w:t>
-      </w:r>
-    </w:p>
-    <w:p>
-      <w:pPr>
-        <w:pStyle w:val="Content"/>
-      </w:pPr>
-    </w:p>
-    <w:p>
-      <w:pPr>
-        <w:pStyle w:val="Content"/>
-      </w:pPr>
-      <w:proofErr w:type="gramStart"/>
-      <w:r>
-        <w:t>1)Install</w:t>
-      </w:r>
-      <w:proofErr w:type="gramEnd"/>
-      <w:r>
-        <w:t xml:space="preserve"> Java Development Kit (JDK)</w:t>
-      </w:r>
-    </w:p>
-    <w:p>
-      <w:pPr>
-        <w:pStyle w:val="Content"/>
-      </w:pPr>
-      <w:proofErr w:type="gramStart"/>
-      <w:r>
-        <w:lastRenderedPageBreak/>
-        <w:t>2)Install</w:t>
-      </w:r>
-      <w:proofErr w:type="gramEnd"/>
-      <w:r>
-        <w:t xml:space="preserve"> JDBC Driver for SQL Server.</w:t>
-      </w:r>
-    </w:p>
-    <w:p>
-      <w:pPr>
-        <w:pStyle w:val="Content"/>
-      </w:pPr>
-      <w:proofErr w:type="gramStart"/>
-      <w:r>
-        <w:t>3)Set</w:t>
-      </w:r>
-      <w:proofErr w:type="gramEnd"/>
-      <w:r>
-        <w:t xml:space="preserve"> CLASSPATH for the driver.</w:t>
-      </w:r>
-    </w:p>
-    <w:p>
-      <w:pPr>
-        <w:pStyle w:val="Content"/>
-      </w:pPr>
-      <w:proofErr w:type="gramStart"/>
-      <w:r>
-        <w:t>4)Create</w:t>
-      </w:r>
-      <w:proofErr w:type="gramEnd"/>
-      <w:r>
-        <w:t xml:space="preserve"> an </w:t>
-      </w:r>
-      <w:proofErr w:type="spellStart"/>
-      <w:r>
-        <w:t>Elasticsearch</w:t>
-      </w:r>
-      <w:proofErr w:type="spellEnd"/>
-      <w:r>
-        <w:t> Index to Import Data to.</w:t>
-      </w:r>
-    </w:p>
-    <w:p>
-      <w:pPr>
-        <w:pStyle w:val="Content"/>
-      </w:pPr>
-      <w:proofErr w:type="gramStart"/>
-      <w:r>
-        <w:t>5)Configure</w:t>
-      </w:r>
-      <w:proofErr w:type="gramEnd"/>
-      <w:r>
-        <w:t> </w:t>
-      </w:r>
-      <w:proofErr w:type="spellStart"/>
-      <w:r>
-        <w:t>LogStash</w:t>
-      </w:r>
-      <w:proofErr w:type="spellEnd"/>
-      <w:r>
-        <w:t> configuration file.</w:t>
-      </w:r>
-    </w:p>
-    <w:p>
-      <w:pPr>
-        <w:pStyle w:val="Content"/>
-      </w:pPr>
-      <w:proofErr w:type="gramStart"/>
-      <w:r>
-        <w:t>6)Run</w:t>
-      </w:r>
-      <w:proofErr w:type="gramEnd"/>
-      <w:r>
-        <w:t> </w:t>
-      </w:r>
-      <w:proofErr w:type="spellStart"/>
-      <w:r>
-        <w:t>LogStash</w:t>
-      </w:r>
-      <w:proofErr w:type="spellEnd"/>
       <w:r>
         <w:t>.</w:t>
       </w:r>
@@ -4612,21 +3890,8 @@
       <w:pPr>
         <w:pStyle w:val="Content"/>
       </w:pPr>
-      <w:proofErr w:type="gramStart"/>
-      <w:r>
-        <w:t>7)Verify</w:t>
-      </w:r>
-      <w:proofErr w:type="gramEnd"/>
-      <w:r>
-        <w:t xml:space="preserve"> in </w:t>
-      </w:r>
-      <w:proofErr w:type="spellStart"/>
-      <w:r>
-        <w:t>Kibana</w:t>
-      </w:r>
-      <w:proofErr w:type="spellEnd"/>
-      <w:r>
-        <w:t>.</w:t>
+      <w:r>
+        <w:t>7)Verify in Kibana.</w:t>
       </w:r>
     </w:p>
     <w:p>
@@ -4671,7 +3936,7 @@
           <w:u w:val="single"/>
         </w:rPr>
       </w:pPr>
-      <w:hyperlink r:id="rId23" w:history="1">
+      <w:hyperlink r:id="rId26" w:history="1">
         <w:r>
           <w:rPr>
             <w:rStyle w:val="Hyperlink"/>
@@ -4691,7 +3956,7 @@
           <w:u w:val="single"/>
         </w:rPr>
       </w:pPr>
-      <w:hyperlink r:id="rId24" w:history="1">
+      <w:hyperlink r:id="rId27" w:history="1">
         <w:r>
           <w:rPr>
             <w:rStyle w:val="Hyperlink"/>
@@ -4711,7 +3976,7 @@
           <w:u w:val="single"/>
         </w:rPr>
       </w:pPr>
-      <w:hyperlink r:id="rId25" w:history="1">
+      <w:hyperlink r:id="rId28" w:history="1">
         <w:r>
           <w:rPr>
             <w:rStyle w:val="Hyperlink"/>
@@ -4731,7 +3996,7 @@
           <w:u w:val="single"/>
         </w:rPr>
       </w:pPr>
-      <w:hyperlink r:id="rId26" w:history="1">
+      <w:hyperlink r:id="rId29" w:history="1">
         <w:r>
           <w:rPr>
             <w:rStyle w:val="Hyperlink"/>
@@ -4751,7 +4016,7 @@
           <w:u w:val="single"/>
         </w:rPr>
       </w:pPr>
-      <w:hyperlink r:id="rId27" w:history="1">
+      <w:hyperlink r:id="rId30" w:history="1">
         <w:r>
           <w:rPr>
             <w:rStyle w:val="Hyperlink"/>
@@ -4771,7 +4036,7 @@
           <w:u w:val="single"/>
         </w:rPr>
       </w:pPr>
-      <w:hyperlink r:id="rId28" w:history="1">
+      <w:hyperlink r:id="rId31" w:history="1">
         <w:r>
           <w:rPr>
             <w:rStyle w:val="Hyperlink"/>
@@ -5062,8 +4327,8 @@
       </w:pPr>
     </w:p>
     <w:sectPr>
-      <w:headerReference w:type="default" r:id="rId29"/>
-      <w:footerReference w:type="default" r:id="rId30"/>
+      <w:headerReference w:type="default" r:id="rId32"/>
+      <w:footerReference w:type="default" r:id="rId33"/>
       <w:pgSz w:w="12240" w:h="15840"/>
       <w:pgMar w:top="720" w:right="1152" w:bottom="720" w:left="1152" w:header="0" w:footer="288" w:gutter="0"/>
       <w:pgNumType w:start="1"/>
@@ -5074,8 +4339,156 @@
 </w:document>
 </file>
 
+<file path=word/comments.xml><?xml version="1.0" encoding="utf-8"?>
+<w:comments xmlns:wpc="http://schemas.microsoft.com/office/word/2010/wordprocessingCanvas" xmlns:cx="http://schemas.microsoft.com/office/drawing/2014/chartex" xmlns:cx1="http://schemas.microsoft.com/office/drawing/2015/9/8/chartex" xmlns:cx2="http://schemas.microsoft.com/office/drawing/2015/10/21/chartex" xmlns:cx3="http://schemas.microsoft.com/office/drawing/2016/5/9/chartex" xmlns:cx4="http://schemas.microsoft.com/office/drawing/2016/5/10/chartex" xmlns:cx5="http://schemas.microsoft.com/office/drawing/2016/5/11/chartex" xmlns:cx6="http://schemas.microsoft.com/office/drawing/2016/5/12/chartex" xmlns:cx7="http://schemas.microsoft.com/office/drawing/2016/5/13/chartex" xmlns:cx8="http://schemas.microsoft.com/office/drawing/2016/5/14/chartex" xmlns:mc="http://schemas.openxmlformats.org/markup-compatibility/2006" xmlns:aink="http://schemas.microsoft.com/office/drawing/2016/ink" xmlns:am3d="http://schemas.microsoft.com/office/drawing/2017/model3d" xmlns:o="urn:schemas-microsoft-com:office:office" xmlns:r="http://schemas.openxmlformats.org/officeDocument/2006/relationships" xmlns:m="http://schemas.openxmlformats.org/officeDocument/2006/math" xmlns:v="urn:schemas-microsoft-com:vml" xmlns:wp14="http://schemas.microsoft.com/office/word/2010/wordprocessingDrawing" xmlns:wp="http://schemas.openxmlformats.org/drawingml/2006/wordprocessingDrawing" xmlns:w10="urn:schemas-microsoft-com:office:word" xmlns:w="http://schemas.openxmlformats.org/wordprocessingml/2006/main" xmlns:w14="http://schemas.microsoft.com/office/word/2010/wordml" xmlns:w15="http://schemas.microsoft.com/office/word/2012/wordml" xmlns:w16cid="http://schemas.microsoft.com/office/word/2016/wordml/cid" xmlns:w16se="http://schemas.microsoft.com/office/word/2015/wordml/symex" xmlns:wpg="http://schemas.microsoft.com/office/word/2010/wordprocessingGroup" xmlns:wpi="http://schemas.microsoft.com/office/word/2010/wordprocessingInk" xmlns:wne="http://schemas.microsoft.com/office/word/2006/wordml" xmlns:wps="http://schemas.microsoft.com/office/word/2010/wordprocessingShape" mc:Ignorable="w14 w15 w16se w16cid wp14">
+  <w:comment w:id="0" w:author="Rajesh Nath" w:date="2019-03-26T01:37:00Z" w:initials="RN">
+    <w:p>
+      <w:pPr>
+        <w:pStyle w:val="CommentText"/>
+      </w:pPr>
+      <w:r>
+        <w:rPr>
+          <w:rStyle w:val="CommentReference"/>
+        </w:rPr>
+        <w:annotationRef/>
+      </w:r>
+      <w:r>
+        <w:t>This whitepaper doesn’t address the project work that was done as part of the training.</w:t>
+      </w:r>
+    </w:p>
+    <w:p>
+      <w:pPr>
+        <w:pStyle w:val="CommentText"/>
+      </w:pPr>
+    </w:p>
+    <w:p>
+      <w:pPr>
+        <w:pStyle w:val="CommentText"/>
+      </w:pPr>
+      <w:r>
+        <w:t>Please restructure your whitepaper in the below format:</w:t>
+      </w:r>
+    </w:p>
+    <w:p>
+      <w:pPr>
+        <w:pStyle w:val="CommentText"/>
+      </w:pPr>
+    </w:p>
+    <w:p>
+      <w:pPr>
+        <w:pStyle w:val="CommentText"/>
+        <w:numPr>
+          <w:ilvl w:val="0"/>
+          <w:numId w:val="15"/>
+        </w:numPr>
+      </w:pPr>
+      <w:r>
+        <w:t xml:space="preserve"> Inside “Introduction” section, describe what is the “Goal”, “Problem Statement” and “Solution Approach” for the overall solution.</w:t>
+      </w:r>
+    </w:p>
+    <w:p>
+      <w:pPr>
+        <w:pStyle w:val="CommentText"/>
+        <w:numPr>
+          <w:ilvl w:val="0"/>
+          <w:numId w:val="15"/>
+        </w:numPr>
+      </w:pPr>
+      <w:r>
+        <w:t xml:space="preserve"> Also define what is the “</w:t>
+      </w:r>
+      <w:r>
+        <w:t>Goal”, “Problem Statement” and “Solution Approach”</w:t>
+      </w:r>
+      <w:r>
+        <w:t xml:space="preserve"> of your project (</w:t>
+      </w:r>
+      <w:proofErr w:type="spellStart"/>
+      <w:r>
+        <w:t>spock</w:t>
+      </w:r>
+      <w:proofErr w:type="spellEnd"/>
+      <w:r>
+        <w:t>).</w:t>
+      </w:r>
+    </w:p>
+    <w:p>
+      <w:pPr>
+        <w:pStyle w:val="CommentText"/>
+        <w:numPr>
+          <w:ilvl w:val="0"/>
+          <w:numId w:val="15"/>
+        </w:numPr>
+      </w:pPr>
+      <w:r>
+        <w:t xml:space="preserve"> Then define about the components that were used to achieve the solution, for example, </w:t>
+      </w:r>
+      <w:proofErr w:type="spellStart"/>
+      <w:r>
+        <w:t>ElasticSearch</w:t>
+      </w:r>
+      <w:proofErr w:type="spellEnd"/>
+      <w:r>
+        <w:t xml:space="preserve"> and other tools.</w:t>
+      </w:r>
+    </w:p>
+    <w:p>
+      <w:pPr>
+        <w:pStyle w:val="CommentText"/>
+        <w:numPr>
+          <w:ilvl w:val="0"/>
+          <w:numId w:val="15"/>
+        </w:numPr>
+      </w:pPr>
+      <w:r>
+        <w:t xml:space="preserve"> Then define what was the solution that was designed and developed by you. Also mention what were the findings and how was the verification carried out.</w:t>
+      </w:r>
+    </w:p>
+    <w:p>
+      <w:pPr>
+        <w:pStyle w:val="CommentText"/>
+      </w:pPr>
+    </w:p>
+    <w:p>
+      <w:pPr>
+        <w:pStyle w:val="CommentText"/>
+      </w:pPr>
+      <w:r>
+        <w:t xml:space="preserve">Please ensure to restructure </w:t>
+      </w:r>
+      <w:r>
+        <w:t xml:space="preserve">the contents of this paper </w:t>
+      </w:r>
+      <w:r>
+        <w:t xml:space="preserve">and submit </w:t>
+      </w:r>
+      <w:r>
+        <w:t>it</w:t>
+      </w:r>
+      <w:bookmarkStart w:id="1" w:name="_GoBack"/>
+      <w:bookmarkEnd w:id="1"/>
+      <w:r>
+        <w:t xml:space="preserve"> once again.</w:t>
+      </w:r>
+    </w:p>
+  </w:comment>
+</w:comments>
+</file>
+
+<file path=word/commentsExtended.xml><?xml version="1.0" encoding="utf-8"?>
+<w15:commentsEx xmlns:wpc="http://schemas.microsoft.com/office/word/2010/wordprocessingCanvas" xmlns:cx="http://schemas.microsoft.com/office/drawing/2014/chartex" xmlns:cx1="http://schemas.microsoft.com/office/drawing/2015/9/8/chartex" xmlns:cx2="http://schemas.microsoft.com/office/drawing/2015/10/21/chartex" xmlns:cx3="http://schemas.microsoft.com/office/drawing/2016/5/9/chartex" xmlns:cx4="http://schemas.microsoft.com/office/drawing/2016/5/10/chartex" xmlns:cx5="http://schemas.microsoft.com/office/drawing/2016/5/11/chartex" xmlns:cx6="http://schemas.microsoft.com/office/drawing/2016/5/12/chartex" xmlns:cx7="http://schemas.microsoft.com/office/drawing/2016/5/13/chartex" xmlns:cx8="http://schemas.microsoft.com/office/drawing/2016/5/14/chartex" xmlns:mc="http://schemas.openxmlformats.org/markup-compatibility/2006" xmlns:aink="http://schemas.microsoft.com/office/drawing/2016/ink" xmlns:am3d="http://schemas.microsoft.com/office/drawing/2017/model3d" xmlns:o="urn:schemas-microsoft-com:office:office" xmlns:r="http://schemas.openxmlformats.org/officeDocument/2006/relationships" xmlns:m="http://schemas.openxmlformats.org/officeDocument/2006/math" xmlns:v="urn:schemas-microsoft-com:vml" xmlns:wp14="http://schemas.microsoft.com/office/word/2010/wordprocessingDrawing" xmlns:wp="http://schemas.openxmlformats.org/drawingml/2006/wordprocessingDrawing" xmlns:w10="urn:schemas-microsoft-com:office:word" xmlns:w="http://schemas.openxmlformats.org/wordprocessingml/2006/main" xmlns:w14="http://schemas.microsoft.com/office/word/2010/wordml" xmlns:w15="http://schemas.microsoft.com/office/word/2012/wordml" xmlns:w16cid="http://schemas.microsoft.com/office/word/2016/wordml/cid" xmlns:w16se="http://schemas.microsoft.com/office/word/2015/wordml/symex" xmlns:wpg="http://schemas.microsoft.com/office/word/2010/wordprocessingGroup" xmlns:wpi="http://schemas.microsoft.com/office/word/2010/wordprocessingInk" xmlns:wne="http://schemas.microsoft.com/office/word/2006/wordml" xmlns:wps="http://schemas.microsoft.com/office/word/2010/wordprocessingShape" mc:Ignorable="w14 w15 w16se w16cid wp14">
+  <w15:commentEx w15:paraId="4E7DFFE4" w15:done="0"/>
+</w15:commentsEx>
+</file>
+
+<file path=word/commentsIds.xml><?xml version="1.0" encoding="utf-8"?>
+<w16cid:commentsIds xmlns:wpc="http://schemas.microsoft.com/office/word/2010/wordprocessingCanvas" xmlns:cx="http://schemas.microsoft.com/office/drawing/2014/chartex" xmlns:cx1="http://schemas.microsoft.com/office/drawing/2015/9/8/chartex" xmlns:cx2="http://schemas.microsoft.com/office/drawing/2015/10/21/chartex" xmlns:cx3="http://schemas.microsoft.com/office/drawing/2016/5/9/chartex" xmlns:cx4="http://schemas.microsoft.com/office/drawing/2016/5/10/chartex" xmlns:cx5="http://schemas.microsoft.com/office/drawing/2016/5/11/chartex" xmlns:cx6="http://schemas.microsoft.com/office/drawing/2016/5/12/chartex" xmlns:cx7="http://schemas.microsoft.com/office/drawing/2016/5/13/chartex" xmlns:cx8="http://schemas.microsoft.com/office/drawing/2016/5/14/chartex" xmlns:mc="http://schemas.openxmlformats.org/markup-compatibility/2006" xmlns:aink="http://schemas.microsoft.com/office/drawing/2016/ink" xmlns:am3d="http://schemas.microsoft.com/office/drawing/2017/model3d" xmlns:o="urn:schemas-microsoft-com:office:office" xmlns:r="http://schemas.openxmlformats.org/officeDocument/2006/relationships" xmlns:m="http://schemas.openxmlformats.org/officeDocument/2006/math" xmlns:v="urn:schemas-microsoft-com:vml" xmlns:wp14="http://schemas.microsoft.com/office/word/2010/wordprocessingDrawing" xmlns:wp="http://schemas.openxmlformats.org/drawingml/2006/wordprocessingDrawing" xmlns:w10="urn:schemas-microsoft-com:office:word" xmlns:w="http://schemas.openxmlformats.org/wordprocessingml/2006/main" xmlns:w14="http://schemas.microsoft.com/office/word/2010/wordml" xmlns:w15="http://schemas.microsoft.com/office/word/2012/wordml" xmlns:w16cid="http://schemas.microsoft.com/office/word/2016/wordml/cid" xmlns:w16se="http://schemas.microsoft.com/office/word/2015/wordml/symex" xmlns:wpg="http://schemas.microsoft.com/office/word/2010/wordprocessingGroup" xmlns:wpi="http://schemas.microsoft.com/office/word/2010/wordprocessingInk" xmlns:wne="http://schemas.microsoft.com/office/word/2006/wordml" xmlns:wps="http://schemas.microsoft.com/office/word/2010/wordprocessingShape" mc:Ignorable="w14 w15 w16se w16cid wp14">
+  <w16cid:commentId w16cid:paraId="4E7DFFE4" w16cid:durableId="204400CA"/>
+</w16cid:commentsIds>
+</file>
+
 <file path=word/endnotes.xml><?xml version="1.0" encoding="utf-8"?>
-<w:endnotes xmlns:ve="http://schemas.openxmlformats.org/markup-compatibility/2006" xmlns:o="urn:schemas-microsoft-com:office:office" xmlns:r="http://schemas.openxmlformats.org/officeDocument/2006/relationships" xmlns:m="http://schemas.openxmlformats.org/officeDocument/2006/math" xmlns:v="urn:schemas-microsoft-com:vml" xmlns:wp="http://schemas.openxmlformats.org/drawingml/2006/wordprocessingDrawing" xmlns:w10="urn:schemas-microsoft-com:office:word" xmlns:w="http://schemas.openxmlformats.org/wordprocessingml/2006/main" xmlns:wne="http://schemas.microsoft.com/office/word/2006/wordml">
+<w:endnotes xmlns:wpc="http://schemas.microsoft.com/office/word/2010/wordprocessingCanvas" xmlns:cx="http://schemas.microsoft.com/office/drawing/2014/chartex" xmlns:cx1="http://schemas.microsoft.com/office/drawing/2015/9/8/chartex" xmlns:cx2="http://schemas.microsoft.com/office/drawing/2015/10/21/chartex" xmlns:cx3="http://schemas.microsoft.com/office/drawing/2016/5/9/chartex" xmlns:cx4="http://schemas.microsoft.com/office/drawing/2016/5/10/chartex" xmlns:cx5="http://schemas.microsoft.com/office/drawing/2016/5/11/chartex" xmlns:cx6="http://schemas.microsoft.com/office/drawing/2016/5/12/chartex" xmlns:cx7="http://schemas.microsoft.com/office/drawing/2016/5/13/chartex" xmlns:cx8="http://schemas.microsoft.com/office/drawing/2016/5/14/chartex" xmlns:mc="http://schemas.openxmlformats.org/markup-compatibility/2006" xmlns:aink="http://schemas.microsoft.com/office/drawing/2016/ink" xmlns:am3d="http://schemas.microsoft.com/office/drawing/2017/model3d" xmlns:o="urn:schemas-microsoft-com:office:office" xmlns:r="http://schemas.openxmlformats.org/officeDocument/2006/relationships" xmlns:m="http://schemas.openxmlformats.org/officeDocument/2006/math" xmlns:v="urn:schemas-microsoft-com:vml" xmlns:wp14="http://schemas.microsoft.com/office/word/2010/wordprocessingDrawing" xmlns:wp="http://schemas.openxmlformats.org/drawingml/2006/wordprocessingDrawing" xmlns:w10="urn:schemas-microsoft-com:office:word" xmlns:w="http://schemas.openxmlformats.org/wordprocessingml/2006/main" xmlns:w14="http://schemas.microsoft.com/office/word/2010/wordml" xmlns:w15="http://schemas.microsoft.com/office/word/2012/wordml" xmlns:w16cid="http://schemas.microsoft.com/office/word/2016/wordml/cid" xmlns:w16se="http://schemas.microsoft.com/office/word/2015/wordml/symex" xmlns:wpg="http://schemas.microsoft.com/office/word/2010/wordprocessingGroup" xmlns:wpi="http://schemas.microsoft.com/office/word/2010/wordprocessingInk" xmlns:wne="http://schemas.microsoft.com/office/word/2006/wordml" xmlns:wps="http://schemas.microsoft.com/office/word/2010/wordprocessingShape" mc:Ignorable="w14 w15 w16se w16cid wp14">
   <w:endnote w:type="separator" w:id="-1">
     <w:p>
       <w:r>
@@ -5096,7 +4509,7 @@
 </file>
 
 <file path=word/footer1.xml><?xml version="1.0" encoding="utf-8"?>
-<w:ftr xmlns:ve="http://schemas.openxmlformats.org/markup-compatibility/2006" xmlns:o="urn:schemas-microsoft-com:office:office" xmlns:r="http://schemas.openxmlformats.org/officeDocument/2006/relationships" xmlns:m="http://schemas.openxmlformats.org/officeDocument/2006/math" xmlns:v="urn:schemas-microsoft-com:vml" xmlns:wp="http://schemas.openxmlformats.org/drawingml/2006/wordprocessingDrawing" xmlns:w10="urn:schemas-microsoft-com:office:word" xmlns:w="http://schemas.openxmlformats.org/wordprocessingml/2006/main" xmlns:wne="http://schemas.microsoft.com/office/word/2006/wordml">
+<w:ftr xmlns:wpc="http://schemas.microsoft.com/office/word/2010/wordprocessingCanvas" xmlns:cx="http://schemas.microsoft.com/office/drawing/2014/chartex" xmlns:cx1="http://schemas.microsoft.com/office/drawing/2015/9/8/chartex" xmlns:cx2="http://schemas.microsoft.com/office/drawing/2015/10/21/chartex" xmlns:cx3="http://schemas.microsoft.com/office/drawing/2016/5/9/chartex" xmlns:cx4="http://schemas.microsoft.com/office/drawing/2016/5/10/chartex" xmlns:cx5="http://schemas.microsoft.com/office/drawing/2016/5/11/chartex" xmlns:cx6="http://schemas.microsoft.com/office/drawing/2016/5/12/chartex" xmlns:cx7="http://schemas.microsoft.com/office/drawing/2016/5/13/chartex" xmlns:cx8="http://schemas.microsoft.com/office/drawing/2016/5/14/chartex" xmlns:mc="http://schemas.openxmlformats.org/markup-compatibility/2006" xmlns:aink="http://schemas.microsoft.com/office/drawing/2016/ink" xmlns:am3d="http://schemas.microsoft.com/office/drawing/2017/model3d" xmlns:o="urn:schemas-microsoft-com:office:office" xmlns:r="http://schemas.openxmlformats.org/officeDocument/2006/relationships" xmlns:m="http://schemas.openxmlformats.org/officeDocument/2006/math" xmlns:v="urn:schemas-microsoft-com:vml" xmlns:wp14="http://schemas.microsoft.com/office/word/2010/wordprocessingDrawing" xmlns:wp="http://schemas.openxmlformats.org/drawingml/2006/wordprocessingDrawing" xmlns:w10="urn:schemas-microsoft-com:office:word" xmlns:w="http://schemas.openxmlformats.org/wordprocessingml/2006/main" xmlns:w14="http://schemas.microsoft.com/office/word/2010/wordml" xmlns:w15="http://schemas.microsoft.com/office/word/2012/wordml" xmlns:w16cid="http://schemas.microsoft.com/office/word/2016/wordml/cid" xmlns:w16se="http://schemas.microsoft.com/office/word/2015/wordml/symex" xmlns:wpg="http://schemas.microsoft.com/office/word/2010/wordprocessingGroup" xmlns:wpi="http://schemas.microsoft.com/office/word/2010/wordprocessingInk" xmlns:wne="http://schemas.microsoft.com/office/word/2006/wordml" xmlns:wps="http://schemas.microsoft.com/office/word/2010/wordprocessingShape" mc:Ignorable="w14 w15 w16se w16cid wp14">
   <w:p>
     <w:pPr>
       <w:pStyle w:val="Footer"/>
@@ -5107,7 +4520,7 @@
         <w:noProof/>
       </w:rPr>
       <w:drawing>
-        <wp:inline distT="0" distB="0" distL="0" distR="0">
+        <wp:inline distT="0" distB="0" distL="0" distR="0" wp14:anchorId="19EE4A03" wp14:editId="659A0D49">
           <wp:extent cx="1558950" cy="679341"/>
           <wp:effectExtent l="0" t="0" r="0" b="0"/>
           <wp:docPr id="4" name="Picture 4" descr="A close up of a sign&#10;&#10;Description generated with very high confidence"/>
@@ -5125,7 +4538,7 @@
                   <a:blip r:embed="rId1">
                     <a:extLst>
                       <a:ext uri="{28A0092B-C50C-407E-A947-70E740481C1C}">
-                        <a14:useLocalDpi xmlns:arto="http://schemas.microsoft.com/office/word/2006/arto" xmlns:a14="http://schemas.microsoft.com/office/drawing/2010/main" xmlns:wps="http://schemas.microsoft.com/office/word/2010/wordprocessingShape" xmlns:wpi="http://schemas.microsoft.com/office/word/2010/wordprocessingInk" xmlns:wpg="http://schemas.microsoft.com/office/word/2010/wordprocessingGroup" xmlns:w16se="http://schemas.microsoft.com/office/word/2015/wordml/symex" xmlns:w16cid="http://schemas.microsoft.com/office/word/2016/wordml/cid" xmlns:w15="http://schemas.microsoft.com/office/word/2012/wordml" xmlns:w14="http://schemas.microsoft.com/office/word/2010/wordml" xmlns:w="http://schemas.openxmlformats.org/wordprocessingml/2006/main" xmlns:w10="urn:schemas-microsoft-com:office:word" xmlns:wp14="http://schemas.microsoft.com/office/word/2010/wordprocessingDrawing" xmlns:v="urn:schemas-microsoft-com:vml" xmlns:o="urn:schemas-microsoft-com:office:office" xmlns:am3d="http://schemas.microsoft.com/office/drawing/2017/model3d" xmlns:aink="http://schemas.microsoft.com/office/drawing/2016/ink" xmlns:mc="http://schemas.openxmlformats.org/markup-compatibility/2006" xmlns:cx8="http://schemas.microsoft.com/office/drawing/2016/5/14/chartex" xmlns:cx7="http://schemas.microsoft.com/office/drawing/2016/5/13/chartex" xmlns:cx6="http://schemas.microsoft.com/office/drawing/2016/5/12/chartex" xmlns:cx5="http://schemas.microsoft.com/office/drawing/2016/5/11/chartex" xmlns:cx4="http://schemas.microsoft.com/office/drawing/2016/5/10/chartex" xmlns:cx3="http://schemas.microsoft.com/office/drawing/2016/5/9/chartex" xmlns:cx2="http://schemas.microsoft.com/office/drawing/2015/10/21/chartex" xmlns:cx1="http://schemas.microsoft.com/office/drawing/2015/9/8/chartex" xmlns:cx="http://schemas.microsoft.com/office/drawing/2014/chartex" xmlns:wpc="http://schemas.microsoft.com/office/word/2010/wordprocessingCanvas" xmlns="" val="0"/>
+                        <a14:useLocalDpi xmlns:a14="http://schemas.microsoft.com/office/drawing/2010/main" val="0"/>
                       </a:ext>
                     </a:extLst>
                   </a:blip>
@@ -5183,7 +4596,7 @@
         <w:noProof/>
       </w:rPr>
       <w:drawing>
-        <wp:inline distT="0" distB="0" distL="0" distR="0">
+        <wp:inline distT="0" distB="0" distL="0" distR="0" wp14:anchorId="61FC8C33" wp14:editId="309B62D6">
           <wp:extent cx="1228725" cy="469807"/>
           <wp:effectExtent l="0" t="0" r="0" b="6985"/>
           <wp:docPr id="9" name="Picture 9"/>
@@ -5201,7 +4614,7 @@
                   <a:blip r:embed="rId2">
                     <a:extLst>
                       <a:ext uri="{28A0092B-C50C-407E-A947-70E740481C1C}">
-                        <a14:useLocalDpi xmlns:arto="http://schemas.microsoft.com/office/word/2006/arto" xmlns:a14="http://schemas.microsoft.com/office/drawing/2010/main" xmlns:wps="http://schemas.microsoft.com/office/word/2010/wordprocessingShape" xmlns:wpi="http://schemas.microsoft.com/office/word/2010/wordprocessingInk" xmlns:wpg="http://schemas.microsoft.com/office/word/2010/wordprocessingGroup" xmlns:w16se="http://schemas.microsoft.com/office/word/2015/wordml/symex" xmlns:w16cid="http://schemas.microsoft.com/office/word/2016/wordml/cid" xmlns:w15="http://schemas.microsoft.com/office/word/2012/wordml" xmlns:w14="http://schemas.microsoft.com/office/word/2010/wordml" xmlns:w="http://schemas.openxmlformats.org/wordprocessingml/2006/main" xmlns:w10="urn:schemas-microsoft-com:office:word" xmlns:wp14="http://schemas.microsoft.com/office/word/2010/wordprocessingDrawing" xmlns:v="urn:schemas-microsoft-com:vml" xmlns:o="urn:schemas-microsoft-com:office:office" xmlns:am3d="http://schemas.microsoft.com/office/drawing/2017/model3d" xmlns:aink="http://schemas.microsoft.com/office/drawing/2016/ink" xmlns:mc="http://schemas.openxmlformats.org/markup-compatibility/2006" xmlns:cx8="http://schemas.microsoft.com/office/drawing/2016/5/14/chartex" xmlns:cx7="http://schemas.microsoft.com/office/drawing/2016/5/13/chartex" xmlns:cx6="http://schemas.microsoft.com/office/drawing/2016/5/12/chartex" xmlns:cx5="http://schemas.microsoft.com/office/drawing/2016/5/11/chartex" xmlns:cx4="http://schemas.microsoft.com/office/drawing/2016/5/10/chartex" xmlns:cx3="http://schemas.microsoft.com/office/drawing/2016/5/9/chartex" xmlns:cx2="http://schemas.microsoft.com/office/drawing/2015/10/21/chartex" xmlns:cx1="http://schemas.microsoft.com/office/drawing/2015/9/8/chartex" xmlns:cx="http://schemas.microsoft.com/office/drawing/2014/chartex" xmlns:wpc="http://schemas.microsoft.com/office/word/2010/wordprocessingCanvas" xmlns="" val="0"/>
+                        <a14:useLocalDpi xmlns:a14="http://schemas.microsoft.com/office/drawing/2010/main" val="0"/>
                       </a:ext>
                     </a:extLst>
                   </a:blip>
@@ -5229,7 +4642,7 @@
 </file>
 
 <file path=word/footnotes.xml><?xml version="1.0" encoding="utf-8"?>
-<w:footnotes xmlns:ve="http://schemas.openxmlformats.org/markup-compatibility/2006" xmlns:o="urn:schemas-microsoft-com:office:office" xmlns:r="http://schemas.openxmlformats.org/officeDocument/2006/relationships" xmlns:m="http://schemas.openxmlformats.org/officeDocument/2006/math" xmlns:v="urn:schemas-microsoft-com:vml" xmlns:wp="http://schemas.openxmlformats.org/drawingml/2006/wordprocessingDrawing" xmlns:w10="urn:schemas-microsoft-com:office:word" xmlns:w="http://schemas.openxmlformats.org/wordprocessingml/2006/main" xmlns:wne="http://schemas.microsoft.com/office/word/2006/wordml">
+<w:footnotes xmlns:wpc="http://schemas.microsoft.com/office/word/2010/wordprocessingCanvas" xmlns:cx="http://schemas.microsoft.com/office/drawing/2014/chartex" xmlns:cx1="http://schemas.microsoft.com/office/drawing/2015/9/8/chartex" xmlns:cx2="http://schemas.microsoft.com/office/drawing/2015/10/21/chartex" xmlns:cx3="http://schemas.microsoft.com/office/drawing/2016/5/9/chartex" xmlns:cx4="http://schemas.microsoft.com/office/drawing/2016/5/10/chartex" xmlns:cx5="http://schemas.microsoft.com/office/drawing/2016/5/11/chartex" xmlns:cx6="http://schemas.microsoft.com/office/drawing/2016/5/12/chartex" xmlns:cx7="http://schemas.microsoft.com/office/drawing/2016/5/13/chartex" xmlns:cx8="http://schemas.microsoft.com/office/drawing/2016/5/14/chartex" xmlns:mc="http://schemas.openxmlformats.org/markup-compatibility/2006" xmlns:aink="http://schemas.microsoft.com/office/drawing/2016/ink" xmlns:am3d="http://schemas.microsoft.com/office/drawing/2017/model3d" xmlns:o="urn:schemas-microsoft-com:office:office" xmlns:r="http://schemas.openxmlformats.org/officeDocument/2006/relationships" xmlns:m="http://schemas.openxmlformats.org/officeDocument/2006/math" xmlns:v="urn:schemas-microsoft-com:vml" xmlns:wp14="http://schemas.microsoft.com/office/word/2010/wordprocessingDrawing" xmlns:wp="http://schemas.openxmlformats.org/drawingml/2006/wordprocessingDrawing" xmlns:w10="urn:schemas-microsoft-com:office:word" xmlns:w="http://schemas.openxmlformats.org/wordprocessingml/2006/main" xmlns:w14="http://schemas.microsoft.com/office/word/2010/wordml" xmlns:w15="http://schemas.microsoft.com/office/word/2012/wordml" xmlns:w16cid="http://schemas.microsoft.com/office/word/2016/wordml/cid" xmlns:w16se="http://schemas.microsoft.com/office/word/2015/wordml/symex" xmlns:wpg="http://schemas.microsoft.com/office/word/2010/wordprocessingGroup" xmlns:wpi="http://schemas.microsoft.com/office/word/2010/wordprocessingInk" xmlns:wne="http://schemas.microsoft.com/office/word/2006/wordml" xmlns:wps="http://schemas.microsoft.com/office/word/2010/wordprocessingShape" mc:Ignorable="w14 w15 w16se w16cid wp14">
   <w:footnote w:type="separator" w:id="-1">
     <w:p>
       <w:r>
@@ -5250,7 +4663,7 @@
 </file>
 
 <file path=word/header1.xml><?xml version="1.0" encoding="utf-8"?>
-<w:hdr xmlns:ve="http://schemas.openxmlformats.org/markup-compatibility/2006" xmlns:o="urn:schemas-microsoft-com:office:office" xmlns:r="http://schemas.openxmlformats.org/officeDocument/2006/relationships" xmlns:m="http://schemas.openxmlformats.org/officeDocument/2006/math" xmlns:v="urn:schemas-microsoft-com:vml" xmlns:wp="http://schemas.openxmlformats.org/drawingml/2006/wordprocessingDrawing" xmlns:w10="urn:schemas-microsoft-com:office:word" xmlns:w="http://schemas.openxmlformats.org/wordprocessingml/2006/main" xmlns:wne="http://schemas.microsoft.com/office/word/2006/wordml">
+<w:hdr xmlns:wpc="http://schemas.microsoft.com/office/word/2010/wordprocessingCanvas" xmlns:cx="http://schemas.microsoft.com/office/drawing/2014/chartex" xmlns:cx1="http://schemas.microsoft.com/office/drawing/2015/9/8/chartex" xmlns:cx2="http://schemas.microsoft.com/office/drawing/2015/10/21/chartex" xmlns:cx3="http://schemas.microsoft.com/office/drawing/2016/5/9/chartex" xmlns:cx4="http://schemas.microsoft.com/office/drawing/2016/5/10/chartex" xmlns:cx5="http://schemas.microsoft.com/office/drawing/2016/5/11/chartex" xmlns:cx6="http://schemas.microsoft.com/office/drawing/2016/5/12/chartex" xmlns:cx7="http://schemas.microsoft.com/office/drawing/2016/5/13/chartex" xmlns:cx8="http://schemas.microsoft.com/office/drawing/2016/5/14/chartex" xmlns:mc="http://schemas.openxmlformats.org/markup-compatibility/2006" xmlns:aink="http://schemas.microsoft.com/office/drawing/2016/ink" xmlns:am3d="http://schemas.microsoft.com/office/drawing/2017/model3d" xmlns:o="urn:schemas-microsoft-com:office:office" xmlns:r="http://schemas.openxmlformats.org/officeDocument/2006/relationships" xmlns:m="http://schemas.openxmlformats.org/officeDocument/2006/math" xmlns:v="urn:schemas-microsoft-com:vml" xmlns:wp14="http://schemas.microsoft.com/office/word/2010/wordprocessingDrawing" xmlns:wp="http://schemas.openxmlformats.org/drawingml/2006/wordprocessingDrawing" xmlns:w10="urn:schemas-microsoft-com:office:word" xmlns:w="http://schemas.openxmlformats.org/wordprocessingml/2006/main" xmlns:w14="http://schemas.microsoft.com/office/word/2010/wordml" xmlns:w15="http://schemas.microsoft.com/office/word/2012/wordml" xmlns:w16cid="http://schemas.microsoft.com/office/word/2016/wordml/cid" xmlns:w16se="http://schemas.microsoft.com/office/word/2015/wordml/symex" xmlns:wpg="http://schemas.microsoft.com/office/word/2010/wordprocessingGroup" xmlns:wpi="http://schemas.microsoft.com/office/word/2010/wordprocessingInk" xmlns:wne="http://schemas.microsoft.com/office/word/2006/wordml" xmlns:wps="http://schemas.microsoft.com/office/word/2010/wordprocessingShape" mc:Ignorable="w14 w15 w16se w16cid wp14">
   <w:tbl>
     <w:tblPr>
       <w:tblW w:w="9990" w:type="dxa"/>
@@ -5262,7 +4675,7 @@
         <w:insideH w:val="single" w:sz="36" w:space="0" w:color="082A75" w:themeColor="text2"/>
         <w:insideV w:val="single" w:sz="36" w:space="0" w:color="082A75" w:themeColor="text2"/>
       </w:tblBorders>
-      <w:tblLook w:val="0000"/>
+      <w:tblLook w:val="0000" w:firstRow="0" w:lastRow="0" w:firstColumn="0" w:lastColumn="0" w:noHBand="0" w:noVBand="0"/>
     </w:tblPr>
     <w:tblGrid>
       <w:gridCol w:w="9990"/>
@@ -5299,8 +4712,8 @@
 </file>
 
 <file path=word/numbering.xml><?xml version="1.0" encoding="utf-8"?>
-<w:numbering xmlns:ve="http://schemas.openxmlformats.org/markup-compatibility/2006" xmlns:o="urn:schemas-microsoft-com:office:office" xmlns:r="http://schemas.openxmlformats.org/officeDocument/2006/relationships" xmlns:m="http://schemas.openxmlformats.org/officeDocument/2006/math" xmlns:v="urn:schemas-microsoft-com:vml" xmlns:wp="http://schemas.openxmlformats.org/drawingml/2006/wordprocessingDrawing" xmlns:w10="urn:schemas-microsoft-com:office:word" xmlns:w="http://schemas.openxmlformats.org/wordprocessingml/2006/main" xmlns:wne="http://schemas.microsoft.com/office/word/2006/wordml">
-  <w:abstractNum w:abstractNumId="0">
+<w:numbering xmlns:wpc="http://schemas.microsoft.com/office/word/2010/wordprocessingCanvas" xmlns:cx="http://schemas.microsoft.com/office/drawing/2014/chartex" xmlns:cx1="http://schemas.microsoft.com/office/drawing/2015/9/8/chartex" xmlns:cx2="http://schemas.microsoft.com/office/drawing/2015/10/21/chartex" xmlns:cx3="http://schemas.microsoft.com/office/drawing/2016/5/9/chartex" xmlns:cx4="http://schemas.microsoft.com/office/drawing/2016/5/10/chartex" xmlns:cx5="http://schemas.microsoft.com/office/drawing/2016/5/11/chartex" xmlns:cx6="http://schemas.microsoft.com/office/drawing/2016/5/12/chartex" xmlns:cx7="http://schemas.microsoft.com/office/drawing/2016/5/13/chartex" xmlns:cx8="http://schemas.microsoft.com/office/drawing/2016/5/14/chartex" xmlns:mc="http://schemas.openxmlformats.org/markup-compatibility/2006" xmlns:aink="http://schemas.microsoft.com/office/drawing/2016/ink" xmlns:am3d="http://schemas.microsoft.com/office/drawing/2017/model3d" xmlns:o="urn:schemas-microsoft-com:office:office" xmlns:r="http://schemas.openxmlformats.org/officeDocument/2006/relationships" xmlns:m="http://schemas.openxmlformats.org/officeDocument/2006/math" xmlns:v="urn:schemas-microsoft-com:vml" xmlns:wp14="http://schemas.microsoft.com/office/word/2010/wordprocessingDrawing" xmlns:wp="http://schemas.openxmlformats.org/drawingml/2006/wordprocessingDrawing" xmlns:w10="urn:schemas-microsoft-com:office:word" xmlns:w="http://schemas.openxmlformats.org/wordprocessingml/2006/main" xmlns:w14="http://schemas.microsoft.com/office/word/2010/wordml" xmlns:w15="http://schemas.microsoft.com/office/word/2012/wordml" xmlns:w16cid="http://schemas.microsoft.com/office/word/2016/wordml/cid" xmlns:w16se="http://schemas.microsoft.com/office/word/2015/wordml/symex" xmlns:wpg="http://schemas.microsoft.com/office/word/2010/wordprocessingGroup" xmlns:wpi="http://schemas.microsoft.com/office/word/2010/wordprocessingInk" xmlns:wne="http://schemas.microsoft.com/office/word/2006/wordml" xmlns:wps="http://schemas.microsoft.com/office/word/2010/wordprocessingShape" mc:Ignorable="w14 w15 w16se w16cid wp14">
+  <w:abstractNum w:abstractNumId="0" w15:restartNumberingAfterBreak="0">
     <w:nsid w:val="05F656C0"/>
     <w:multiLevelType w:val="hybridMultilevel"/>
     <w:tmpl w:val="4BCC56AC"/>
@@ -5413,7 +4826,7 @@
       </w:rPr>
     </w:lvl>
   </w:abstractNum>
-  <w:abstractNum w:abstractNumId="1">
+  <w:abstractNum w:abstractNumId="1" w15:restartNumberingAfterBreak="0">
     <w:nsid w:val="087341FF"/>
     <w:multiLevelType w:val="hybridMultilevel"/>
     <w:tmpl w:val="881AC3B2"/>
@@ -5502,7 +4915,7 @@
       </w:pPr>
     </w:lvl>
   </w:abstractNum>
-  <w:abstractNum w:abstractNumId="2">
+  <w:abstractNum w:abstractNumId="2" w15:restartNumberingAfterBreak="0">
     <w:nsid w:val="0BC65DE7"/>
     <w:multiLevelType w:val="hybridMultilevel"/>
     <w:tmpl w:val="88ACD828"/>
@@ -5615,7 +5028,7 @@
       </w:rPr>
     </w:lvl>
   </w:abstractNum>
-  <w:abstractNum w:abstractNumId="3">
+  <w:abstractNum w:abstractNumId="3" w15:restartNumberingAfterBreak="0">
     <w:nsid w:val="0D162DA0"/>
     <w:multiLevelType w:val="hybridMultilevel"/>
     <w:tmpl w:val="192E6A36"/>
@@ -5728,7 +5141,7 @@
       </w:rPr>
     </w:lvl>
   </w:abstractNum>
-  <w:abstractNum w:abstractNumId="4">
+  <w:abstractNum w:abstractNumId="4" w15:restartNumberingAfterBreak="0">
     <w:nsid w:val="0E3A7414"/>
     <w:multiLevelType w:val="hybridMultilevel"/>
     <w:tmpl w:val="F20C51CE"/>
@@ -5841,7 +5254,7 @@
       </w:rPr>
     </w:lvl>
   </w:abstractNum>
-  <w:abstractNum w:abstractNumId="5">
+  <w:abstractNum w:abstractNumId="5" w15:restartNumberingAfterBreak="0">
     <w:nsid w:val="17530A78"/>
     <w:multiLevelType w:val="hybridMultilevel"/>
     <w:tmpl w:val="62A250D0"/>
@@ -5954,7 +5367,96 @@
       </w:rPr>
     </w:lvl>
   </w:abstractNum>
-  <w:abstractNum w:abstractNumId="6">
+  <w:abstractNum w:abstractNumId="6" w15:restartNumberingAfterBreak="0">
+    <w:nsid w:val="37A91EF1"/>
+    <w:multiLevelType w:val="hybridMultilevel"/>
+    <w:tmpl w:val="026C2290"/>
+    <w:lvl w:ilvl="0" w:tplc="04090011">
+      <w:start w:val="1"/>
+      <w:numFmt w:val="decimal"/>
+      <w:lvlText w:val="%1)"/>
+      <w:lvlJc w:val="left"/>
+      <w:pPr>
+        <w:ind w:left="720" w:hanging="360"/>
+      </w:pPr>
+      <w:rPr>
+        <w:rFonts w:hint="default"/>
+      </w:rPr>
+    </w:lvl>
+    <w:lvl w:ilvl="1" w:tplc="04090019" w:tentative="1">
+      <w:start w:val="1"/>
+      <w:numFmt w:val="lowerLetter"/>
+      <w:lvlText w:val="%2."/>
+      <w:lvlJc w:val="left"/>
+      <w:pPr>
+        <w:ind w:left="1440" w:hanging="360"/>
+      </w:pPr>
+    </w:lvl>
+    <w:lvl w:ilvl="2" w:tplc="0409001B" w:tentative="1">
+      <w:start w:val="1"/>
+      <w:numFmt w:val="lowerRoman"/>
+      <w:lvlText w:val="%3."/>
+      <w:lvlJc w:val="right"/>
+      <w:pPr>
+        <w:ind w:left="2160" w:hanging="180"/>
+      </w:pPr>
+    </w:lvl>
+    <w:lvl w:ilvl="3" w:tplc="0409000F" w:tentative="1">
+      <w:start w:val="1"/>
+      <w:numFmt w:val="decimal"/>
+      <w:lvlText w:val="%4."/>
+      <w:lvlJc w:val="left"/>
+      <w:pPr>
+        <w:ind w:left="2880" w:hanging="360"/>
+      </w:pPr>
+    </w:lvl>
+    <w:lvl w:ilvl="4" w:tplc="04090019" w:tentative="1">
+      <w:start w:val="1"/>
+      <w:numFmt w:val="lowerLetter"/>
+      <w:lvlText w:val="%5."/>
+      <w:lvlJc w:val="left"/>
+      <w:pPr>
+        <w:ind w:left="3600" w:hanging="360"/>
+      </w:pPr>
+    </w:lvl>
+    <w:lvl w:ilvl="5" w:tplc="0409001B" w:tentative="1">
+      <w:start w:val="1"/>
+      <w:numFmt w:val="lowerRoman"/>
+      <w:lvlText w:val="%6."/>
+      <w:lvlJc w:val="right"/>
+      <w:pPr>
+        <w:ind w:left="4320" w:hanging="180"/>
+      </w:pPr>
+    </w:lvl>
+    <w:lvl w:ilvl="6" w:tplc="0409000F" w:tentative="1">
+      <w:start w:val="1"/>
+      <w:numFmt w:val="decimal"/>
+      <w:lvlText w:val="%7."/>
+      <w:lvlJc w:val="left"/>
+      <w:pPr>
+        <w:ind w:left="5040" w:hanging="360"/>
+      </w:pPr>
+    </w:lvl>
+    <w:lvl w:ilvl="7" w:tplc="04090019" w:tentative="1">
+      <w:start w:val="1"/>
+      <w:numFmt w:val="lowerLetter"/>
+      <w:lvlText w:val="%8."/>
+      <w:lvlJc w:val="left"/>
+      <w:pPr>
+        <w:ind w:left="5760" w:hanging="360"/>
+      </w:pPr>
+    </w:lvl>
+    <w:lvl w:ilvl="8" w:tplc="0409001B" w:tentative="1">
+      <w:start w:val="1"/>
+      <w:numFmt w:val="lowerRoman"/>
+      <w:lvlText w:val="%9."/>
+      <w:lvlJc w:val="right"/>
+      <w:pPr>
+        <w:ind w:left="6480" w:hanging="180"/>
+      </w:pPr>
+    </w:lvl>
+  </w:abstractNum>
+  <w:abstractNum w:abstractNumId="7" w15:restartNumberingAfterBreak="0">
     <w:nsid w:val="3D023C26"/>
     <w:multiLevelType w:val="hybridMultilevel"/>
     <w:tmpl w:val="9C7CD5E0"/>
@@ -6067,7 +5569,7 @@
       </w:rPr>
     </w:lvl>
   </w:abstractNum>
-  <w:abstractNum w:abstractNumId="7">
+  <w:abstractNum w:abstractNumId="8" w15:restartNumberingAfterBreak="0">
     <w:nsid w:val="471958F6"/>
     <w:multiLevelType w:val="hybridMultilevel"/>
     <w:tmpl w:val="D9CC1CBC"/>
@@ -6180,7 +5682,7 @@
       </w:rPr>
     </w:lvl>
   </w:abstractNum>
-  <w:abstractNum w:abstractNumId="8">
+  <w:abstractNum w:abstractNumId="9" w15:restartNumberingAfterBreak="0">
     <w:nsid w:val="48DB3B63"/>
     <w:multiLevelType w:val="hybridMultilevel"/>
     <w:tmpl w:val="1C1A6AEC"/>
@@ -6293,7 +5795,7 @@
       </w:rPr>
     </w:lvl>
   </w:abstractNum>
-  <w:abstractNum w:abstractNumId="9">
+  <w:abstractNum w:abstractNumId="10" w15:restartNumberingAfterBreak="0">
     <w:nsid w:val="551D71E6"/>
     <w:multiLevelType w:val="hybridMultilevel"/>
     <w:tmpl w:val="219A6E32"/>
@@ -6382,7 +5884,7 @@
       </w:pPr>
     </w:lvl>
   </w:abstractNum>
-  <w:abstractNum w:abstractNumId="10">
+  <w:abstractNum w:abstractNumId="11" w15:restartNumberingAfterBreak="0">
     <w:nsid w:val="5CC1232E"/>
     <w:multiLevelType w:val="hybridMultilevel"/>
     <w:tmpl w:val="8FE02FE6"/>
@@ -6495,7 +5997,7 @@
       </w:rPr>
     </w:lvl>
   </w:abstractNum>
-  <w:abstractNum w:abstractNumId="11">
+  <w:abstractNum w:abstractNumId="12" w15:restartNumberingAfterBreak="0">
     <w:nsid w:val="607B2798"/>
     <w:multiLevelType w:val="hybridMultilevel"/>
     <w:tmpl w:val="62A250D0"/>
@@ -6608,7 +6110,7 @@
       </w:rPr>
     </w:lvl>
   </w:abstractNum>
-  <w:abstractNum w:abstractNumId="12">
+  <w:abstractNum w:abstractNumId="13" w15:restartNumberingAfterBreak="0">
     <w:nsid w:val="6C2C1F4B"/>
     <w:multiLevelType w:val="hybridMultilevel"/>
     <w:tmpl w:val="616A81FA"/>
@@ -6721,7 +6223,7 @@
       </w:rPr>
     </w:lvl>
   </w:abstractNum>
-  <w:abstractNum w:abstractNumId="13">
+  <w:abstractNum w:abstractNumId="14" w15:restartNumberingAfterBreak="0">
     <w:nsid w:val="7AF90251"/>
     <w:multiLevelType w:val="hybridMultilevel"/>
     <w:tmpl w:val="9B2A0038"/>
@@ -6815,16 +6317,16 @@
     <w:abstractNumId w:val="3"/>
   </w:num>
   <w:num w:numId="2">
-    <w:abstractNumId w:val="6"/>
+    <w:abstractNumId w:val="7"/>
   </w:num>
   <w:num w:numId="3">
     <w:abstractNumId w:val="4"/>
   </w:num>
   <w:num w:numId="4">
-    <w:abstractNumId w:val="10"/>
+    <w:abstractNumId w:val="11"/>
   </w:num>
   <w:num w:numId="5">
-    <w:abstractNumId w:val="11"/>
+    <w:abstractNumId w:val="12"/>
   </w:num>
   <w:num w:numId="6">
     <w:abstractNumId w:val="2"/>
@@ -6833,19 +6335,19 @@
     <w:abstractNumId w:val="5"/>
   </w:num>
   <w:num w:numId="8">
-    <w:abstractNumId w:val="12"/>
+    <w:abstractNumId w:val="13"/>
   </w:num>
   <w:num w:numId="9">
+    <w:abstractNumId w:val="10"/>
+  </w:num>
+  <w:num w:numId="10">
     <w:abstractNumId w:val="9"/>
   </w:num>
-  <w:num w:numId="10">
+  <w:num w:numId="11">
     <w:abstractNumId w:val="8"/>
   </w:num>
-  <w:num w:numId="11">
-    <w:abstractNumId w:val="7"/>
-  </w:num>
   <w:num w:numId="12">
-    <w:abstractNumId w:val="13"/>
+    <w:abstractNumId w:val="14"/>
   </w:num>
   <w:num w:numId="13">
     <w:abstractNumId w:val="1"/>
@@ -6853,11 +6355,22 @@
   <w:num w:numId="14">
     <w:abstractNumId w:val="0"/>
   </w:num>
+  <w:num w:numId="15">
+    <w:abstractNumId w:val="6"/>
+  </w:num>
 </w:numbering>
 </file>
 
+<file path=word/people.xml><?xml version="1.0" encoding="utf-8"?>
+<w15:people xmlns:wpc="http://schemas.microsoft.com/office/word/2010/wordprocessingCanvas" xmlns:cx="http://schemas.microsoft.com/office/drawing/2014/chartex" xmlns:cx1="http://schemas.microsoft.com/office/drawing/2015/9/8/chartex" xmlns:cx2="http://schemas.microsoft.com/office/drawing/2015/10/21/chartex" xmlns:cx3="http://schemas.microsoft.com/office/drawing/2016/5/9/chartex" xmlns:cx4="http://schemas.microsoft.com/office/drawing/2016/5/10/chartex" xmlns:cx5="http://schemas.microsoft.com/office/drawing/2016/5/11/chartex" xmlns:cx6="http://schemas.microsoft.com/office/drawing/2016/5/12/chartex" xmlns:cx7="http://schemas.microsoft.com/office/drawing/2016/5/13/chartex" xmlns:cx8="http://schemas.microsoft.com/office/drawing/2016/5/14/chartex" xmlns:mc="http://schemas.openxmlformats.org/markup-compatibility/2006" xmlns:aink="http://schemas.microsoft.com/office/drawing/2016/ink" xmlns:am3d="http://schemas.microsoft.com/office/drawing/2017/model3d" xmlns:o="urn:schemas-microsoft-com:office:office" xmlns:r="http://schemas.openxmlformats.org/officeDocument/2006/relationships" xmlns:m="http://schemas.openxmlformats.org/officeDocument/2006/math" xmlns:v="urn:schemas-microsoft-com:vml" xmlns:wp14="http://schemas.microsoft.com/office/word/2010/wordprocessingDrawing" xmlns:wp="http://schemas.openxmlformats.org/drawingml/2006/wordprocessingDrawing" xmlns:w10="urn:schemas-microsoft-com:office:word" xmlns:w="http://schemas.openxmlformats.org/wordprocessingml/2006/main" xmlns:w14="http://schemas.microsoft.com/office/word/2010/wordml" xmlns:w15="http://schemas.microsoft.com/office/word/2012/wordml" xmlns:w16cid="http://schemas.microsoft.com/office/word/2016/wordml/cid" xmlns:w16se="http://schemas.microsoft.com/office/word/2015/wordml/symex" xmlns:wpg="http://schemas.microsoft.com/office/word/2010/wordprocessingGroup" xmlns:wpi="http://schemas.microsoft.com/office/word/2010/wordprocessingInk" xmlns:wne="http://schemas.microsoft.com/office/word/2006/wordml" xmlns:wps="http://schemas.microsoft.com/office/word/2010/wordprocessingShape" mc:Ignorable="w14 w15 w16se w16cid wp14">
+  <w15:person w15:author="Rajesh Nath">
+    <w15:presenceInfo w15:providerId="None" w15:userId="Rajesh Nath"/>
+  </w15:person>
+</w15:people>
+</file>
+
 <file path=word/styles.xml><?xml version="1.0" encoding="utf-8"?>
-<w:styles xmlns:r="http://schemas.openxmlformats.org/officeDocument/2006/relationships" xmlns:w="http://schemas.openxmlformats.org/wordprocessingml/2006/main">
+<w:styles xmlns:mc="http://schemas.openxmlformats.org/markup-compatibility/2006" xmlns:r="http://schemas.openxmlformats.org/officeDocument/2006/relationships" xmlns:w="http://schemas.openxmlformats.org/wordprocessingml/2006/main" xmlns:w14="http://schemas.microsoft.com/office/word/2010/wordml" xmlns:w15="http://schemas.microsoft.com/office/word/2012/wordml" xmlns:w16cid="http://schemas.microsoft.com/office/word/2016/wordml/cid" xmlns:w16se="http://schemas.microsoft.com/office/word/2015/wordml/symex" mc:Ignorable="w14 w15 w16se w16cid">
   <w:docDefaults>
     <w:rPrDefault>
       <w:rPr>
@@ -6873,134 +6386,382 @@
       </w:pPr>
     </w:pPrDefault>
   </w:docDefaults>
-  <w:latentStyles w:defLockedState="0" w:defUIPriority="99" w:defSemiHidden="1" w:defUnhideWhenUsed="1" w:defQFormat="0" w:count="267">
-    <w:lsdException w:name="Normal" w:semiHidden="0" w:uiPriority="0" w:unhideWhenUsed="0" w:qFormat="1"/>
-    <w:lsdException w:name="heading 1" w:semiHidden="0" w:uiPriority="7" w:unhideWhenUsed="0" w:qFormat="1"/>
-    <w:lsdException w:name="heading 2" w:semiHidden="0" w:uiPriority="4" w:unhideWhenUsed="0" w:qFormat="1"/>
-    <w:lsdException w:name="heading 3" w:uiPriority="5" w:qFormat="1"/>
-    <w:lsdException w:name="heading 4" w:uiPriority="1" w:qFormat="1"/>
-    <w:lsdException w:name="heading 5" w:uiPriority="1" w:qFormat="1"/>
-    <w:lsdException w:name="heading 6" w:uiPriority="1" w:qFormat="1"/>
-    <w:lsdException w:name="heading 7" w:uiPriority="1" w:qFormat="1"/>
-    <w:lsdException w:name="heading 8" w:uiPriority="1" w:qFormat="1"/>
-    <w:lsdException w:name="heading 9" w:uiPriority="1" w:qFormat="1"/>
-    <w:lsdException w:name="toc 1" w:uiPriority="39"/>
-    <w:lsdException w:name="toc 2" w:uiPriority="39"/>
-    <w:lsdException w:name="Title" w:semiHidden="0" w:uiPriority="1" w:unhideWhenUsed="0" w:qFormat="1"/>
-    <w:lsdException w:name="Subtitle" w:semiHidden="0" w:uiPriority="5" w:unhideWhenUsed="0" w:qFormat="1"/>
-    <w:lsdException w:name="Block Text" w:uiPriority="3" w:qFormat="1"/>
+  <w:latentStyles w:defLockedState="0" w:defUIPriority="99" w:defSemiHidden="0" w:defUnhideWhenUsed="0" w:defQFormat="0" w:count="375">
+    <w:lsdException w:name="Normal" w:uiPriority="0" w:qFormat="1"/>
+    <w:lsdException w:name="heading 1" w:uiPriority="7" w:qFormat="1"/>
+    <w:lsdException w:name="heading 2" w:uiPriority="4" w:qFormat="1"/>
+    <w:lsdException w:name="heading 3" w:semiHidden="1" w:uiPriority="5" w:unhideWhenUsed="1" w:qFormat="1"/>
+    <w:lsdException w:name="heading 4" w:semiHidden="1" w:uiPriority="1" w:unhideWhenUsed="1" w:qFormat="1"/>
+    <w:lsdException w:name="heading 5" w:semiHidden="1" w:uiPriority="1" w:unhideWhenUsed="1" w:qFormat="1"/>
+    <w:lsdException w:name="heading 6" w:semiHidden="1" w:uiPriority="1" w:unhideWhenUsed="1" w:qFormat="1"/>
+    <w:lsdException w:name="heading 7" w:semiHidden="1" w:uiPriority="1" w:unhideWhenUsed="1" w:qFormat="1"/>
+    <w:lsdException w:name="heading 8" w:semiHidden="1" w:uiPriority="1" w:unhideWhenUsed="1" w:qFormat="1"/>
+    <w:lsdException w:name="heading 9" w:semiHidden="1" w:uiPriority="1" w:unhideWhenUsed="1" w:qFormat="1"/>
+    <w:lsdException w:name="index 1" w:semiHidden="1" w:unhideWhenUsed="1"/>
+    <w:lsdException w:name="index 2" w:semiHidden="1" w:unhideWhenUsed="1"/>
+    <w:lsdException w:name="index 3" w:semiHidden="1" w:unhideWhenUsed="1"/>
+    <w:lsdException w:name="index 4" w:semiHidden="1" w:unhideWhenUsed="1"/>
+    <w:lsdException w:name="index 5" w:semiHidden="1" w:unhideWhenUsed="1"/>
+    <w:lsdException w:name="index 6" w:semiHidden="1" w:unhideWhenUsed="1"/>
+    <w:lsdException w:name="index 7" w:semiHidden="1" w:unhideWhenUsed="1"/>
+    <w:lsdException w:name="index 8" w:semiHidden="1" w:unhideWhenUsed="1"/>
+    <w:lsdException w:name="index 9" w:semiHidden="1" w:unhideWhenUsed="1"/>
+    <w:lsdException w:name="toc 1" w:semiHidden="1" w:uiPriority="39" w:unhideWhenUsed="1"/>
+    <w:lsdException w:name="toc 2" w:semiHidden="1" w:uiPriority="39" w:unhideWhenUsed="1"/>
+    <w:lsdException w:name="toc 3" w:semiHidden="1" w:unhideWhenUsed="1"/>
+    <w:lsdException w:name="toc 4" w:semiHidden="1" w:unhideWhenUsed="1"/>
+    <w:lsdException w:name="toc 5" w:semiHidden="1" w:unhideWhenUsed="1"/>
+    <w:lsdException w:name="toc 6" w:semiHidden="1" w:unhideWhenUsed="1"/>
+    <w:lsdException w:name="toc 7" w:semiHidden="1" w:unhideWhenUsed="1"/>
+    <w:lsdException w:name="toc 8" w:semiHidden="1" w:unhideWhenUsed="1"/>
+    <w:lsdException w:name="toc 9" w:semiHidden="1" w:unhideWhenUsed="1"/>
+    <w:lsdException w:name="Normal Indent" w:semiHidden="1" w:unhideWhenUsed="1"/>
+    <w:lsdException w:name="footnote text" w:semiHidden="1" w:unhideWhenUsed="1"/>
+    <w:lsdException w:name="annotation text" w:semiHidden="1" w:unhideWhenUsed="1"/>
+    <w:lsdException w:name="header" w:semiHidden="1" w:unhideWhenUsed="1"/>
+    <w:lsdException w:name="footer" w:semiHidden="1" w:unhideWhenUsed="1"/>
+    <w:lsdException w:name="index heading" w:semiHidden="1" w:unhideWhenUsed="1"/>
+    <w:lsdException w:name="caption" w:semiHidden="1" w:unhideWhenUsed="1"/>
+    <w:lsdException w:name="table of figures" w:semiHidden="1" w:unhideWhenUsed="1"/>
+    <w:lsdException w:name="envelope address" w:semiHidden="1" w:unhideWhenUsed="1"/>
+    <w:lsdException w:name="envelope return" w:semiHidden="1" w:unhideWhenUsed="1"/>
+    <w:lsdException w:name="footnote reference" w:semiHidden="1" w:unhideWhenUsed="1"/>
+    <w:lsdException w:name="annotation reference" w:semiHidden="1" w:unhideWhenUsed="1"/>
+    <w:lsdException w:name="line number" w:semiHidden="1" w:unhideWhenUsed="1"/>
+    <w:lsdException w:name="page number" w:semiHidden="1" w:unhideWhenUsed="1"/>
+    <w:lsdException w:name="endnote reference" w:semiHidden="1" w:unhideWhenUsed="1"/>
+    <w:lsdException w:name="endnote text" w:semiHidden="1" w:unhideWhenUsed="1"/>
+    <w:lsdException w:name="table of authorities" w:semiHidden="1" w:unhideWhenUsed="1"/>
+    <w:lsdException w:name="macro" w:semiHidden="1" w:unhideWhenUsed="1"/>
+    <w:lsdException w:name="toa heading" w:semiHidden="1" w:unhideWhenUsed="1"/>
+    <w:lsdException w:name="List" w:semiHidden="1" w:unhideWhenUsed="1"/>
+    <w:lsdException w:name="List Bullet" w:semiHidden="1" w:unhideWhenUsed="1"/>
+    <w:lsdException w:name="List Number" w:semiHidden="1" w:unhideWhenUsed="1"/>
+    <w:lsdException w:name="List 2" w:semiHidden="1" w:unhideWhenUsed="1"/>
+    <w:lsdException w:name="List 3" w:semiHidden="1" w:unhideWhenUsed="1"/>
+    <w:lsdException w:name="List 4" w:semiHidden="1" w:unhideWhenUsed="1"/>
+    <w:lsdException w:name="List 5" w:semiHidden="1" w:unhideWhenUsed="1"/>
+    <w:lsdException w:name="List Bullet 2" w:semiHidden="1" w:unhideWhenUsed="1"/>
+    <w:lsdException w:name="List Bullet 3" w:semiHidden="1" w:unhideWhenUsed="1"/>
+    <w:lsdException w:name="List Bullet 4" w:semiHidden="1" w:unhideWhenUsed="1"/>
+    <w:lsdException w:name="List Bullet 5" w:semiHidden="1" w:unhideWhenUsed="1"/>
+    <w:lsdException w:name="List Number 2" w:semiHidden="1" w:unhideWhenUsed="1"/>
+    <w:lsdException w:name="List Number 3" w:semiHidden="1" w:unhideWhenUsed="1"/>
+    <w:lsdException w:name="List Number 4" w:semiHidden="1" w:unhideWhenUsed="1"/>
+    <w:lsdException w:name="List Number 5" w:semiHidden="1" w:unhideWhenUsed="1"/>
+    <w:lsdException w:name="Title" w:uiPriority="1" w:qFormat="1"/>
+    <w:lsdException w:name="Closing" w:semiHidden="1" w:unhideWhenUsed="1"/>
+    <w:lsdException w:name="Signature" w:semiHidden="1" w:unhideWhenUsed="1"/>
+    <w:lsdException w:name="Default Paragraph Font" w:semiHidden="1" w:unhideWhenUsed="1"/>
+    <w:lsdException w:name="Body Text" w:semiHidden="1" w:unhideWhenUsed="1"/>
+    <w:lsdException w:name="Body Text Indent" w:semiHidden="1" w:unhideWhenUsed="1"/>
+    <w:lsdException w:name="List Continue" w:semiHidden="1" w:unhideWhenUsed="1"/>
+    <w:lsdException w:name="List Continue 2" w:semiHidden="1" w:unhideWhenUsed="1"/>
+    <w:lsdException w:name="List Continue 3" w:semiHidden="1" w:unhideWhenUsed="1"/>
+    <w:lsdException w:name="List Continue 4" w:semiHidden="1" w:unhideWhenUsed="1"/>
+    <w:lsdException w:name="List Continue 5" w:semiHidden="1" w:unhideWhenUsed="1"/>
+    <w:lsdException w:name="Message Header" w:semiHidden="1" w:unhideWhenUsed="1"/>
+    <w:lsdException w:name="Subtitle" w:uiPriority="5" w:qFormat="1"/>
+    <w:lsdException w:name="Salutation" w:semiHidden="1" w:unhideWhenUsed="1"/>
+    <w:lsdException w:name="Date" w:semiHidden="1" w:unhideWhenUsed="1"/>
+    <w:lsdException w:name="Body Text First Indent" w:semiHidden="1" w:unhideWhenUsed="1"/>
+    <w:lsdException w:name="Body Text First Indent 2" w:semiHidden="1" w:unhideWhenUsed="1"/>
+    <w:lsdException w:name="Note Heading" w:semiHidden="1" w:unhideWhenUsed="1"/>
+    <w:lsdException w:name="Body Text 2" w:semiHidden="1" w:unhideWhenUsed="1"/>
+    <w:lsdException w:name="Body Text 3" w:semiHidden="1" w:unhideWhenUsed="1"/>
+    <w:lsdException w:name="Body Text Indent 2" w:semiHidden="1" w:unhideWhenUsed="1"/>
+    <w:lsdException w:name="Body Text Indent 3" w:semiHidden="1" w:unhideWhenUsed="1"/>
+    <w:lsdException w:name="Block Text" w:semiHidden="1" w:uiPriority="3" w:unhideWhenUsed="1" w:qFormat="1"/>
+    <w:lsdException w:name="Hyperlink" w:semiHidden="1" w:unhideWhenUsed="1"/>
+    <w:lsdException w:name="FollowedHyperlink" w:semiHidden="1" w:unhideWhenUsed="1"/>
     <w:lsdException w:name="Strong" w:uiPriority="2" w:qFormat="1"/>
     <w:lsdException w:name="Emphasis" w:uiPriority="2" w:qFormat="1"/>
-    <w:lsdException w:name="Table Grid" w:semiHidden="0" w:uiPriority="1" w:unhideWhenUsed="0"/>
-    <w:lsdException w:name="Light Shading" w:semiHidden="0" w:unhideWhenUsed="0"/>
-    <w:lsdException w:name="Light List" w:semiHidden="0" w:unhideWhenUsed="0"/>
-    <w:lsdException w:name="Light Grid" w:semiHidden="0" w:unhideWhenUsed="0"/>
-    <w:lsdException w:name="Medium Shading 1" w:semiHidden="0" w:unhideWhenUsed="0"/>
-    <w:lsdException w:name="Medium Shading 2" w:semiHidden="0" w:unhideWhenUsed="0"/>
-    <w:lsdException w:name="Medium List 1" w:semiHidden="0" w:unhideWhenUsed="0"/>
-    <w:lsdException w:name="Medium List 2" w:semiHidden="0" w:unhideWhenUsed="0"/>
-    <w:lsdException w:name="Medium Grid 1" w:semiHidden="0" w:unhideWhenUsed="0"/>
-    <w:lsdException w:name="Medium Grid 2" w:semiHidden="0" w:unhideWhenUsed="0"/>
-    <w:lsdException w:name="Medium Grid 3" w:semiHidden="0" w:unhideWhenUsed="0"/>
-    <w:lsdException w:name="Dark List" w:semiHidden="0" w:unhideWhenUsed="0"/>
-    <w:lsdException w:name="Colorful Shading" w:semiHidden="0" w:unhideWhenUsed="0"/>
-    <w:lsdException w:name="Colorful List" w:semiHidden="0" w:unhideWhenUsed="0"/>
-    <w:lsdException w:name="Colorful Grid" w:semiHidden="0" w:unhideWhenUsed="0"/>
-    <w:lsdException w:name="Light Shading Accent 1" w:semiHidden="0" w:unhideWhenUsed="0"/>
-    <w:lsdException w:name="Light List Accent 1" w:semiHidden="0" w:unhideWhenUsed="0"/>
-    <w:lsdException w:name="Light Grid Accent 1" w:semiHidden="0" w:unhideWhenUsed="0"/>
-    <w:lsdException w:name="Medium Shading 1 Accent 1" w:semiHidden="0" w:unhideWhenUsed="0"/>
-    <w:lsdException w:name="Medium Shading 2 Accent 1" w:semiHidden="0" w:unhideWhenUsed="0"/>
-    <w:lsdException w:name="Medium List 1 Accent 1" w:semiHidden="0" w:unhideWhenUsed="0"/>
-    <w:lsdException w:name="Revision" w:unhideWhenUsed="0"/>
+    <w:lsdException w:name="Document Map" w:semiHidden="1" w:unhideWhenUsed="1"/>
+    <w:lsdException w:name="Plain Text" w:semiHidden="1" w:unhideWhenUsed="1"/>
+    <w:lsdException w:name="E-mail Signature" w:semiHidden="1" w:unhideWhenUsed="1"/>
+    <w:lsdException w:name="HTML Top of Form" w:semiHidden="1" w:unhideWhenUsed="1"/>
+    <w:lsdException w:name="HTML Bottom of Form" w:semiHidden="1" w:unhideWhenUsed="1"/>
+    <w:lsdException w:name="Normal (Web)" w:semiHidden="1" w:unhideWhenUsed="1"/>
+    <w:lsdException w:name="HTML Acronym" w:semiHidden="1" w:unhideWhenUsed="1"/>
+    <w:lsdException w:name="HTML Address" w:semiHidden="1" w:unhideWhenUsed="1"/>
+    <w:lsdException w:name="HTML Cite" w:semiHidden="1" w:unhideWhenUsed="1"/>
+    <w:lsdException w:name="HTML Code" w:semiHidden="1" w:unhideWhenUsed="1"/>
+    <w:lsdException w:name="HTML Definition" w:semiHidden="1" w:unhideWhenUsed="1"/>
+    <w:lsdException w:name="HTML Keyboard" w:semiHidden="1" w:unhideWhenUsed="1"/>
+    <w:lsdException w:name="HTML Preformatted" w:semiHidden="1" w:unhideWhenUsed="1"/>
+    <w:lsdException w:name="HTML Sample" w:semiHidden="1" w:unhideWhenUsed="1"/>
+    <w:lsdException w:name="HTML Typewriter" w:semiHidden="1" w:unhideWhenUsed="1"/>
+    <w:lsdException w:name="HTML Variable" w:semiHidden="1" w:unhideWhenUsed="1"/>
+    <w:lsdException w:name="Normal Table" w:semiHidden="1" w:unhideWhenUsed="1"/>
+    <w:lsdException w:name="annotation subject" w:semiHidden="1" w:unhideWhenUsed="1"/>
+    <w:lsdException w:name="No List" w:semiHidden="1" w:unhideWhenUsed="1"/>
+    <w:lsdException w:name="Outline List 1" w:semiHidden="1" w:unhideWhenUsed="1"/>
+    <w:lsdException w:name="Outline List 2" w:semiHidden="1" w:unhideWhenUsed="1"/>
+    <w:lsdException w:name="Outline List 3" w:semiHidden="1" w:unhideWhenUsed="1"/>
+    <w:lsdException w:name="Table Simple 1" w:semiHidden="1" w:unhideWhenUsed="1"/>
+    <w:lsdException w:name="Table Simple 2" w:semiHidden="1" w:unhideWhenUsed="1"/>
+    <w:lsdException w:name="Table Simple 3" w:semiHidden="1" w:unhideWhenUsed="1"/>
+    <w:lsdException w:name="Table Classic 1" w:semiHidden="1" w:unhideWhenUsed="1"/>
+    <w:lsdException w:name="Table Classic 2" w:semiHidden="1" w:unhideWhenUsed="1"/>
+    <w:lsdException w:name="Table Classic 3" w:semiHidden="1" w:unhideWhenUsed="1"/>
+    <w:lsdException w:name="Table Classic 4" w:semiHidden="1" w:unhideWhenUsed="1"/>
+    <w:lsdException w:name="Table Colorful 1" w:semiHidden="1" w:unhideWhenUsed="1"/>
+    <w:lsdException w:name="Table Colorful 2" w:semiHidden="1" w:unhideWhenUsed="1"/>
+    <w:lsdException w:name="Table Colorful 3" w:semiHidden="1" w:unhideWhenUsed="1"/>
+    <w:lsdException w:name="Table Columns 1" w:semiHidden="1" w:unhideWhenUsed="1"/>
+    <w:lsdException w:name="Table Columns 2" w:semiHidden="1" w:unhideWhenUsed="1"/>
+    <w:lsdException w:name="Table Columns 3" w:semiHidden="1" w:unhideWhenUsed="1"/>
+    <w:lsdException w:name="Table Columns 4" w:semiHidden="1" w:unhideWhenUsed="1"/>
+    <w:lsdException w:name="Table Columns 5" w:semiHidden="1" w:unhideWhenUsed="1"/>
+    <w:lsdException w:name="Table Grid 1" w:semiHidden="1" w:unhideWhenUsed="1"/>
+    <w:lsdException w:name="Table Grid 2" w:semiHidden="1" w:unhideWhenUsed="1"/>
+    <w:lsdException w:name="Table Grid 3" w:semiHidden="1" w:unhideWhenUsed="1"/>
+    <w:lsdException w:name="Table Grid 4" w:semiHidden="1" w:unhideWhenUsed="1"/>
+    <w:lsdException w:name="Table Grid 5" w:semiHidden="1" w:unhideWhenUsed="1"/>
+    <w:lsdException w:name="Table Grid 6" w:semiHidden="1" w:unhideWhenUsed="1"/>
+    <w:lsdException w:name="Table Grid 7" w:semiHidden="1" w:unhideWhenUsed="1"/>
+    <w:lsdException w:name="Table Grid 8" w:semiHidden="1" w:unhideWhenUsed="1"/>
+    <w:lsdException w:name="Table List 1" w:semiHidden="1" w:unhideWhenUsed="1"/>
+    <w:lsdException w:name="Table List 2" w:semiHidden="1" w:unhideWhenUsed="1"/>
+    <w:lsdException w:name="Table List 3" w:semiHidden="1" w:unhideWhenUsed="1"/>
+    <w:lsdException w:name="Table List 4" w:semiHidden="1" w:unhideWhenUsed="1"/>
+    <w:lsdException w:name="Table List 5" w:semiHidden="1" w:unhideWhenUsed="1"/>
+    <w:lsdException w:name="Table List 6" w:semiHidden="1" w:unhideWhenUsed="1"/>
+    <w:lsdException w:name="Table List 7" w:semiHidden="1" w:unhideWhenUsed="1"/>
+    <w:lsdException w:name="Table List 8" w:semiHidden="1" w:unhideWhenUsed="1"/>
+    <w:lsdException w:name="Table 3D effects 1" w:semiHidden="1" w:unhideWhenUsed="1"/>
+    <w:lsdException w:name="Table 3D effects 2" w:semiHidden="1" w:unhideWhenUsed="1"/>
+    <w:lsdException w:name="Table 3D effects 3" w:semiHidden="1" w:unhideWhenUsed="1"/>
+    <w:lsdException w:name="Table Contemporary" w:semiHidden="1" w:unhideWhenUsed="1"/>
+    <w:lsdException w:name="Table Elegant" w:semiHidden="1" w:unhideWhenUsed="1"/>
+    <w:lsdException w:name="Table Professional" w:semiHidden="1" w:unhideWhenUsed="1"/>
+    <w:lsdException w:name="Table Subtle 1" w:semiHidden="1" w:unhideWhenUsed="1"/>
+    <w:lsdException w:name="Table Subtle 2" w:semiHidden="1" w:unhideWhenUsed="1"/>
+    <w:lsdException w:name="Table Web 1" w:semiHidden="1" w:unhideWhenUsed="1"/>
+    <w:lsdException w:name="Table Web 2" w:semiHidden="1" w:unhideWhenUsed="1"/>
+    <w:lsdException w:name="Table Web 3" w:semiHidden="1" w:unhideWhenUsed="1"/>
+    <w:lsdException w:name="Balloon Text" w:semiHidden="1" w:unhideWhenUsed="1"/>
+    <w:lsdException w:name="Table Grid" w:semiHidden="1" w:uiPriority="1" w:unhideWhenUsed="1"/>
+    <w:lsdException w:name="Table Theme" w:semiHidden="1" w:unhideWhenUsed="1"/>
+    <w:lsdException w:name="Placeholder Text" w:semiHidden="1" w:unhideWhenUsed="1"/>
+    <w:lsdException w:name="No Spacing" w:semiHidden="1" w:unhideWhenUsed="1"/>
+    <w:lsdException w:name="Light Shading"/>
+    <w:lsdException w:name="Light List"/>
+    <w:lsdException w:name="Light Grid"/>
+    <w:lsdException w:name="Medium Shading 1"/>
+    <w:lsdException w:name="Medium Shading 2"/>
+    <w:lsdException w:name="Medium List 1"/>
+    <w:lsdException w:name="Medium List 2"/>
+    <w:lsdException w:name="Medium Grid 1"/>
+    <w:lsdException w:name="Medium Grid 2"/>
+    <w:lsdException w:name="Medium Grid 3"/>
+    <w:lsdException w:name="Dark List"/>
+    <w:lsdException w:name="Colorful Shading"/>
+    <w:lsdException w:name="Colorful List"/>
+    <w:lsdException w:name="Colorful Grid"/>
+    <w:lsdException w:name="Light Shading Accent 1"/>
+    <w:lsdException w:name="Light List Accent 1"/>
+    <w:lsdException w:name="Light Grid Accent 1"/>
+    <w:lsdException w:name="Medium Shading 1 Accent 1"/>
+    <w:lsdException w:name="Medium Shading 2 Accent 1"/>
+    <w:lsdException w:name="Medium List 1 Accent 1"/>
+    <w:lsdException w:name="Revision" w:semiHidden="1"/>
     <w:lsdException w:name="List Paragraph" w:uiPriority="34" w:qFormat="1"/>
     <w:lsdException w:name="Quote" w:uiPriority="29" w:qFormat="1"/>
     <w:lsdException w:name="Intense Quote" w:uiPriority="30" w:qFormat="1"/>
-    <w:lsdException w:name="Medium List 2 Accent 1" w:semiHidden="0" w:uiPriority="66" w:unhideWhenUsed="0"/>
-    <w:lsdException w:name="Medium Grid 1 Accent 1" w:semiHidden="0" w:uiPriority="67" w:unhideWhenUsed="0"/>
-    <w:lsdException w:name="Medium Grid 2 Accent 1" w:semiHidden="0" w:uiPriority="68" w:unhideWhenUsed="0"/>
-    <w:lsdException w:name="Medium Grid 3 Accent 1" w:semiHidden="0" w:uiPriority="69" w:unhideWhenUsed="0"/>
-    <w:lsdException w:name="Dark List Accent 1" w:semiHidden="0" w:uiPriority="70" w:unhideWhenUsed="0"/>
-    <w:lsdException w:name="Colorful Shading Accent 1" w:semiHidden="0" w:uiPriority="71" w:unhideWhenUsed="0"/>
-    <w:lsdException w:name="Colorful List Accent 1" w:semiHidden="0" w:uiPriority="72" w:unhideWhenUsed="0"/>
-    <w:lsdException w:name="Colorful Grid Accent 1" w:semiHidden="0" w:uiPriority="73" w:unhideWhenUsed="0"/>
-    <w:lsdException w:name="Light Shading Accent 2" w:semiHidden="0" w:uiPriority="60" w:unhideWhenUsed="0"/>
-    <w:lsdException w:name="Light List Accent 2" w:semiHidden="0" w:uiPriority="61" w:unhideWhenUsed="0"/>
-    <w:lsdException w:name="Light Grid Accent 2" w:semiHidden="0" w:uiPriority="62" w:unhideWhenUsed="0"/>
-    <w:lsdException w:name="Medium Shading 1 Accent 2" w:semiHidden="0" w:uiPriority="63" w:unhideWhenUsed="0"/>
-    <w:lsdException w:name="Medium Shading 2 Accent 2" w:semiHidden="0" w:uiPriority="64" w:unhideWhenUsed="0"/>
-    <w:lsdException w:name="Medium List 1 Accent 2" w:semiHidden="0" w:uiPriority="65" w:unhideWhenUsed="0"/>
-    <w:lsdException w:name="Medium List 2 Accent 2" w:semiHidden="0" w:uiPriority="66" w:unhideWhenUsed="0"/>
-    <w:lsdException w:name="Medium Grid 1 Accent 2" w:semiHidden="0" w:uiPriority="67" w:unhideWhenUsed="0"/>
-    <w:lsdException w:name="Medium Grid 2 Accent 2" w:semiHidden="0" w:uiPriority="68" w:unhideWhenUsed="0"/>
-    <w:lsdException w:name="Medium Grid 3 Accent 2" w:semiHidden="0" w:uiPriority="69" w:unhideWhenUsed="0"/>
-    <w:lsdException w:name="Dark List Accent 2" w:semiHidden="0" w:uiPriority="70" w:unhideWhenUsed="0"/>
-    <w:lsdException w:name="Colorful Shading Accent 2" w:semiHidden="0" w:uiPriority="71" w:unhideWhenUsed="0"/>
-    <w:lsdException w:name="Colorful List Accent 2" w:semiHidden="0" w:uiPriority="72" w:unhideWhenUsed="0"/>
-    <w:lsdException w:name="Colorful Grid Accent 2" w:semiHidden="0" w:uiPriority="73" w:unhideWhenUsed="0"/>
-    <w:lsdException w:name="Light Shading Accent 3" w:semiHidden="0" w:uiPriority="60" w:unhideWhenUsed="0"/>
-    <w:lsdException w:name="Light List Accent 3" w:semiHidden="0" w:uiPriority="61" w:unhideWhenUsed="0"/>
-    <w:lsdException w:name="Light Grid Accent 3" w:semiHidden="0" w:uiPriority="62" w:unhideWhenUsed="0"/>
-    <w:lsdException w:name="Medium Shading 1 Accent 3" w:semiHidden="0" w:uiPriority="63" w:unhideWhenUsed="0"/>
-    <w:lsdException w:name="Medium Shading 2 Accent 3" w:semiHidden="0" w:uiPriority="64" w:unhideWhenUsed="0"/>
-    <w:lsdException w:name="Medium List 1 Accent 3" w:semiHidden="0" w:uiPriority="65" w:unhideWhenUsed="0"/>
-    <w:lsdException w:name="Medium List 2 Accent 3" w:semiHidden="0" w:uiPriority="66" w:unhideWhenUsed="0"/>
-    <w:lsdException w:name="Medium Grid 1 Accent 3" w:semiHidden="0" w:uiPriority="67" w:unhideWhenUsed="0"/>
-    <w:lsdException w:name="Medium Grid 2 Accent 3" w:semiHidden="0" w:uiPriority="68" w:unhideWhenUsed="0"/>
-    <w:lsdException w:name="Medium Grid 3 Accent 3" w:semiHidden="0" w:uiPriority="69" w:unhideWhenUsed="0"/>
-    <w:lsdException w:name="Dark List Accent 3" w:semiHidden="0" w:uiPriority="70" w:unhideWhenUsed="0"/>
-    <w:lsdException w:name="Colorful Shading Accent 3" w:semiHidden="0" w:uiPriority="71" w:unhideWhenUsed="0"/>
-    <w:lsdException w:name="Colorful List Accent 3" w:semiHidden="0" w:uiPriority="72" w:unhideWhenUsed="0"/>
-    <w:lsdException w:name="Colorful Grid Accent 3" w:semiHidden="0" w:uiPriority="73" w:unhideWhenUsed="0"/>
-    <w:lsdException w:name="Light Shading Accent 4" w:semiHidden="0" w:uiPriority="60" w:unhideWhenUsed="0"/>
-    <w:lsdException w:name="Light List Accent 4" w:semiHidden="0" w:uiPriority="61" w:unhideWhenUsed="0"/>
-    <w:lsdException w:name="Light Grid Accent 4" w:semiHidden="0" w:uiPriority="62" w:unhideWhenUsed="0"/>
-    <w:lsdException w:name="Medium Shading 1 Accent 4" w:semiHidden="0" w:uiPriority="63" w:unhideWhenUsed="0"/>
-    <w:lsdException w:name="Medium Shading 2 Accent 4" w:semiHidden="0" w:uiPriority="64" w:unhideWhenUsed="0"/>
-    <w:lsdException w:name="Medium List 1 Accent 4" w:semiHidden="0" w:uiPriority="65" w:unhideWhenUsed="0"/>
-    <w:lsdException w:name="Medium List 2 Accent 4" w:semiHidden="0" w:uiPriority="66" w:unhideWhenUsed="0"/>
-    <w:lsdException w:name="Medium Grid 1 Accent 4" w:semiHidden="0" w:uiPriority="67" w:unhideWhenUsed="0"/>
-    <w:lsdException w:name="Medium Grid 2 Accent 4" w:semiHidden="0" w:uiPriority="68" w:unhideWhenUsed="0"/>
-    <w:lsdException w:name="Medium Grid 3 Accent 4" w:semiHidden="0" w:uiPriority="69" w:unhideWhenUsed="0"/>
-    <w:lsdException w:name="Dark List Accent 4" w:semiHidden="0" w:uiPriority="70" w:unhideWhenUsed="0"/>
-    <w:lsdException w:name="Colorful Shading Accent 4" w:semiHidden="0" w:uiPriority="71" w:unhideWhenUsed="0"/>
-    <w:lsdException w:name="Colorful List Accent 4" w:semiHidden="0" w:uiPriority="72" w:unhideWhenUsed="0"/>
-    <w:lsdException w:name="Colorful Grid Accent 4" w:semiHidden="0" w:uiPriority="73" w:unhideWhenUsed="0"/>
-    <w:lsdException w:name="Light Shading Accent 5" w:semiHidden="0" w:uiPriority="60" w:unhideWhenUsed="0"/>
-    <w:lsdException w:name="Light List Accent 5" w:semiHidden="0" w:uiPriority="61" w:unhideWhenUsed="0"/>
-    <w:lsdException w:name="Light Grid Accent 5" w:semiHidden="0" w:uiPriority="62" w:unhideWhenUsed="0"/>
-    <w:lsdException w:name="Medium Shading 1 Accent 5" w:semiHidden="0" w:uiPriority="63" w:unhideWhenUsed="0"/>
-    <w:lsdException w:name="Medium Shading 2 Accent 5" w:semiHidden="0" w:uiPriority="64" w:unhideWhenUsed="0"/>
-    <w:lsdException w:name="Medium List 1 Accent 5" w:semiHidden="0" w:uiPriority="65" w:unhideWhenUsed="0"/>
-    <w:lsdException w:name="Medium List 2 Accent 5" w:semiHidden="0" w:uiPriority="66" w:unhideWhenUsed="0"/>
-    <w:lsdException w:name="Medium Grid 1 Accent 5" w:semiHidden="0" w:uiPriority="67" w:unhideWhenUsed="0"/>
-    <w:lsdException w:name="Medium Grid 2 Accent 5" w:semiHidden="0" w:uiPriority="68" w:unhideWhenUsed="0"/>
-    <w:lsdException w:name="Medium Grid 3 Accent 5" w:semiHidden="0" w:uiPriority="69" w:unhideWhenUsed="0"/>
-    <w:lsdException w:name="Dark List Accent 5" w:semiHidden="0" w:uiPriority="70" w:unhideWhenUsed="0"/>
-    <w:lsdException w:name="Colorful Shading Accent 5" w:semiHidden="0" w:uiPriority="71" w:unhideWhenUsed="0"/>
-    <w:lsdException w:name="Colorful List Accent 5" w:semiHidden="0" w:uiPriority="72" w:unhideWhenUsed="0"/>
-    <w:lsdException w:name="Colorful Grid Accent 5" w:semiHidden="0" w:uiPriority="73" w:unhideWhenUsed="0"/>
-    <w:lsdException w:name="Light Shading Accent 6" w:semiHidden="0" w:uiPriority="60" w:unhideWhenUsed="0"/>
-    <w:lsdException w:name="Light List Accent 6" w:semiHidden="0" w:uiPriority="61" w:unhideWhenUsed="0"/>
-    <w:lsdException w:name="Light Grid Accent 6" w:semiHidden="0" w:uiPriority="62" w:unhideWhenUsed="0"/>
-    <w:lsdException w:name="Medium Shading 1 Accent 6" w:semiHidden="0" w:uiPriority="63" w:unhideWhenUsed="0"/>
-    <w:lsdException w:name="Medium Shading 2 Accent 6" w:semiHidden="0" w:uiPriority="64" w:unhideWhenUsed="0"/>
-    <w:lsdException w:name="Medium List 1 Accent 6" w:semiHidden="0" w:uiPriority="65" w:unhideWhenUsed="0"/>
-    <w:lsdException w:name="Medium List 2 Accent 6" w:semiHidden="0" w:uiPriority="66" w:unhideWhenUsed="0"/>
-    <w:lsdException w:name="Medium Grid 1 Accent 6" w:semiHidden="0" w:uiPriority="67" w:unhideWhenUsed="0"/>
-    <w:lsdException w:name="Medium Grid 2 Accent 6" w:semiHidden="0" w:uiPriority="68" w:unhideWhenUsed="0"/>
-    <w:lsdException w:name="Medium Grid 3 Accent 6" w:semiHidden="0" w:uiPriority="69" w:unhideWhenUsed="0"/>
-    <w:lsdException w:name="Dark List Accent 6" w:semiHidden="0" w:uiPriority="70" w:unhideWhenUsed="0"/>
-    <w:lsdException w:name="Colorful Shading Accent 6" w:semiHidden="0" w:uiPriority="71" w:unhideWhenUsed="0"/>
-    <w:lsdException w:name="Colorful List Accent 6" w:semiHidden="0" w:uiPriority="72" w:unhideWhenUsed="0"/>
-    <w:lsdException w:name="Colorful Grid Accent 6" w:semiHidden="0" w:uiPriority="73" w:unhideWhenUsed="0"/>
+    <w:lsdException w:name="Medium List 2 Accent 1" w:uiPriority="66"/>
+    <w:lsdException w:name="Medium Grid 1 Accent 1" w:uiPriority="67"/>
+    <w:lsdException w:name="Medium Grid 2 Accent 1" w:uiPriority="68"/>
+    <w:lsdException w:name="Medium Grid 3 Accent 1" w:uiPriority="69"/>
+    <w:lsdException w:name="Dark List Accent 1" w:uiPriority="70"/>
+    <w:lsdException w:name="Colorful Shading Accent 1" w:uiPriority="71"/>
+    <w:lsdException w:name="Colorful List Accent 1" w:uiPriority="72"/>
+    <w:lsdException w:name="Colorful Grid Accent 1" w:uiPriority="73"/>
+    <w:lsdException w:name="Light Shading Accent 2" w:uiPriority="60"/>
+    <w:lsdException w:name="Light List Accent 2" w:uiPriority="61"/>
+    <w:lsdException w:name="Light Grid Accent 2" w:uiPriority="62"/>
+    <w:lsdException w:name="Medium Shading 1 Accent 2" w:uiPriority="63"/>
+    <w:lsdException w:name="Medium Shading 2 Accent 2" w:uiPriority="64"/>
+    <w:lsdException w:name="Medium List 1 Accent 2" w:uiPriority="65"/>
+    <w:lsdException w:name="Medium List 2 Accent 2" w:uiPriority="66"/>
+    <w:lsdException w:name="Medium Grid 1 Accent 2" w:uiPriority="67"/>
+    <w:lsdException w:name="Medium Grid 2 Accent 2" w:uiPriority="68"/>
+    <w:lsdException w:name="Medium Grid 3 Accent 2" w:uiPriority="69"/>
+    <w:lsdException w:name="Dark List Accent 2" w:uiPriority="70"/>
+    <w:lsdException w:name="Colorful Shading Accent 2" w:uiPriority="71"/>
+    <w:lsdException w:name="Colorful List Accent 2" w:uiPriority="72"/>
+    <w:lsdException w:name="Colorful Grid Accent 2" w:uiPriority="73"/>
+    <w:lsdException w:name="Light Shading Accent 3" w:uiPriority="60"/>
+    <w:lsdException w:name="Light List Accent 3" w:uiPriority="61"/>
+    <w:lsdException w:name="Light Grid Accent 3" w:uiPriority="62"/>
+    <w:lsdException w:name="Medium Shading 1 Accent 3" w:uiPriority="63"/>
+    <w:lsdException w:name="Medium Shading 2 Accent 3" w:uiPriority="64"/>
+    <w:lsdException w:name="Medium List 1 Accent 3" w:uiPriority="65"/>
+    <w:lsdException w:name="Medium List 2 Accent 3" w:uiPriority="66"/>
+    <w:lsdException w:name="Medium Grid 1 Accent 3" w:uiPriority="67"/>
+    <w:lsdException w:name="Medium Grid 2 Accent 3" w:uiPriority="68"/>
+    <w:lsdException w:name="Medium Grid 3 Accent 3" w:uiPriority="69"/>
+    <w:lsdException w:name="Dark List Accent 3" w:uiPriority="70"/>
+    <w:lsdException w:name="Colorful Shading Accent 3" w:uiPriority="71"/>
+    <w:lsdException w:name="Colorful List Accent 3" w:uiPriority="72"/>
+    <w:lsdException w:name="Colorful Grid Accent 3" w:uiPriority="73"/>
+    <w:lsdException w:name="Light Shading Accent 4" w:uiPriority="60"/>
+    <w:lsdException w:name="Light List Accent 4" w:uiPriority="61"/>
+    <w:lsdException w:name="Light Grid Accent 4" w:uiPriority="62"/>
+    <w:lsdException w:name="Medium Shading 1 Accent 4" w:uiPriority="63"/>
+    <w:lsdException w:name="Medium Shading 2 Accent 4" w:uiPriority="64"/>
+    <w:lsdException w:name="Medium List 1 Accent 4" w:uiPriority="65"/>
+    <w:lsdException w:name="Medium List 2 Accent 4" w:uiPriority="66"/>
+    <w:lsdException w:name="Medium Grid 1 Accent 4" w:uiPriority="67"/>
+    <w:lsdException w:name="Medium Grid 2 Accent 4" w:uiPriority="68"/>
+    <w:lsdException w:name="Medium Grid 3 Accent 4" w:uiPriority="69"/>
+    <w:lsdException w:name="Dark List Accent 4" w:uiPriority="70"/>
+    <w:lsdException w:name="Colorful Shading Accent 4" w:uiPriority="71"/>
+    <w:lsdException w:name="Colorful List Accent 4" w:uiPriority="72"/>
+    <w:lsdException w:name="Colorful Grid Accent 4" w:uiPriority="73"/>
+    <w:lsdException w:name="Light Shading Accent 5" w:uiPriority="60"/>
+    <w:lsdException w:name="Light List Accent 5" w:uiPriority="61"/>
+    <w:lsdException w:name="Light Grid Accent 5" w:uiPriority="62"/>
+    <w:lsdException w:name="Medium Shading 1 Accent 5" w:uiPriority="63"/>
+    <w:lsdException w:name="Medium Shading 2 Accent 5" w:uiPriority="64"/>
+    <w:lsdException w:name="Medium List 1 Accent 5" w:uiPriority="65"/>
+    <w:lsdException w:name="Medium List 2 Accent 5" w:uiPriority="66"/>
+    <w:lsdException w:name="Medium Grid 1 Accent 5" w:uiPriority="67"/>
+    <w:lsdException w:name="Medium Grid 2 Accent 5" w:uiPriority="68"/>
+    <w:lsdException w:name="Medium Grid 3 Accent 5" w:uiPriority="69"/>
+    <w:lsdException w:name="Dark List Accent 5" w:uiPriority="70"/>
+    <w:lsdException w:name="Colorful Shading Accent 5" w:uiPriority="71"/>
+    <w:lsdException w:name="Colorful List Accent 5" w:uiPriority="72"/>
+    <w:lsdException w:name="Colorful Grid Accent 5" w:uiPriority="73"/>
+    <w:lsdException w:name="Light Shading Accent 6" w:uiPriority="60"/>
+    <w:lsdException w:name="Light List Accent 6" w:uiPriority="61"/>
+    <w:lsdException w:name="Light Grid Accent 6" w:uiPriority="62"/>
+    <w:lsdException w:name="Medium Shading 1 Accent 6" w:uiPriority="63"/>
+    <w:lsdException w:name="Medium Shading 2 Accent 6" w:uiPriority="64"/>
+    <w:lsdException w:name="Medium List 1 Accent 6" w:uiPriority="65"/>
+    <w:lsdException w:name="Medium List 2 Accent 6" w:uiPriority="66"/>
+    <w:lsdException w:name="Medium Grid 1 Accent 6" w:uiPriority="67"/>
+    <w:lsdException w:name="Medium Grid 2 Accent 6" w:uiPriority="68"/>
+    <w:lsdException w:name="Medium Grid 3 Accent 6" w:uiPriority="69"/>
+    <w:lsdException w:name="Dark List Accent 6" w:uiPriority="70"/>
+    <w:lsdException w:name="Colorful Shading Accent 6" w:uiPriority="71"/>
+    <w:lsdException w:name="Colorful List Accent 6" w:uiPriority="72"/>
+    <w:lsdException w:name="Colorful Grid Accent 6" w:uiPriority="73"/>
     <w:lsdException w:name="Subtle Emphasis" w:uiPriority="19" w:qFormat="1"/>
     <w:lsdException w:name="Intense Emphasis" w:uiPriority="21" w:qFormat="1"/>
     <w:lsdException w:name="Subtle Reference" w:uiPriority="31" w:qFormat="1"/>
-    <w:lsdException w:name="Intense Reference" w:uiPriority="32" w:qFormat="1"/>
-    <w:lsdException w:name="Book Title" w:uiPriority="33" w:qFormat="1"/>
-    <w:lsdException w:name="Bibliography" w:uiPriority="37"/>
-    <w:lsdException w:name="TOC Heading" w:uiPriority="39" w:qFormat="1"/>
+    <w:lsdException w:name="Intense Reference" w:semiHidden="1" w:uiPriority="32" w:unhideWhenUsed="1" w:qFormat="1"/>
+    <w:lsdException w:name="Book Title" w:semiHidden="1" w:uiPriority="33" w:unhideWhenUsed="1" w:qFormat="1"/>
+    <w:lsdException w:name="Bibliography" w:semiHidden="1" w:uiPriority="37" w:unhideWhenUsed="1"/>
+    <w:lsdException w:name="TOC Heading" w:semiHidden="1" w:uiPriority="39" w:unhideWhenUsed="1" w:qFormat="1"/>
+    <w:lsdException w:name="Plain Table 1" w:uiPriority="41"/>
+    <w:lsdException w:name="Plain Table 2" w:uiPriority="42"/>
+    <w:lsdException w:name="Plain Table 3" w:uiPriority="43"/>
+    <w:lsdException w:name="Plain Table 4" w:uiPriority="44"/>
+    <w:lsdException w:name="Plain Table 5" w:uiPriority="45"/>
+    <w:lsdException w:name="Grid Table Light" w:uiPriority="40"/>
+    <w:lsdException w:name="Grid Table 1 Light" w:uiPriority="46"/>
+    <w:lsdException w:name="Grid Table 2" w:uiPriority="47"/>
+    <w:lsdException w:name="Grid Table 3" w:uiPriority="48"/>
+    <w:lsdException w:name="Grid Table 4" w:uiPriority="49"/>
+    <w:lsdException w:name="Grid Table 5 Dark" w:uiPriority="50"/>
+    <w:lsdException w:name="Grid Table 6 Colorful" w:uiPriority="51"/>
+    <w:lsdException w:name="Grid Table 7 Colorful" w:uiPriority="52"/>
+    <w:lsdException w:name="Grid Table 1 Light Accent 1" w:uiPriority="46"/>
+    <w:lsdException w:name="Grid Table 2 Accent 1" w:uiPriority="47"/>
+    <w:lsdException w:name="Grid Table 3 Accent 1" w:uiPriority="48"/>
+    <w:lsdException w:name="Grid Table 4 Accent 1" w:uiPriority="49"/>
+    <w:lsdException w:name="Grid Table 5 Dark Accent 1" w:uiPriority="50"/>
+    <w:lsdException w:name="Grid Table 6 Colorful Accent 1" w:uiPriority="51"/>
+    <w:lsdException w:name="Grid Table 7 Colorful Accent 1" w:uiPriority="52"/>
+    <w:lsdException w:name="Grid Table 1 Light Accent 2" w:uiPriority="46"/>
+    <w:lsdException w:name="Grid Table 2 Accent 2" w:uiPriority="47"/>
+    <w:lsdException w:name="Grid Table 3 Accent 2" w:uiPriority="48"/>
+    <w:lsdException w:name="Grid Table 4 Accent 2" w:uiPriority="49"/>
+    <w:lsdException w:name="Grid Table 5 Dark Accent 2" w:uiPriority="50"/>
+    <w:lsdException w:name="Grid Table 6 Colorful Accent 2" w:uiPriority="51"/>
+    <w:lsdException w:name="Grid Table 7 Colorful Accent 2" w:uiPriority="52"/>
+    <w:lsdException w:name="Grid Table 1 Light Accent 3" w:uiPriority="46"/>
+    <w:lsdException w:name="Grid Table 2 Accent 3" w:uiPriority="47"/>
+    <w:lsdException w:name="Grid Table 3 Accent 3" w:uiPriority="48"/>
+    <w:lsdException w:name="Grid Table 4 Accent 3" w:uiPriority="49"/>
+    <w:lsdException w:name="Grid Table 5 Dark Accent 3" w:uiPriority="50"/>
+    <w:lsdException w:name="Grid Table 6 Colorful Accent 3" w:uiPriority="51"/>
+    <w:lsdException w:name="Grid Table 7 Colorful Accent 3" w:uiPriority="52"/>
+    <w:lsdException w:name="Grid Table 1 Light Accent 4" w:uiPriority="46"/>
+    <w:lsdException w:name="Grid Table 2 Accent 4" w:uiPriority="47"/>
+    <w:lsdException w:name="Grid Table 3 Accent 4" w:uiPriority="48"/>
+    <w:lsdException w:name="Grid Table 4 Accent 4" w:uiPriority="49"/>
+    <w:lsdException w:name="Grid Table 5 Dark Accent 4" w:uiPriority="50"/>
+    <w:lsdException w:name="Grid Table 6 Colorful Accent 4" w:uiPriority="51"/>
+    <w:lsdException w:name="Grid Table 7 Colorful Accent 4" w:uiPriority="52"/>
+    <w:lsdException w:name="Grid Table 1 Light Accent 5" w:uiPriority="46"/>
+    <w:lsdException w:name="Grid Table 2 Accent 5" w:uiPriority="47"/>
+    <w:lsdException w:name="Grid Table 3 Accent 5" w:uiPriority="48"/>
+    <w:lsdException w:name="Grid Table 4 Accent 5" w:uiPriority="49"/>
+    <w:lsdException w:name="Grid Table 5 Dark Accent 5" w:uiPriority="50"/>
+    <w:lsdException w:name="Grid Table 6 Colorful Accent 5" w:uiPriority="51"/>
+    <w:lsdException w:name="Grid Table 7 Colorful Accent 5" w:uiPriority="52"/>
+    <w:lsdException w:name="Grid Table 1 Light Accent 6" w:uiPriority="46"/>
+    <w:lsdException w:name="Grid Table 2 Accent 6" w:uiPriority="47"/>
+    <w:lsdException w:name="Grid Table 3 Accent 6" w:uiPriority="48"/>
+    <w:lsdException w:name="Grid Table 4 Accent 6" w:uiPriority="49"/>
+    <w:lsdException w:name="Grid Table 5 Dark Accent 6" w:uiPriority="50"/>
+    <w:lsdException w:name="Grid Table 6 Colorful Accent 6" w:uiPriority="51"/>
+    <w:lsdException w:name="Grid Table 7 Colorful Accent 6" w:uiPriority="52"/>
+    <w:lsdException w:name="List Table 1 Light" w:uiPriority="46"/>
+    <w:lsdException w:name="List Table 2" w:uiPriority="47"/>
+    <w:lsdException w:name="List Table 3" w:uiPriority="48"/>
+    <w:lsdException w:name="List Table 4" w:uiPriority="49"/>
+    <w:lsdException w:name="List Table 5 Dark" w:uiPriority="50"/>
+    <w:lsdException w:name="List Table 6 Colorful" w:uiPriority="51"/>
+    <w:lsdException w:name="List Table 7 Colorful" w:uiPriority="52"/>
+    <w:lsdException w:name="List Table 1 Light Accent 1" w:uiPriority="46"/>
+    <w:lsdException w:name="List Table 2 Accent 1" w:uiPriority="47"/>
+    <w:lsdException w:name="List Table 3 Accent 1" w:uiPriority="48"/>
+    <w:lsdException w:name="List Table 4 Accent 1" w:uiPriority="49"/>
+    <w:lsdException w:name="List Table 5 Dark Accent 1" w:uiPriority="50"/>
+    <w:lsdException w:name="List Table 6 Colorful Accent 1" w:uiPriority="51"/>
+    <w:lsdException w:name="List Table 7 Colorful Accent 1" w:uiPriority="52"/>
+    <w:lsdException w:name="List Table 1 Light Accent 2" w:uiPriority="46"/>
+    <w:lsdException w:name="List Table 2 Accent 2" w:uiPriority="47"/>
+    <w:lsdException w:name="List Table 3 Accent 2" w:uiPriority="48"/>
+    <w:lsdException w:name="List Table 4 Accent 2" w:uiPriority="49"/>
+    <w:lsdException w:name="List Table 5 Dark Accent 2" w:uiPriority="50"/>
+    <w:lsdException w:name="List Table 6 Colorful Accent 2" w:uiPriority="51"/>
+    <w:lsdException w:name="List Table 7 Colorful Accent 2" w:uiPriority="52"/>
+    <w:lsdException w:name="List Table 1 Light Accent 3" w:uiPriority="46"/>
+    <w:lsdException w:name="List Table 2 Accent 3" w:uiPriority="47"/>
+    <w:lsdException w:name="List Table 3 Accent 3" w:uiPriority="48"/>
+    <w:lsdException w:name="List Table 4 Accent 3" w:uiPriority="49"/>
+    <w:lsdException w:name="List Table 5 Dark Accent 3" w:uiPriority="50"/>
+    <w:lsdException w:name="List Table 6 Colorful Accent 3" w:uiPriority="51"/>
+    <w:lsdException w:name="List Table 7 Colorful Accent 3" w:uiPriority="52"/>
+    <w:lsdException w:name="List Table 1 Light Accent 4" w:uiPriority="46"/>
+    <w:lsdException w:name="List Table 2 Accent 4" w:uiPriority="47"/>
+    <w:lsdException w:name="List Table 3 Accent 4" w:uiPriority="48"/>
+    <w:lsdException w:name="List Table 4 Accent 4" w:uiPriority="49"/>
+    <w:lsdException w:name="List Table 5 Dark Accent 4" w:uiPriority="50"/>
+    <w:lsdException w:name="List Table 6 Colorful Accent 4" w:uiPriority="51"/>
+    <w:lsdException w:name="List Table 7 Colorful Accent 4" w:uiPriority="52"/>
+    <w:lsdException w:name="List Table 1 Light Accent 5" w:uiPriority="46"/>
+    <w:lsdException w:name="List Table 2 Accent 5" w:uiPriority="47"/>
+    <w:lsdException w:name="List Table 3 Accent 5" w:uiPriority="48"/>
+    <w:lsdException w:name="List Table 4 Accent 5" w:uiPriority="49"/>
+    <w:lsdException w:name="List Table 5 Dark Accent 5" w:uiPriority="50"/>
+    <w:lsdException w:name="List Table 6 Colorful Accent 5" w:uiPriority="51"/>
+    <w:lsdException w:name="List Table 7 Colorful Accent 5" w:uiPriority="52"/>
+    <w:lsdException w:name="List Table 1 Light Accent 6" w:uiPriority="46"/>
+    <w:lsdException w:name="List Table 2 Accent 6" w:uiPriority="47"/>
+    <w:lsdException w:name="List Table 3 Accent 6" w:uiPriority="48"/>
+    <w:lsdException w:name="List Table 4 Accent 6" w:uiPriority="49"/>
+    <w:lsdException w:name="List Table 5 Dark Accent 6" w:uiPriority="50"/>
+    <w:lsdException w:name="List Table 6 Colorful Accent 6" w:uiPriority="51"/>
+    <w:lsdException w:name="List Table 7 Colorful Accent 6" w:uiPriority="52"/>
+    <w:lsdException w:name="Mention" w:semiHidden="1" w:unhideWhenUsed="1"/>
+    <w:lsdException w:name="Smart Hyperlink" w:semiHidden="1" w:unhideWhenUsed="1"/>
+    <w:lsdException w:name="Hashtag" w:semiHidden="1" w:unhideWhenUsed="1"/>
+    <w:lsdException w:name="Unresolved Mention" w:semiHidden="1" w:unhideWhenUsed="1"/>
   </w:latentStyles>
   <w:style w:type="paragraph" w:default="1" w:styleId="Normal">
     <w:name w:val="Normal"/>
@@ -7068,7 +6829,6 @@
     <w:uiPriority w:val="99"/>
     <w:semiHidden/>
     <w:unhideWhenUsed/>
-    <w:qFormat/>
     <w:tblPr>
       <w:tblInd w:w="0" w:type="dxa"/>
       <w:tblCellMar>
@@ -7258,7 +7018,6 @@
       <w:spacing w:after="0" w:line="240" w:lineRule="auto"/>
     </w:pPr>
     <w:tblPr>
-      <w:tblInd w:w="0" w:type="dxa"/>
       <w:tblBorders>
         <w:top w:val="single" w:sz="4" w:space="0" w:color="auto"/>
         <w:left w:val="single" w:sz="4" w:space="0" w:color="auto"/>
@@ -7267,12 +7026,6 @@
         <w:insideH w:val="single" w:sz="4" w:space="0" w:color="auto"/>
         <w:insideV w:val="single" w:sz="4" w:space="0" w:color="auto"/>
       </w:tblBorders>
-      <w:tblCellMar>
-        <w:top w:w="0" w:type="dxa"/>
-        <w:left w:w="108" w:type="dxa"/>
-        <w:bottom w:w="0" w:type="dxa"/>
-        <w:right w:w="108" w:type="dxa"/>
-      </w:tblCellMar>
     </w:tblPr>
   </w:style>
   <w:style w:type="character" w:styleId="PlaceholderText">
@@ -7395,11 +7148,83 @@
       <w:contextualSpacing/>
     </w:pPr>
   </w:style>
+  <w:style w:type="character" w:styleId="CommentReference">
+    <w:name w:val="annotation reference"/>
+    <w:basedOn w:val="DefaultParagraphFont"/>
+    <w:uiPriority w:val="99"/>
+    <w:semiHidden/>
+    <w:unhideWhenUsed/>
+    <w:rsid w:val="007B5CED"/>
+    <w:rPr>
+      <w:sz w:val="16"/>
+      <w:szCs w:val="16"/>
+    </w:rPr>
+  </w:style>
+  <w:style w:type="paragraph" w:styleId="CommentText">
+    <w:name w:val="annotation text"/>
+    <w:basedOn w:val="Normal"/>
+    <w:link w:val="CommentTextChar"/>
+    <w:uiPriority w:val="99"/>
+    <w:semiHidden/>
+    <w:unhideWhenUsed/>
+    <w:rsid w:val="007B5CED"/>
+    <w:pPr>
+      <w:spacing w:line="240" w:lineRule="auto"/>
+    </w:pPr>
+    <w:rPr>
+      <w:sz w:val="20"/>
+      <w:szCs w:val="20"/>
+    </w:rPr>
+  </w:style>
+  <w:style w:type="character" w:customStyle="1" w:styleId="CommentTextChar">
+    <w:name w:val="Comment Text Char"/>
+    <w:basedOn w:val="DefaultParagraphFont"/>
+    <w:link w:val="CommentText"/>
+    <w:uiPriority w:val="99"/>
+    <w:semiHidden/>
+    <w:rsid w:val="007B5CED"/>
+    <w:rPr>
+      <w:rFonts w:eastAsiaTheme="minorEastAsia"/>
+      <w:b/>
+      <w:color w:val="082A75" w:themeColor="text2"/>
+      <w:sz w:val="20"/>
+      <w:szCs w:val="20"/>
+    </w:rPr>
+  </w:style>
+  <w:style w:type="paragraph" w:styleId="CommentSubject">
+    <w:name w:val="annotation subject"/>
+    <w:basedOn w:val="CommentText"/>
+    <w:next w:val="CommentText"/>
+    <w:link w:val="CommentSubjectChar"/>
+    <w:uiPriority w:val="99"/>
+    <w:semiHidden/>
+    <w:unhideWhenUsed/>
+    <w:rsid w:val="007B5CED"/>
+    <w:rPr>
+      <w:bCs/>
+    </w:rPr>
+  </w:style>
+  <w:style w:type="character" w:customStyle="1" w:styleId="CommentSubjectChar">
+    <w:name w:val="Comment Subject Char"/>
+    <w:basedOn w:val="CommentTextChar"/>
+    <w:link w:val="CommentSubject"/>
+    <w:uiPriority w:val="99"/>
+    <w:semiHidden/>
+    <w:rsid w:val="007B5CED"/>
+    <w:rPr>
+      <w:rFonts w:eastAsiaTheme="minorEastAsia"/>
+      <w:b/>
+      <w:bCs/>
+      <w:color w:val="082A75" w:themeColor="text2"/>
+      <w:sz w:val="20"/>
+      <w:szCs w:val="20"/>
+    </w:rPr>
+  </w:style>
 </w:styles>
 </file>
 
 <file path=word/glossary/document.xml><?xml version="1.0" encoding="utf-8"?>
-<w:glossaryDocument xmlns:ve="http://schemas.openxmlformats.org/markup-compatibility/2006" xmlns:o="urn:schemas-microsoft-com:office:office" xmlns:r="http://schemas.openxmlformats.org/officeDocument/2006/relationships" xmlns:m="http://schemas.openxmlformats.org/officeDocument/2006/math" xmlns:v="urn:schemas-microsoft-com:vml" xmlns:wp="http://schemas.openxmlformats.org/drawingml/2006/wordprocessingDrawing" xmlns:w10="urn:schemas-microsoft-com:office:word" xmlns:w="http://schemas.openxmlformats.org/wordprocessingml/2006/main" xmlns:wne="http://schemas.microsoft.com/office/word/2006/wordml">
+<w:glossaryDocument xmlns:wpc="http://schemas.microsoft.com/office/word/2010/wordprocessingCanvas" xmlns:cx="http://schemas.microsoft.com/office/drawing/2014/chartex" xmlns:cx1="http://schemas.microsoft.com/office/drawing/2015/9/8/chartex" xmlns:cx2="http://schemas.microsoft.com/office/drawing/2015/10/21/chartex" xmlns:cx3="http://schemas.microsoft.com/office/drawing/2016/5/9/chartex" xmlns:cx4="http://schemas.microsoft.com/office/drawing/2016/5/10/chartex" xmlns:cx5="http://schemas.microsoft.com/office/drawing/2016/5/11/chartex" xmlns:cx6="http://schemas.microsoft.com/office/drawing/2016/5/12/chartex" xmlns:cx7="http://schemas.microsoft.com/office/drawing/2016/5/13/chartex" xmlns:cx8="http://schemas.microsoft.com/office/drawing/2016/5/14/chartex" xmlns:mc="http://schemas.openxmlformats.org/markup-compatibility/2006" xmlns:aink="http://schemas.microsoft.com/office/drawing/2016/ink" xmlns:am3d="http://schemas.microsoft.com/office/drawing/2017/model3d" xmlns:o="urn:schemas-microsoft-com:office:office" xmlns:r="http://schemas.openxmlformats.org/officeDocument/2006/relationships" xmlns:m="http://schemas.openxmlformats.org/officeDocument/2006/math" xmlns:v="urn:schemas-microsoft-com:vml" xmlns:wp14="http://schemas.microsoft.com/office/word/2010/wordprocessingDrawing" xmlns:wp="http://schemas.openxmlformats.org/drawingml/2006/wordprocessingDrawing" xmlns:w10="urn:schemas-microsoft-com:office:word" xmlns:w="http://schemas.openxmlformats.org/wordprocessingml/2006/main" xmlns:w14="http://schemas.microsoft.com/office/word/2010/wordml" xmlns:w15="http://schemas.microsoft.com/office/word/2012/wordml" xmlns:w16cid="http://schemas.microsoft.com/office/word/2016/wordml/cid" xmlns:w16se="http://schemas.microsoft.com/office/word/2015/wordml/symex" xmlns:wpg="http://schemas.microsoft.com/office/word/2010/wordprocessingGroup" xmlns:wpi="http://schemas.microsoft.com/office/word/2010/wordprocessingInk" xmlns:wne="http://schemas.microsoft.com/office/word/2006/wordml" xmlns:wps="http://schemas.microsoft.com/office/word/2010/wordprocessingShape" mc:Ignorable="w14 w15 w16se w16cid wp14">
   <w:docParts>
     <w:docPart>
       <w:docPartPr>
@@ -7514,7 +7339,7 @@
 </file>
 
 <file path=word/glossary/fontTable.xml><?xml version="1.0" encoding="utf-8"?>
-<w:fonts xmlns:r="http://schemas.openxmlformats.org/officeDocument/2006/relationships" xmlns:w="http://schemas.openxmlformats.org/wordprocessingml/2006/main">
+<w:fonts xmlns:mc="http://schemas.openxmlformats.org/markup-compatibility/2006" xmlns:r="http://schemas.openxmlformats.org/officeDocument/2006/relationships" xmlns:w="http://schemas.openxmlformats.org/wordprocessingml/2006/main" xmlns:w14="http://schemas.microsoft.com/office/word/2010/wordml" xmlns:w15="http://schemas.microsoft.com/office/word/2012/wordml" xmlns:w16cid="http://schemas.microsoft.com/office/word/2016/wordml/cid" xmlns:w16se="http://schemas.microsoft.com/office/word/2015/wordml/symex" mc:Ignorable="w14 w15 w16se w16cid">
   <w:font w:name="Wingdings">
     <w:panose1 w:val="05000000000000000000"/>
     <w:charset w:val="02"/>
@@ -7527,14 +7352,14 @@
     <w:charset w:val="00"/>
     <w:family w:val="roman"/>
     <w:pitch w:val="variable"/>
-    <w:sig w:usb0="E0002AFF" w:usb1="C0007841" w:usb2="00000009" w:usb3="00000000" w:csb0="000001FF" w:csb1="00000000"/>
+    <w:sig w:usb0="E0002EFF" w:usb1="C000785B" w:usb2="00000009" w:usb3="00000000" w:csb0="000001FF" w:csb1="00000000"/>
   </w:font>
   <w:font w:name="Courier New">
     <w:panose1 w:val="02070309020205020404"/>
     <w:charset w:val="00"/>
     <w:family w:val="modern"/>
     <w:pitch w:val="fixed"/>
-    <w:sig w:usb0="E0002AFF" w:usb1="C0007843" w:usb2="00000009" w:usb3="00000000" w:csb0="000001FF" w:csb1="00000000"/>
+    <w:sig w:usb0="E0002EFF" w:usb1="C0007843" w:usb2="00000009" w:usb3="00000000" w:csb0="000001FF" w:csb1="00000000"/>
   </w:font>
   <w:font w:name="Symbol">
     <w:panose1 w:val="05050102010706020507"/>
@@ -7548,40 +7373,71 @@
     <w:charset w:val="00"/>
     <w:family w:val="swiss"/>
     <w:pitch w:val="variable"/>
-    <w:sig w:usb0="E10002FF" w:usb1="4000ACFF" w:usb2="00000009" w:usb3="00000000" w:csb0="0000019F" w:csb1="00000000"/>
+    <w:sig w:usb0="E0002AFF" w:usb1="C000247B" w:usb2="00000009" w:usb3="00000000" w:csb0="000001FF" w:csb1="00000000"/>
+  </w:font>
+  <w:font w:name="ＭＳ 明朝">
+    <w:altName w:val="MS Mincho"/>
+    <w:panose1 w:val="02020609040205080304"/>
+    <w:charset w:val="80"/>
+    <w:family w:val="roman"/>
+    <w:pitch w:val="fixed"/>
+    <w:sig w:usb0="E00002FF" w:usb1="6AC7FDFB" w:usb2="08000012" w:usb3="00000000" w:csb0="0002009F" w:csb1="00000000"/>
   </w:font>
   <w:font w:name="Arial">
     <w:panose1 w:val="020B0604020202020204"/>
     <w:charset w:val="00"/>
     <w:family w:val="swiss"/>
     <w:pitch w:val="variable"/>
-    <w:sig w:usb0="E0002AFF" w:usb1="C0007843" w:usb2="00000009" w:usb3="00000000" w:csb0="000001FF" w:csb1="00000000"/>
+    <w:sig w:usb0="E0002EFF" w:usb1="C000785B" w:usb2="00000009" w:usb3="00000000" w:csb0="000001FF" w:csb1="00000000"/>
+  </w:font>
+  <w:font w:name="ＭＳ ゴシック">
+    <w:altName w:val="MS Gothic"/>
+    <w:panose1 w:val="020B0609070205080204"/>
+    <w:charset w:val="80"/>
+    <w:family w:val="modern"/>
+    <w:pitch w:val="fixed"/>
+    <w:sig w:usb0="E00002FF" w:usb1="6AC7FDFB" w:usb2="08000012" w:usb3="00000000" w:csb0="0002009F" w:csb1="00000000"/>
   </w:font>
   <w:font w:name="Tahoma">
     <w:panose1 w:val="020B0604030504040204"/>
     <w:charset w:val="00"/>
     <w:family w:val="swiss"/>
-    <w:notTrueType/>
     <w:pitch w:val="variable"/>
-    <w:sig w:usb0="00000003" w:usb1="00000000" w:usb2="00000000" w:usb3="00000000" w:csb0="00000001" w:csb1="00000000"/>
+    <w:sig w:usb0="E1002EFF" w:usb1="C000605B" w:usb2="00000029" w:usb3="00000000" w:csb0="000101FF" w:csb1="00000000"/>
   </w:font>
-  <w:font w:name="Cambria">
-    <w:panose1 w:val="02040503050406030204"/>
-    <w:charset w:val="00"/>
+  <w:font w:name="游明朝">
+    <w:panose1 w:val="02020400000000000000"/>
+    <w:charset w:val="80"/>
     <w:family w:val="roman"/>
     <w:pitch w:val="variable"/>
-    <w:sig w:usb0="E00002FF" w:usb1="400004FF" w:usb2="00000000" w:usb3="00000000" w:csb0="0000019F" w:csb1="00000000"/>
+    <w:sig w:usb0="800002E7" w:usb1="2AC7FCFF" w:usb2="00000012" w:usb3="00000000" w:csb0="0002009F" w:csb1="00000000"/>
+  </w:font>
+  <w:font w:name="游ゴシック Light">
+    <w:panose1 w:val="020B0300000000000000"/>
+    <w:charset w:val="80"/>
+    <w:family w:val="modern"/>
+    <w:pitch w:val="variable"/>
+    <w:sig w:usb0="E00002FF" w:usb1="2AC7FDFF" w:usb2="00000016" w:usb3="00000000" w:csb0="0002009F" w:csb1="00000000"/>
+  </w:font>
+  <w:font w:name="Calibri Light">
+    <w:panose1 w:val="020F0302020204030204"/>
+    <w:charset w:val="00"/>
+    <w:family w:val="swiss"/>
+    <w:pitch w:val="variable"/>
+    <w:sig w:usb0="E0002AFF" w:usb1="C000247B" w:usb2="00000009" w:usb3="00000000" w:csb0="000001FF" w:csb1="00000000"/>
   </w:font>
 </w:fonts>
 </file>
 
 <file path=word/glossary/settings.xml><?xml version="1.0" encoding="utf-8"?>
-<w:settings xmlns:o="urn:schemas-microsoft-com:office:office" xmlns:r="http://schemas.openxmlformats.org/officeDocument/2006/relationships" xmlns:m="http://schemas.openxmlformats.org/officeDocument/2006/math" xmlns:v="urn:schemas-microsoft-com:vml" xmlns:w10="urn:schemas-microsoft-com:office:word" xmlns:w="http://schemas.openxmlformats.org/wordprocessingml/2006/main" xmlns:sl="http://schemas.openxmlformats.org/schemaLibrary/2006/main">
+<w:settings xmlns:mc="http://schemas.openxmlformats.org/markup-compatibility/2006" xmlns:o="urn:schemas-microsoft-com:office:office" xmlns:r="http://schemas.openxmlformats.org/officeDocument/2006/relationships" xmlns:m="http://schemas.openxmlformats.org/officeDocument/2006/math" xmlns:v="urn:schemas-microsoft-com:vml" xmlns:w10="urn:schemas-microsoft-com:office:word" xmlns:w="http://schemas.openxmlformats.org/wordprocessingml/2006/main" xmlns:w14="http://schemas.microsoft.com/office/word/2010/wordml" xmlns:w15="http://schemas.microsoft.com/office/word/2012/wordml" xmlns:w16cid="http://schemas.microsoft.com/office/word/2016/wordml/cid" xmlns:w16se="http://schemas.microsoft.com/office/word/2015/wordml/symex" xmlns:sl="http://schemas.openxmlformats.org/schemaLibrary/2006/main" mc:Ignorable="w14 w15 w16se w16cid">
   <w:view w:val="normal"/>
   <w:defaultTabStop w:val="720"/>
   <w:characterSpacingControl w:val="doNotCompress"/>
   <w:compat>
     <w:useFELayout/>
+    <w:compatSetting w:name="compatibilityMode" w:uri="http://schemas.microsoft.com/office/word" w:val="12"/>
+    <w:compatSetting w:name="useWord2013TrackBottomHyphenation" w:uri="http://schemas.microsoft.com/office/word" w:val="1"/>
   </w:compat>
   <w:rsids>
     <w:rsidRoot w:val="00AC27A4"/>
@@ -7589,6 +7445,7 @@
     <w:rsid w:val="00203331"/>
     <w:rsid w:val="002D2679"/>
     <w:rsid w:val="006E2644"/>
+    <w:rsid w:val="00947A95"/>
     <w:rsid w:val="00AC27A4"/>
     <w:rsid w:val="00B274BB"/>
   </w:rsids>
@@ -7596,7 +7453,7 @@
     <m:mathFont m:val="Cambria Math"/>
     <m:brkBin m:val="before"/>
     <m:brkBinSub m:val="--"/>
-    <m:smallFrac m:val="off"/>
+    <m:smallFrac m:val="0"/>
     <m:dispDef/>
     <m:lMargin m:val="0"/>
     <m:rMargin m:val="0"/>
@@ -7605,7 +7462,7 @@
     <m:intLim m:val="subSup"/>
     <m:naryLim m:val="undOvr"/>
   </m:mathPr>
-  <w:themeFontLang w:val="en-US"/>
+  <w:themeFontLang w:val="en-US" w:eastAsia="ja-JP"/>
   <w:clrSchemeMapping w:bg1="light1" w:t1="dark1" w:bg2="light2" w:t2="dark2" w:accent1="accent1" w:accent2="accent2" w:accent3="accent3" w:accent4="accent4" w:accent5="accent5" w:accent6="accent6" w:hyperlink="hyperlink" w:followedHyperlink="followedHyperlink"/>
   <w:decimalSymbol w:val="."/>
   <w:listSeparator w:val=","/>
@@ -7613,7 +7470,7 @@
 </file>
 
 <file path=word/glossary/styles.xml><?xml version="1.0" encoding="utf-8"?>
-<w:styles xmlns:r="http://schemas.openxmlformats.org/officeDocument/2006/relationships" xmlns:w="http://schemas.openxmlformats.org/wordprocessingml/2006/main">
+<w:styles xmlns:mc="http://schemas.openxmlformats.org/markup-compatibility/2006" xmlns:r="http://schemas.openxmlformats.org/officeDocument/2006/relationships" xmlns:w="http://schemas.openxmlformats.org/wordprocessingml/2006/main" xmlns:w14="http://schemas.microsoft.com/office/word/2010/wordml" xmlns:w15="http://schemas.microsoft.com/office/word/2012/wordml" xmlns:w16cid="http://schemas.microsoft.com/office/word/2016/wordml/cid" xmlns:w16se="http://schemas.microsoft.com/office/word/2015/wordml/symex" mc:Ignorable="w14 w15 w16se w16cid">
   <w:docDefaults>
     <w:rPrDefault>
       <w:rPr>
@@ -7629,144 +7486,382 @@
       </w:pPr>
     </w:pPrDefault>
   </w:docDefaults>
-  <w:latentStyles w:defLockedState="0" w:defUIPriority="99" w:defSemiHidden="1" w:defUnhideWhenUsed="1" w:defQFormat="0" w:count="267">
-    <w:lsdException w:name="Normal" w:semiHidden="0" w:uiPriority="0" w:unhideWhenUsed="0" w:qFormat="1"/>
-    <w:lsdException w:name="heading 1" w:semiHidden="0" w:uiPriority="9" w:unhideWhenUsed="0" w:qFormat="1"/>
-    <w:lsdException w:name="heading 2" w:uiPriority="9" w:qFormat="1"/>
-    <w:lsdException w:name="heading 3" w:uiPriority="9" w:qFormat="1"/>
-    <w:lsdException w:name="heading 4" w:uiPriority="9" w:qFormat="1"/>
-    <w:lsdException w:name="heading 5" w:uiPriority="9" w:qFormat="1"/>
-    <w:lsdException w:name="heading 6" w:uiPriority="9" w:qFormat="1"/>
-    <w:lsdException w:name="heading 7" w:uiPriority="9" w:qFormat="1"/>
-    <w:lsdException w:name="heading 8" w:uiPriority="9" w:qFormat="1"/>
-    <w:lsdException w:name="heading 9" w:uiPriority="9" w:qFormat="1"/>
-    <w:lsdException w:name="toc 1" w:uiPriority="39"/>
-    <w:lsdException w:name="toc 2" w:uiPriority="39"/>
-    <w:lsdException w:name="toc 3" w:uiPriority="39"/>
-    <w:lsdException w:name="toc 4" w:uiPriority="39"/>
-    <w:lsdException w:name="toc 5" w:uiPriority="39"/>
-    <w:lsdException w:name="toc 6" w:uiPriority="39"/>
-    <w:lsdException w:name="toc 7" w:uiPriority="39"/>
-    <w:lsdException w:name="toc 8" w:uiPriority="39"/>
-    <w:lsdException w:name="toc 9" w:uiPriority="39"/>
-    <w:lsdException w:name="caption" w:uiPriority="35" w:qFormat="1"/>
-    <w:lsdException w:name="Title" w:semiHidden="0" w:uiPriority="10" w:unhideWhenUsed="0" w:qFormat="1"/>
-    <w:lsdException w:name="Default Paragraph Font" w:uiPriority="1"/>
-    <w:lsdException w:name="Subtitle" w:semiHidden="0" w:uiPriority="2" w:unhideWhenUsed="0" w:qFormat="1"/>
-    <w:lsdException w:name="Strong" w:semiHidden="0" w:uiPriority="22" w:unhideWhenUsed="0" w:qFormat="1"/>
-    <w:lsdException w:name="Emphasis" w:semiHidden="0" w:uiPriority="20" w:unhideWhenUsed="0" w:qFormat="1"/>
-    <w:lsdException w:name="Table Grid" w:semiHidden="0" w:uiPriority="39" w:unhideWhenUsed="0"/>
-    <w:lsdException w:name="Placeholder Text" w:unhideWhenUsed="0"/>
-    <w:lsdException w:name="No Spacing" w:semiHidden="0" w:uiPriority="1" w:unhideWhenUsed="0" w:qFormat="1"/>
-    <w:lsdException w:name="Light Shading" w:semiHidden="0" w:uiPriority="60" w:unhideWhenUsed="0"/>
-    <w:lsdException w:name="Light List" w:semiHidden="0" w:uiPriority="61" w:unhideWhenUsed="0"/>
-    <w:lsdException w:name="Light Grid" w:semiHidden="0" w:uiPriority="62" w:unhideWhenUsed="0"/>
-    <w:lsdException w:name="Medium Shading 1" w:semiHidden="0" w:uiPriority="63" w:unhideWhenUsed="0"/>
-    <w:lsdException w:name="Medium Shading 2" w:semiHidden="0" w:uiPriority="64" w:unhideWhenUsed="0"/>
-    <w:lsdException w:name="Medium List 1" w:semiHidden="0" w:uiPriority="65" w:unhideWhenUsed="0"/>
-    <w:lsdException w:name="Medium List 2" w:semiHidden="0" w:uiPriority="66" w:unhideWhenUsed="0"/>
-    <w:lsdException w:name="Medium Grid 1" w:semiHidden="0" w:uiPriority="67" w:unhideWhenUsed="0"/>
-    <w:lsdException w:name="Medium Grid 2" w:semiHidden="0" w:uiPriority="68" w:unhideWhenUsed="0"/>
-    <w:lsdException w:name="Medium Grid 3" w:semiHidden="0" w:uiPriority="69" w:unhideWhenUsed="0"/>
-    <w:lsdException w:name="Dark List" w:semiHidden="0" w:uiPriority="70" w:unhideWhenUsed="0"/>
-    <w:lsdException w:name="Colorful Shading" w:semiHidden="0" w:uiPriority="71" w:unhideWhenUsed="0"/>
-    <w:lsdException w:name="Colorful List" w:semiHidden="0" w:uiPriority="72" w:unhideWhenUsed="0"/>
-    <w:lsdException w:name="Colorful Grid" w:semiHidden="0" w:uiPriority="73" w:unhideWhenUsed="0"/>
-    <w:lsdException w:name="Light Shading Accent 1" w:semiHidden="0" w:uiPriority="60" w:unhideWhenUsed="0"/>
-    <w:lsdException w:name="Light List Accent 1" w:semiHidden="0" w:uiPriority="61" w:unhideWhenUsed="0"/>
-    <w:lsdException w:name="Light Grid Accent 1" w:semiHidden="0" w:uiPriority="62" w:unhideWhenUsed="0"/>
-    <w:lsdException w:name="Medium Shading 1 Accent 1" w:semiHidden="0" w:uiPriority="63" w:unhideWhenUsed="0"/>
-    <w:lsdException w:name="Medium Shading 2 Accent 1" w:semiHidden="0" w:uiPriority="64" w:unhideWhenUsed="0"/>
-    <w:lsdException w:name="Medium List 1 Accent 1" w:semiHidden="0" w:uiPriority="65" w:unhideWhenUsed="0"/>
-    <w:lsdException w:name="Revision" w:unhideWhenUsed="0"/>
-    <w:lsdException w:name="List Paragraph" w:semiHidden="0" w:uiPriority="34" w:unhideWhenUsed="0" w:qFormat="1"/>
-    <w:lsdException w:name="Quote" w:semiHidden="0" w:uiPriority="29" w:unhideWhenUsed="0" w:qFormat="1"/>
-    <w:lsdException w:name="Intense Quote" w:semiHidden="0" w:uiPriority="30" w:unhideWhenUsed="0" w:qFormat="1"/>
-    <w:lsdException w:name="Medium List 2 Accent 1" w:semiHidden="0" w:uiPriority="66" w:unhideWhenUsed="0"/>
-    <w:lsdException w:name="Medium Grid 1 Accent 1" w:semiHidden="0" w:uiPriority="67" w:unhideWhenUsed="0"/>
-    <w:lsdException w:name="Medium Grid 2 Accent 1" w:semiHidden="0" w:uiPriority="68" w:unhideWhenUsed="0"/>
-    <w:lsdException w:name="Medium Grid 3 Accent 1" w:semiHidden="0" w:uiPriority="69" w:unhideWhenUsed="0"/>
-    <w:lsdException w:name="Dark List Accent 1" w:semiHidden="0" w:uiPriority="70" w:unhideWhenUsed="0"/>
-    <w:lsdException w:name="Colorful Shading Accent 1" w:semiHidden="0" w:uiPriority="71" w:unhideWhenUsed="0"/>
-    <w:lsdException w:name="Colorful List Accent 1" w:semiHidden="0" w:uiPriority="72" w:unhideWhenUsed="0"/>
-    <w:lsdException w:name="Colorful Grid Accent 1" w:semiHidden="0" w:uiPriority="73" w:unhideWhenUsed="0"/>
-    <w:lsdException w:name="Light Shading Accent 2" w:semiHidden="0" w:uiPriority="60" w:unhideWhenUsed="0"/>
-    <w:lsdException w:name="Light List Accent 2" w:semiHidden="0" w:uiPriority="61" w:unhideWhenUsed="0"/>
-    <w:lsdException w:name="Light Grid Accent 2" w:semiHidden="0" w:uiPriority="62" w:unhideWhenUsed="0"/>
-    <w:lsdException w:name="Medium Shading 1 Accent 2" w:semiHidden="0" w:uiPriority="63" w:unhideWhenUsed="0"/>
-    <w:lsdException w:name="Medium Shading 2 Accent 2" w:semiHidden="0" w:uiPriority="64" w:unhideWhenUsed="0"/>
-    <w:lsdException w:name="Medium List 1 Accent 2" w:semiHidden="0" w:uiPriority="65" w:unhideWhenUsed="0"/>
-    <w:lsdException w:name="Medium List 2 Accent 2" w:semiHidden="0" w:uiPriority="66" w:unhideWhenUsed="0"/>
-    <w:lsdException w:name="Medium Grid 1 Accent 2" w:semiHidden="0" w:uiPriority="67" w:unhideWhenUsed="0"/>
-    <w:lsdException w:name="Medium Grid 2 Accent 2" w:semiHidden="0" w:uiPriority="68" w:unhideWhenUsed="0"/>
-    <w:lsdException w:name="Medium Grid 3 Accent 2" w:semiHidden="0" w:uiPriority="69" w:unhideWhenUsed="0"/>
-    <w:lsdException w:name="Dark List Accent 2" w:semiHidden="0" w:uiPriority="70" w:unhideWhenUsed="0"/>
-    <w:lsdException w:name="Colorful Shading Accent 2" w:semiHidden="0" w:uiPriority="71" w:unhideWhenUsed="0"/>
-    <w:lsdException w:name="Colorful List Accent 2" w:semiHidden="0" w:uiPriority="72" w:unhideWhenUsed="0"/>
-    <w:lsdException w:name="Colorful Grid Accent 2" w:semiHidden="0" w:uiPriority="73" w:unhideWhenUsed="0"/>
-    <w:lsdException w:name="Light Shading Accent 3" w:semiHidden="0" w:uiPriority="60" w:unhideWhenUsed="0"/>
-    <w:lsdException w:name="Light List Accent 3" w:semiHidden="0" w:uiPriority="61" w:unhideWhenUsed="0"/>
-    <w:lsdException w:name="Light Grid Accent 3" w:semiHidden="0" w:uiPriority="62" w:unhideWhenUsed="0"/>
-    <w:lsdException w:name="Medium Shading 1 Accent 3" w:semiHidden="0" w:uiPriority="63" w:unhideWhenUsed="0"/>
-    <w:lsdException w:name="Medium Shading 2 Accent 3" w:semiHidden="0" w:uiPriority="64" w:unhideWhenUsed="0"/>
-    <w:lsdException w:name="Medium List 1 Accent 3" w:semiHidden="0" w:uiPriority="65" w:unhideWhenUsed="0"/>
-    <w:lsdException w:name="Medium List 2 Accent 3" w:semiHidden="0" w:uiPriority="66" w:unhideWhenUsed="0"/>
-    <w:lsdException w:name="Medium Grid 1 Accent 3" w:semiHidden="0" w:uiPriority="67" w:unhideWhenUsed="0"/>
-    <w:lsdException w:name="Medium Grid 2 Accent 3" w:semiHidden="0" w:uiPriority="68" w:unhideWhenUsed="0"/>
-    <w:lsdException w:name="Medium Grid 3 Accent 3" w:semiHidden="0" w:uiPriority="69" w:unhideWhenUsed="0"/>
-    <w:lsdException w:name="Dark List Accent 3" w:semiHidden="0" w:uiPriority="70" w:unhideWhenUsed="0"/>
-    <w:lsdException w:name="Colorful Shading Accent 3" w:semiHidden="0" w:uiPriority="71" w:unhideWhenUsed="0"/>
-    <w:lsdException w:name="Colorful List Accent 3" w:semiHidden="0" w:uiPriority="72" w:unhideWhenUsed="0"/>
-    <w:lsdException w:name="Colorful Grid Accent 3" w:semiHidden="0" w:uiPriority="73" w:unhideWhenUsed="0"/>
-    <w:lsdException w:name="Light Shading Accent 4" w:semiHidden="0" w:uiPriority="60" w:unhideWhenUsed="0"/>
-    <w:lsdException w:name="Light List Accent 4" w:semiHidden="0" w:uiPriority="61" w:unhideWhenUsed="0"/>
-    <w:lsdException w:name="Light Grid Accent 4" w:semiHidden="0" w:uiPriority="62" w:unhideWhenUsed="0"/>
-    <w:lsdException w:name="Medium Shading 1 Accent 4" w:semiHidden="0" w:uiPriority="63" w:unhideWhenUsed="0"/>
-    <w:lsdException w:name="Medium Shading 2 Accent 4" w:semiHidden="0" w:uiPriority="64" w:unhideWhenUsed="0"/>
-    <w:lsdException w:name="Medium List 1 Accent 4" w:semiHidden="0" w:uiPriority="65" w:unhideWhenUsed="0"/>
-    <w:lsdException w:name="Medium List 2 Accent 4" w:semiHidden="0" w:uiPriority="66" w:unhideWhenUsed="0"/>
-    <w:lsdException w:name="Medium Grid 1 Accent 4" w:semiHidden="0" w:uiPriority="67" w:unhideWhenUsed="0"/>
-    <w:lsdException w:name="Medium Grid 2 Accent 4" w:semiHidden="0" w:uiPriority="68" w:unhideWhenUsed="0"/>
-    <w:lsdException w:name="Medium Grid 3 Accent 4" w:semiHidden="0" w:uiPriority="69" w:unhideWhenUsed="0"/>
-    <w:lsdException w:name="Dark List Accent 4" w:semiHidden="0" w:uiPriority="70" w:unhideWhenUsed="0"/>
-    <w:lsdException w:name="Colorful Shading Accent 4" w:semiHidden="0" w:uiPriority="71" w:unhideWhenUsed="0"/>
-    <w:lsdException w:name="Colorful List Accent 4" w:semiHidden="0" w:uiPriority="72" w:unhideWhenUsed="0"/>
-    <w:lsdException w:name="Colorful Grid Accent 4" w:semiHidden="0" w:uiPriority="73" w:unhideWhenUsed="0"/>
-    <w:lsdException w:name="Light Shading Accent 5" w:semiHidden="0" w:uiPriority="60" w:unhideWhenUsed="0"/>
-    <w:lsdException w:name="Light List Accent 5" w:semiHidden="0" w:uiPriority="61" w:unhideWhenUsed="0"/>
-    <w:lsdException w:name="Light Grid Accent 5" w:semiHidden="0" w:uiPriority="62" w:unhideWhenUsed="0"/>
-    <w:lsdException w:name="Medium Shading 1 Accent 5" w:semiHidden="0" w:uiPriority="63" w:unhideWhenUsed="0"/>
-    <w:lsdException w:name="Medium Shading 2 Accent 5" w:semiHidden="0" w:uiPriority="64" w:unhideWhenUsed="0"/>
-    <w:lsdException w:name="Medium List 1 Accent 5" w:semiHidden="0" w:uiPriority="65" w:unhideWhenUsed="0"/>
-    <w:lsdException w:name="Medium List 2 Accent 5" w:semiHidden="0" w:uiPriority="66" w:unhideWhenUsed="0"/>
-    <w:lsdException w:name="Medium Grid 1 Accent 5" w:semiHidden="0" w:uiPriority="67" w:unhideWhenUsed="0"/>
-    <w:lsdException w:name="Medium Grid 2 Accent 5" w:semiHidden="0" w:uiPriority="68" w:unhideWhenUsed="0"/>
-    <w:lsdException w:name="Medium Grid 3 Accent 5" w:semiHidden="0" w:uiPriority="69" w:unhideWhenUsed="0"/>
-    <w:lsdException w:name="Dark List Accent 5" w:semiHidden="0" w:uiPriority="70" w:unhideWhenUsed="0"/>
-    <w:lsdException w:name="Colorful Shading Accent 5" w:semiHidden="0" w:uiPriority="71" w:unhideWhenUsed="0"/>
-    <w:lsdException w:name="Colorful List Accent 5" w:semiHidden="0" w:uiPriority="72" w:unhideWhenUsed="0"/>
-    <w:lsdException w:name="Colorful Grid Accent 5" w:semiHidden="0" w:uiPriority="73" w:unhideWhenUsed="0"/>
-    <w:lsdException w:name="Light Shading Accent 6" w:semiHidden="0" w:uiPriority="60" w:unhideWhenUsed="0"/>
-    <w:lsdException w:name="Light List Accent 6" w:semiHidden="0" w:uiPriority="61" w:unhideWhenUsed="0"/>
-    <w:lsdException w:name="Light Grid Accent 6" w:semiHidden="0" w:uiPriority="62" w:unhideWhenUsed="0"/>
-    <w:lsdException w:name="Medium Shading 1 Accent 6" w:semiHidden="0" w:uiPriority="63" w:unhideWhenUsed="0"/>
-    <w:lsdException w:name="Medium Shading 2 Accent 6" w:semiHidden="0" w:uiPriority="64" w:unhideWhenUsed="0"/>
-    <w:lsdException w:name="Medium List 1 Accent 6" w:semiHidden="0" w:uiPriority="65" w:unhideWhenUsed="0"/>
-    <w:lsdException w:name="Medium List 2 Accent 6" w:semiHidden="0" w:uiPriority="66" w:unhideWhenUsed="0"/>
-    <w:lsdException w:name="Medium Grid 1 Accent 6" w:semiHidden="0" w:uiPriority="67" w:unhideWhenUsed="0"/>
-    <w:lsdException w:name="Medium Grid 2 Accent 6" w:semiHidden="0" w:uiPriority="68" w:unhideWhenUsed="0"/>
-    <w:lsdException w:name="Medium Grid 3 Accent 6" w:semiHidden="0" w:uiPriority="69" w:unhideWhenUsed="0"/>
-    <w:lsdException w:name="Dark List Accent 6" w:semiHidden="0" w:uiPriority="70" w:unhideWhenUsed="0"/>
-    <w:lsdException w:name="Colorful Shading Accent 6" w:semiHidden="0" w:uiPriority="71" w:unhideWhenUsed="0"/>
-    <w:lsdException w:name="Colorful List Accent 6" w:semiHidden="0" w:uiPriority="72" w:unhideWhenUsed="0"/>
-    <w:lsdException w:name="Colorful Grid Accent 6" w:semiHidden="0" w:uiPriority="73" w:unhideWhenUsed="0"/>
-    <w:lsdException w:name="Subtle Emphasis" w:semiHidden="0" w:uiPriority="19" w:unhideWhenUsed="0" w:qFormat="1"/>
-    <w:lsdException w:name="Intense Emphasis" w:semiHidden="0" w:uiPriority="21" w:unhideWhenUsed="0" w:qFormat="1"/>
-    <w:lsdException w:name="Subtle Reference" w:semiHidden="0" w:uiPriority="31" w:unhideWhenUsed="0" w:qFormat="1"/>
-    <w:lsdException w:name="Intense Reference" w:semiHidden="0" w:uiPriority="32" w:unhideWhenUsed="0" w:qFormat="1"/>
-    <w:lsdException w:name="Book Title" w:semiHidden="0" w:uiPriority="33" w:unhideWhenUsed="0" w:qFormat="1"/>
-    <w:lsdException w:name="Bibliography" w:uiPriority="37"/>
-    <w:lsdException w:name="TOC Heading" w:uiPriority="39" w:qFormat="1"/>
+  <w:latentStyles w:defLockedState="0" w:defUIPriority="99" w:defSemiHidden="0" w:defUnhideWhenUsed="0" w:defQFormat="0" w:count="375">
+    <w:lsdException w:name="Normal" w:uiPriority="0" w:qFormat="1"/>
+    <w:lsdException w:name="heading 1" w:uiPriority="9" w:qFormat="1"/>
+    <w:lsdException w:name="heading 2" w:semiHidden="1" w:uiPriority="9" w:unhideWhenUsed="1" w:qFormat="1"/>
+    <w:lsdException w:name="heading 3" w:semiHidden="1" w:uiPriority="9" w:unhideWhenUsed="1" w:qFormat="1"/>
+    <w:lsdException w:name="heading 4" w:semiHidden="1" w:uiPriority="9" w:unhideWhenUsed="1" w:qFormat="1"/>
+    <w:lsdException w:name="heading 5" w:semiHidden="1" w:uiPriority="9" w:unhideWhenUsed="1" w:qFormat="1"/>
+    <w:lsdException w:name="heading 6" w:semiHidden="1" w:uiPriority="9" w:unhideWhenUsed="1" w:qFormat="1"/>
+    <w:lsdException w:name="heading 7" w:semiHidden="1" w:uiPriority="9" w:unhideWhenUsed="1" w:qFormat="1"/>
+    <w:lsdException w:name="heading 8" w:semiHidden="1" w:uiPriority="9" w:unhideWhenUsed="1" w:qFormat="1"/>
+    <w:lsdException w:name="heading 9" w:semiHidden="1" w:uiPriority="9" w:unhideWhenUsed="1" w:qFormat="1"/>
+    <w:lsdException w:name="index 1" w:semiHidden="1" w:unhideWhenUsed="1"/>
+    <w:lsdException w:name="index 2" w:semiHidden="1" w:unhideWhenUsed="1"/>
+    <w:lsdException w:name="index 3" w:semiHidden="1" w:unhideWhenUsed="1"/>
+    <w:lsdException w:name="index 4" w:semiHidden="1" w:unhideWhenUsed="1"/>
+    <w:lsdException w:name="index 5" w:semiHidden="1" w:unhideWhenUsed="1"/>
+    <w:lsdException w:name="index 6" w:semiHidden="1" w:unhideWhenUsed="1"/>
+    <w:lsdException w:name="index 7" w:semiHidden="1" w:unhideWhenUsed="1"/>
+    <w:lsdException w:name="index 8" w:semiHidden="1" w:unhideWhenUsed="1"/>
+    <w:lsdException w:name="index 9" w:semiHidden="1" w:unhideWhenUsed="1"/>
+    <w:lsdException w:name="toc 1" w:semiHidden="1" w:uiPriority="39" w:unhideWhenUsed="1"/>
+    <w:lsdException w:name="toc 2" w:semiHidden="1" w:uiPriority="39" w:unhideWhenUsed="1"/>
+    <w:lsdException w:name="toc 3" w:semiHidden="1" w:uiPriority="39" w:unhideWhenUsed="1"/>
+    <w:lsdException w:name="toc 4" w:semiHidden="1" w:uiPriority="39" w:unhideWhenUsed="1"/>
+    <w:lsdException w:name="toc 5" w:semiHidden="1" w:uiPriority="39" w:unhideWhenUsed="1"/>
+    <w:lsdException w:name="toc 6" w:semiHidden="1" w:uiPriority="39" w:unhideWhenUsed="1"/>
+    <w:lsdException w:name="toc 7" w:semiHidden="1" w:uiPriority="39" w:unhideWhenUsed="1"/>
+    <w:lsdException w:name="toc 8" w:semiHidden="1" w:uiPriority="39" w:unhideWhenUsed="1"/>
+    <w:lsdException w:name="toc 9" w:semiHidden="1" w:uiPriority="39" w:unhideWhenUsed="1"/>
+    <w:lsdException w:name="Normal Indent" w:semiHidden="1" w:unhideWhenUsed="1"/>
+    <w:lsdException w:name="footnote text" w:semiHidden="1" w:unhideWhenUsed="1"/>
+    <w:lsdException w:name="annotation text" w:semiHidden="1" w:unhideWhenUsed="1"/>
+    <w:lsdException w:name="header" w:semiHidden="1" w:unhideWhenUsed="1"/>
+    <w:lsdException w:name="footer" w:semiHidden="1" w:unhideWhenUsed="1"/>
+    <w:lsdException w:name="index heading" w:semiHidden="1" w:unhideWhenUsed="1"/>
+    <w:lsdException w:name="caption" w:semiHidden="1" w:uiPriority="35" w:unhideWhenUsed="1" w:qFormat="1"/>
+    <w:lsdException w:name="table of figures" w:semiHidden="1" w:unhideWhenUsed="1"/>
+    <w:lsdException w:name="envelope address" w:semiHidden="1" w:unhideWhenUsed="1"/>
+    <w:lsdException w:name="envelope return" w:semiHidden="1" w:unhideWhenUsed="1"/>
+    <w:lsdException w:name="footnote reference" w:semiHidden="1" w:unhideWhenUsed="1"/>
+    <w:lsdException w:name="annotation reference" w:semiHidden="1" w:unhideWhenUsed="1"/>
+    <w:lsdException w:name="line number" w:semiHidden="1" w:unhideWhenUsed="1"/>
+    <w:lsdException w:name="page number" w:semiHidden="1" w:unhideWhenUsed="1"/>
+    <w:lsdException w:name="endnote reference" w:semiHidden="1" w:unhideWhenUsed="1"/>
+    <w:lsdException w:name="endnote text" w:semiHidden="1" w:unhideWhenUsed="1"/>
+    <w:lsdException w:name="table of authorities" w:semiHidden="1" w:unhideWhenUsed="1"/>
+    <w:lsdException w:name="macro" w:semiHidden="1" w:unhideWhenUsed="1"/>
+    <w:lsdException w:name="toa heading" w:semiHidden="1" w:unhideWhenUsed="1"/>
+    <w:lsdException w:name="List" w:semiHidden="1" w:unhideWhenUsed="1"/>
+    <w:lsdException w:name="List Bullet" w:semiHidden="1" w:unhideWhenUsed="1"/>
+    <w:lsdException w:name="List Number" w:semiHidden="1" w:unhideWhenUsed="1"/>
+    <w:lsdException w:name="List 2" w:semiHidden="1" w:unhideWhenUsed="1"/>
+    <w:lsdException w:name="List 3" w:semiHidden="1" w:unhideWhenUsed="1"/>
+    <w:lsdException w:name="List 4" w:semiHidden="1" w:unhideWhenUsed="1"/>
+    <w:lsdException w:name="List 5" w:semiHidden="1" w:unhideWhenUsed="1"/>
+    <w:lsdException w:name="List Bullet 2" w:semiHidden="1" w:unhideWhenUsed="1"/>
+    <w:lsdException w:name="List Bullet 3" w:semiHidden="1" w:unhideWhenUsed="1"/>
+    <w:lsdException w:name="List Bullet 4" w:semiHidden="1" w:unhideWhenUsed="1"/>
+    <w:lsdException w:name="List Bullet 5" w:semiHidden="1" w:unhideWhenUsed="1"/>
+    <w:lsdException w:name="List Number 2" w:semiHidden="1" w:unhideWhenUsed="1"/>
+    <w:lsdException w:name="List Number 3" w:semiHidden="1" w:unhideWhenUsed="1"/>
+    <w:lsdException w:name="List Number 4" w:semiHidden="1" w:unhideWhenUsed="1"/>
+    <w:lsdException w:name="List Number 5" w:semiHidden="1" w:unhideWhenUsed="1"/>
+    <w:lsdException w:name="Title" w:uiPriority="10" w:qFormat="1"/>
+    <w:lsdException w:name="Closing" w:semiHidden="1" w:unhideWhenUsed="1"/>
+    <w:lsdException w:name="Signature" w:semiHidden="1" w:unhideWhenUsed="1"/>
+    <w:lsdException w:name="Default Paragraph Font" w:semiHidden="1" w:uiPriority="1" w:unhideWhenUsed="1"/>
+    <w:lsdException w:name="Body Text" w:semiHidden="1" w:unhideWhenUsed="1"/>
+    <w:lsdException w:name="Body Text Indent" w:semiHidden="1" w:unhideWhenUsed="1"/>
+    <w:lsdException w:name="List Continue" w:semiHidden="1" w:unhideWhenUsed="1"/>
+    <w:lsdException w:name="List Continue 2" w:semiHidden="1" w:unhideWhenUsed="1"/>
+    <w:lsdException w:name="List Continue 3" w:semiHidden="1" w:unhideWhenUsed="1"/>
+    <w:lsdException w:name="List Continue 4" w:semiHidden="1" w:unhideWhenUsed="1"/>
+    <w:lsdException w:name="List Continue 5" w:semiHidden="1" w:unhideWhenUsed="1"/>
+    <w:lsdException w:name="Message Header" w:semiHidden="1" w:unhideWhenUsed="1"/>
+    <w:lsdException w:name="Subtitle" w:uiPriority="2" w:qFormat="1"/>
+    <w:lsdException w:name="Salutation" w:semiHidden="1" w:unhideWhenUsed="1"/>
+    <w:lsdException w:name="Date" w:semiHidden="1" w:unhideWhenUsed="1"/>
+    <w:lsdException w:name="Body Text First Indent" w:semiHidden="1" w:unhideWhenUsed="1"/>
+    <w:lsdException w:name="Body Text First Indent 2" w:semiHidden="1" w:unhideWhenUsed="1"/>
+    <w:lsdException w:name="Note Heading" w:semiHidden="1" w:unhideWhenUsed="1"/>
+    <w:lsdException w:name="Body Text 2" w:semiHidden="1" w:unhideWhenUsed="1"/>
+    <w:lsdException w:name="Body Text 3" w:semiHidden="1" w:unhideWhenUsed="1"/>
+    <w:lsdException w:name="Body Text Indent 2" w:semiHidden="1" w:unhideWhenUsed="1"/>
+    <w:lsdException w:name="Body Text Indent 3" w:semiHidden="1" w:unhideWhenUsed="1"/>
+    <w:lsdException w:name="Block Text" w:semiHidden="1" w:unhideWhenUsed="1"/>
+    <w:lsdException w:name="Hyperlink" w:semiHidden="1" w:unhideWhenUsed="1"/>
+    <w:lsdException w:name="FollowedHyperlink" w:semiHidden="1" w:unhideWhenUsed="1"/>
+    <w:lsdException w:name="Strong" w:uiPriority="22" w:qFormat="1"/>
+    <w:lsdException w:name="Emphasis" w:uiPriority="20" w:qFormat="1"/>
+    <w:lsdException w:name="Document Map" w:semiHidden="1" w:unhideWhenUsed="1"/>
+    <w:lsdException w:name="Plain Text" w:semiHidden="1" w:unhideWhenUsed="1"/>
+    <w:lsdException w:name="E-mail Signature" w:semiHidden="1" w:unhideWhenUsed="1"/>
+    <w:lsdException w:name="HTML Top of Form" w:semiHidden="1" w:unhideWhenUsed="1"/>
+    <w:lsdException w:name="HTML Bottom of Form" w:semiHidden="1" w:unhideWhenUsed="1"/>
+    <w:lsdException w:name="Normal (Web)" w:semiHidden="1" w:unhideWhenUsed="1"/>
+    <w:lsdException w:name="HTML Acronym" w:semiHidden="1" w:unhideWhenUsed="1"/>
+    <w:lsdException w:name="HTML Address" w:semiHidden="1" w:unhideWhenUsed="1"/>
+    <w:lsdException w:name="HTML Cite" w:semiHidden="1" w:unhideWhenUsed="1"/>
+    <w:lsdException w:name="HTML Code" w:semiHidden="1" w:unhideWhenUsed="1"/>
+    <w:lsdException w:name="HTML Definition" w:semiHidden="1" w:unhideWhenUsed="1"/>
+    <w:lsdException w:name="HTML Keyboard" w:semiHidden="1" w:unhideWhenUsed="1"/>
+    <w:lsdException w:name="HTML Preformatted" w:semiHidden="1" w:unhideWhenUsed="1"/>
+    <w:lsdException w:name="HTML Sample" w:semiHidden="1" w:unhideWhenUsed="1"/>
+    <w:lsdException w:name="HTML Typewriter" w:semiHidden="1" w:unhideWhenUsed="1"/>
+    <w:lsdException w:name="HTML Variable" w:semiHidden="1" w:unhideWhenUsed="1"/>
+    <w:lsdException w:name="Normal Table" w:semiHidden="1" w:unhideWhenUsed="1"/>
+    <w:lsdException w:name="annotation subject" w:semiHidden="1" w:unhideWhenUsed="1"/>
+    <w:lsdException w:name="No List" w:semiHidden="1" w:unhideWhenUsed="1"/>
+    <w:lsdException w:name="Outline List 1" w:semiHidden="1" w:unhideWhenUsed="1"/>
+    <w:lsdException w:name="Outline List 2" w:semiHidden="1" w:unhideWhenUsed="1"/>
+    <w:lsdException w:name="Outline List 3" w:semiHidden="1" w:unhideWhenUsed="1"/>
+    <w:lsdException w:name="Table Simple 1" w:semiHidden="1" w:unhideWhenUsed="1"/>
+    <w:lsdException w:name="Table Simple 2" w:semiHidden="1" w:unhideWhenUsed="1"/>
+    <w:lsdException w:name="Table Simple 3" w:semiHidden="1" w:unhideWhenUsed="1"/>
+    <w:lsdException w:name="Table Classic 1" w:semiHidden="1" w:unhideWhenUsed="1"/>
+    <w:lsdException w:name="Table Classic 2" w:semiHidden="1" w:unhideWhenUsed="1"/>
+    <w:lsdException w:name="Table Classic 3" w:semiHidden="1" w:unhideWhenUsed="1"/>
+    <w:lsdException w:name="Table Classic 4" w:semiHidden="1" w:unhideWhenUsed="1"/>
+    <w:lsdException w:name="Table Colorful 1" w:semiHidden="1" w:unhideWhenUsed="1"/>
+    <w:lsdException w:name="Table Colorful 2" w:semiHidden="1" w:unhideWhenUsed="1"/>
+    <w:lsdException w:name="Table Colorful 3" w:semiHidden="1" w:unhideWhenUsed="1"/>
+    <w:lsdException w:name="Table Columns 1" w:semiHidden="1" w:unhideWhenUsed="1"/>
+    <w:lsdException w:name="Table Columns 2" w:semiHidden="1" w:unhideWhenUsed="1"/>
+    <w:lsdException w:name="Table Columns 3" w:semiHidden="1" w:unhideWhenUsed="1"/>
+    <w:lsdException w:name="Table Columns 4" w:semiHidden="1" w:unhideWhenUsed="1"/>
+    <w:lsdException w:name="Table Columns 5" w:semiHidden="1" w:unhideWhenUsed="1"/>
+    <w:lsdException w:name="Table Grid 1" w:semiHidden="1" w:unhideWhenUsed="1"/>
+    <w:lsdException w:name="Table Grid 2" w:semiHidden="1" w:unhideWhenUsed="1"/>
+    <w:lsdException w:name="Table Grid 3" w:semiHidden="1" w:unhideWhenUsed="1"/>
+    <w:lsdException w:name="Table Grid 4" w:semiHidden="1" w:unhideWhenUsed="1"/>
+    <w:lsdException w:name="Table Grid 5" w:semiHidden="1" w:unhideWhenUsed="1"/>
+    <w:lsdException w:name="Table Grid 6" w:semiHidden="1" w:unhideWhenUsed="1"/>
+    <w:lsdException w:name="Table Grid 7" w:semiHidden="1" w:unhideWhenUsed="1"/>
+    <w:lsdException w:name="Table Grid 8" w:semiHidden="1" w:unhideWhenUsed="1"/>
+    <w:lsdException w:name="Table List 1" w:semiHidden="1" w:unhideWhenUsed="1"/>
+    <w:lsdException w:name="Table List 2" w:semiHidden="1" w:unhideWhenUsed="1"/>
+    <w:lsdException w:name="Table List 3" w:semiHidden="1" w:unhideWhenUsed="1"/>
+    <w:lsdException w:name="Table List 4" w:semiHidden="1" w:unhideWhenUsed="1"/>
+    <w:lsdException w:name="Table List 5" w:semiHidden="1" w:unhideWhenUsed="1"/>
+    <w:lsdException w:name="Table List 6" w:semiHidden="1" w:unhideWhenUsed="1"/>
+    <w:lsdException w:name="Table List 7" w:semiHidden="1" w:unhideWhenUsed="1"/>
+    <w:lsdException w:name="Table List 8" w:semiHidden="1" w:unhideWhenUsed="1"/>
+    <w:lsdException w:name="Table 3D effects 1" w:semiHidden="1" w:unhideWhenUsed="1"/>
+    <w:lsdException w:name="Table 3D effects 2" w:semiHidden="1" w:unhideWhenUsed="1"/>
+    <w:lsdException w:name="Table 3D effects 3" w:semiHidden="1" w:unhideWhenUsed="1"/>
+    <w:lsdException w:name="Table Contemporary" w:semiHidden="1" w:unhideWhenUsed="1"/>
+    <w:lsdException w:name="Table Elegant" w:semiHidden="1" w:unhideWhenUsed="1"/>
+    <w:lsdException w:name="Table Professional" w:semiHidden="1" w:unhideWhenUsed="1"/>
+    <w:lsdException w:name="Table Subtle 1" w:semiHidden="1" w:unhideWhenUsed="1"/>
+    <w:lsdException w:name="Table Subtle 2" w:semiHidden="1" w:unhideWhenUsed="1"/>
+    <w:lsdException w:name="Table Web 1" w:semiHidden="1" w:unhideWhenUsed="1"/>
+    <w:lsdException w:name="Table Web 2" w:semiHidden="1" w:unhideWhenUsed="1"/>
+    <w:lsdException w:name="Table Web 3" w:semiHidden="1" w:unhideWhenUsed="1"/>
+    <w:lsdException w:name="Balloon Text" w:semiHidden="1" w:unhideWhenUsed="1"/>
+    <w:lsdException w:name="Table Grid" w:semiHidden="1" w:uiPriority="39" w:unhideWhenUsed="1"/>
+    <w:lsdException w:name="Table Theme" w:semiHidden="1" w:unhideWhenUsed="1"/>
+    <w:lsdException w:name="Placeholder Text" w:semiHidden="1"/>
+    <w:lsdException w:name="No Spacing" w:uiPriority="1" w:qFormat="1"/>
+    <w:lsdException w:name="Light Shading" w:uiPriority="60"/>
+    <w:lsdException w:name="Light List" w:uiPriority="61"/>
+    <w:lsdException w:name="Light Grid" w:uiPriority="62"/>
+    <w:lsdException w:name="Medium Shading 1" w:uiPriority="63"/>
+    <w:lsdException w:name="Medium Shading 2" w:uiPriority="64"/>
+    <w:lsdException w:name="Medium List 1" w:uiPriority="65"/>
+    <w:lsdException w:name="Medium List 2" w:uiPriority="66"/>
+    <w:lsdException w:name="Medium Grid 1" w:uiPriority="67"/>
+    <w:lsdException w:name="Medium Grid 2" w:uiPriority="68"/>
+    <w:lsdException w:name="Medium Grid 3" w:uiPriority="69"/>
+    <w:lsdException w:name="Dark List" w:uiPriority="70"/>
+    <w:lsdException w:name="Colorful Shading" w:uiPriority="71"/>
+    <w:lsdException w:name="Colorful List" w:uiPriority="72"/>
+    <w:lsdException w:name="Colorful Grid" w:uiPriority="73"/>
+    <w:lsdException w:name="Light Shading Accent 1" w:uiPriority="60"/>
+    <w:lsdException w:name="Light List Accent 1" w:uiPriority="61"/>
+    <w:lsdException w:name="Light Grid Accent 1" w:uiPriority="62"/>
+    <w:lsdException w:name="Medium Shading 1 Accent 1" w:uiPriority="63"/>
+    <w:lsdException w:name="Medium Shading 2 Accent 1" w:uiPriority="64"/>
+    <w:lsdException w:name="Medium List 1 Accent 1" w:uiPriority="65"/>
+    <w:lsdException w:name="Revision" w:semiHidden="1"/>
+    <w:lsdException w:name="List Paragraph" w:uiPriority="34" w:qFormat="1"/>
+    <w:lsdException w:name="Quote" w:uiPriority="29" w:qFormat="1"/>
+    <w:lsdException w:name="Intense Quote" w:uiPriority="30" w:qFormat="1"/>
+    <w:lsdException w:name="Medium List 2 Accent 1" w:uiPriority="66"/>
+    <w:lsdException w:name="Medium Grid 1 Accent 1" w:uiPriority="67"/>
+    <w:lsdException w:name="Medium Grid 2 Accent 1" w:uiPriority="68"/>
+    <w:lsdException w:name="Medium Grid 3 Accent 1" w:uiPriority="69"/>
+    <w:lsdException w:name="Dark List Accent 1" w:uiPriority="70"/>
+    <w:lsdException w:name="Colorful Shading Accent 1" w:uiPriority="71"/>
+    <w:lsdException w:name="Colorful List Accent 1" w:uiPriority="72"/>
+    <w:lsdException w:name="Colorful Grid Accent 1" w:uiPriority="73"/>
+    <w:lsdException w:name="Light Shading Accent 2" w:uiPriority="60"/>
+    <w:lsdException w:name="Light List Accent 2" w:uiPriority="61"/>
+    <w:lsdException w:name="Light Grid Accent 2" w:uiPriority="62"/>
+    <w:lsdException w:name="Medium Shading 1 Accent 2" w:uiPriority="63"/>
+    <w:lsdException w:name="Medium Shading 2 Accent 2" w:uiPriority="64"/>
+    <w:lsdException w:name="Medium List 1 Accent 2" w:uiPriority="65"/>
+    <w:lsdException w:name="Medium List 2 Accent 2" w:uiPriority="66"/>
+    <w:lsdException w:name="Medium Grid 1 Accent 2" w:uiPriority="67"/>
+    <w:lsdException w:name="Medium Grid 2 Accent 2" w:uiPriority="68"/>
+    <w:lsdException w:name="Medium Grid 3 Accent 2" w:uiPriority="69"/>
+    <w:lsdException w:name="Dark List Accent 2" w:uiPriority="70"/>
+    <w:lsdException w:name="Colorful Shading Accent 2" w:uiPriority="71"/>
+    <w:lsdException w:name="Colorful List Accent 2" w:uiPriority="72"/>
+    <w:lsdException w:name="Colorful Grid Accent 2" w:uiPriority="73"/>
+    <w:lsdException w:name="Light Shading Accent 3" w:uiPriority="60"/>
+    <w:lsdException w:name="Light List Accent 3" w:uiPriority="61"/>
+    <w:lsdException w:name="Light Grid Accent 3" w:uiPriority="62"/>
+    <w:lsdException w:name="Medium Shading 1 Accent 3" w:uiPriority="63"/>
+    <w:lsdException w:name="Medium Shading 2 Accent 3" w:uiPriority="64"/>
+    <w:lsdException w:name="Medium List 1 Accent 3" w:uiPriority="65"/>
+    <w:lsdException w:name="Medium List 2 Accent 3" w:uiPriority="66"/>
+    <w:lsdException w:name="Medium Grid 1 Accent 3" w:uiPriority="67"/>
+    <w:lsdException w:name="Medium Grid 2 Accent 3" w:uiPriority="68"/>
+    <w:lsdException w:name="Medium Grid 3 Accent 3" w:uiPriority="69"/>
+    <w:lsdException w:name="Dark List Accent 3" w:uiPriority="70"/>
+    <w:lsdException w:name="Colorful Shading Accent 3" w:uiPriority="71"/>
+    <w:lsdException w:name="Colorful List Accent 3" w:uiPriority="72"/>
+    <w:lsdException w:name="Colorful Grid Accent 3" w:uiPriority="73"/>
+    <w:lsdException w:name="Light Shading Accent 4" w:uiPriority="60"/>
+    <w:lsdException w:name="Light List Accent 4" w:uiPriority="61"/>
+    <w:lsdException w:name="Light Grid Accent 4" w:uiPriority="62"/>
+    <w:lsdException w:name="Medium Shading 1 Accent 4" w:uiPriority="63"/>
+    <w:lsdException w:name="Medium Shading 2 Accent 4" w:uiPriority="64"/>
+    <w:lsdException w:name="Medium List 1 Accent 4" w:uiPriority="65"/>
+    <w:lsdException w:name="Medium List 2 Accent 4" w:uiPriority="66"/>
+    <w:lsdException w:name="Medium Grid 1 Accent 4" w:uiPriority="67"/>
+    <w:lsdException w:name="Medium Grid 2 Accent 4" w:uiPriority="68"/>
+    <w:lsdException w:name="Medium Grid 3 Accent 4" w:uiPriority="69"/>
+    <w:lsdException w:name="Dark List Accent 4" w:uiPriority="70"/>
+    <w:lsdException w:name="Colorful Shading Accent 4" w:uiPriority="71"/>
+    <w:lsdException w:name="Colorful List Accent 4" w:uiPriority="72"/>
+    <w:lsdException w:name="Colorful Grid Accent 4" w:uiPriority="73"/>
+    <w:lsdException w:name="Light Shading Accent 5" w:uiPriority="60"/>
+    <w:lsdException w:name="Light List Accent 5" w:uiPriority="61"/>
+    <w:lsdException w:name="Light Grid Accent 5" w:uiPriority="62"/>
+    <w:lsdException w:name="Medium Shading 1 Accent 5" w:uiPriority="63"/>
+    <w:lsdException w:name="Medium Shading 2 Accent 5" w:uiPriority="64"/>
+    <w:lsdException w:name="Medium List 1 Accent 5" w:uiPriority="65"/>
+    <w:lsdException w:name="Medium List 2 Accent 5" w:uiPriority="66"/>
+    <w:lsdException w:name="Medium Grid 1 Accent 5" w:uiPriority="67"/>
+    <w:lsdException w:name="Medium Grid 2 Accent 5" w:uiPriority="68"/>
+    <w:lsdException w:name="Medium Grid 3 Accent 5" w:uiPriority="69"/>
+    <w:lsdException w:name="Dark List Accent 5" w:uiPriority="70"/>
+    <w:lsdException w:name="Colorful Shading Accent 5" w:uiPriority="71"/>
+    <w:lsdException w:name="Colorful List Accent 5" w:uiPriority="72"/>
+    <w:lsdException w:name="Colorful Grid Accent 5" w:uiPriority="73"/>
+    <w:lsdException w:name="Light Shading Accent 6" w:uiPriority="60"/>
+    <w:lsdException w:name="Light List Accent 6" w:uiPriority="61"/>
+    <w:lsdException w:name="Light Grid Accent 6" w:uiPriority="62"/>
+    <w:lsdException w:name="Medium Shading 1 Accent 6" w:uiPriority="63"/>
+    <w:lsdException w:name="Medium Shading 2 Accent 6" w:uiPriority="64"/>
+    <w:lsdException w:name="Medium List 1 Accent 6" w:uiPriority="65"/>
+    <w:lsdException w:name="Medium List 2 Accent 6" w:uiPriority="66"/>
+    <w:lsdException w:name="Medium Grid 1 Accent 6" w:uiPriority="67"/>
+    <w:lsdException w:name="Medium Grid 2 Accent 6" w:uiPriority="68"/>
+    <w:lsdException w:name="Medium Grid 3 Accent 6" w:uiPriority="69"/>
+    <w:lsdException w:name="Dark List Accent 6" w:uiPriority="70"/>
+    <w:lsdException w:name="Colorful Shading Accent 6" w:uiPriority="71"/>
+    <w:lsdException w:name="Colorful List Accent 6" w:uiPriority="72"/>
+    <w:lsdException w:name="Colorful Grid Accent 6" w:uiPriority="73"/>
+    <w:lsdException w:name="Subtle Emphasis" w:uiPriority="19" w:qFormat="1"/>
+    <w:lsdException w:name="Intense Emphasis" w:uiPriority="21" w:qFormat="1"/>
+    <w:lsdException w:name="Subtle Reference" w:uiPriority="31" w:qFormat="1"/>
+    <w:lsdException w:name="Intense Reference" w:uiPriority="32" w:qFormat="1"/>
+    <w:lsdException w:name="Book Title" w:uiPriority="33" w:qFormat="1"/>
+    <w:lsdException w:name="Bibliography" w:semiHidden="1" w:uiPriority="37" w:unhideWhenUsed="1"/>
+    <w:lsdException w:name="TOC Heading" w:semiHidden="1" w:uiPriority="39" w:unhideWhenUsed="1" w:qFormat="1"/>
+    <w:lsdException w:name="Plain Table 1" w:uiPriority="41"/>
+    <w:lsdException w:name="Plain Table 2" w:uiPriority="42"/>
+    <w:lsdException w:name="Plain Table 3" w:uiPriority="43"/>
+    <w:lsdException w:name="Plain Table 4" w:uiPriority="44"/>
+    <w:lsdException w:name="Plain Table 5" w:uiPriority="45"/>
+    <w:lsdException w:name="Grid Table Light" w:uiPriority="40"/>
+    <w:lsdException w:name="Grid Table 1 Light" w:uiPriority="46"/>
+    <w:lsdException w:name="Grid Table 2" w:uiPriority="47"/>
+    <w:lsdException w:name="Grid Table 3" w:uiPriority="48"/>
+    <w:lsdException w:name="Grid Table 4" w:uiPriority="49"/>
+    <w:lsdException w:name="Grid Table 5 Dark" w:uiPriority="50"/>
+    <w:lsdException w:name="Grid Table 6 Colorful" w:uiPriority="51"/>
+    <w:lsdException w:name="Grid Table 7 Colorful" w:uiPriority="52"/>
+    <w:lsdException w:name="Grid Table 1 Light Accent 1" w:uiPriority="46"/>
+    <w:lsdException w:name="Grid Table 2 Accent 1" w:uiPriority="47"/>
+    <w:lsdException w:name="Grid Table 3 Accent 1" w:uiPriority="48"/>
+    <w:lsdException w:name="Grid Table 4 Accent 1" w:uiPriority="49"/>
+    <w:lsdException w:name="Grid Table 5 Dark Accent 1" w:uiPriority="50"/>
+    <w:lsdException w:name="Grid Table 6 Colorful Accent 1" w:uiPriority="51"/>
+    <w:lsdException w:name="Grid Table 7 Colorful Accent 1" w:uiPriority="52"/>
+    <w:lsdException w:name="Grid Table 1 Light Accent 2" w:uiPriority="46"/>
+    <w:lsdException w:name="Grid Table 2 Accent 2" w:uiPriority="47"/>
+    <w:lsdException w:name="Grid Table 3 Accent 2" w:uiPriority="48"/>
+    <w:lsdException w:name="Grid Table 4 Accent 2" w:uiPriority="49"/>
+    <w:lsdException w:name="Grid Table 5 Dark Accent 2" w:uiPriority="50"/>
+    <w:lsdException w:name="Grid Table 6 Colorful Accent 2" w:uiPriority="51"/>
+    <w:lsdException w:name="Grid Table 7 Colorful Accent 2" w:uiPriority="52"/>
+    <w:lsdException w:name="Grid Table 1 Light Accent 3" w:uiPriority="46"/>
+    <w:lsdException w:name="Grid Table 2 Accent 3" w:uiPriority="47"/>
+    <w:lsdException w:name="Grid Table 3 Accent 3" w:uiPriority="48"/>
+    <w:lsdException w:name="Grid Table 4 Accent 3" w:uiPriority="49"/>
+    <w:lsdException w:name="Grid Table 5 Dark Accent 3" w:uiPriority="50"/>
+    <w:lsdException w:name="Grid Table 6 Colorful Accent 3" w:uiPriority="51"/>
+    <w:lsdException w:name="Grid Table 7 Colorful Accent 3" w:uiPriority="52"/>
+    <w:lsdException w:name="Grid Table 1 Light Accent 4" w:uiPriority="46"/>
+    <w:lsdException w:name="Grid Table 2 Accent 4" w:uiPriority="47"/>
+    <w:lsdException w:name="Grid Table 3 Accent 4" w:uiPriority="48"/>
+    <w:lsdException w:name="Grid Table 4 Accent 4" w:uiPriority="49"/>
+    <w:lsdException w:name="Grid Table 5 Dark Accent 4" w:uiPriority="50"/>
+    <w:lsdException w:name="Grid Table 6 Colorful Accent 4" w:uiPriority="51"/>
+    <w:lsdException w:name="Grid Table 7 Colorful Accent 4" w:uiPriority="52"/>
+    <w:lsdException w:name="Grid Table 1 Light Accent 5" w:uiPriority="46"/>
+    <w:lsdException w:name="Grid Table 2 Accent 5" w:uiPriority="47"/>
+    <w:lsdException w:name="Grid Table 3 Accent 5" w:uiPriority="48"/>
+    <w:lsdException w:name="Grid Table 4 Accent 5" w:uiPriority="49"/>
+    <w:lsdException w:name="Grid Table 5 Dark Accent 5" w:uiPriority="50"/>
+    <w:lsdException w:name="Grid Table 6 Colorful Accent 5" w:uiPriority="51"/>
+    <w:lsdException w:name="Grid Table 7 Colorful Accent 5" w:uiPriority="52"/>
+    <w:lsdException w:name="Grid Table 1 Light Accent 6" w:uiPriority="46"/>
+    <w:lsdException w:name="Grid Table 2 Accent 6" w:uiPriority="47"/>
+    <w:lsdException w:name="Grid Table 3 Accent 6" w:uiPriority="48"/>
+    <w:lsdException w:name="Grid Table 4 Accent 6" w:uiPriority="49"/>
+    <w:lsdException w:name="Grid Table 5 Dark Accent 6" w:uiPriority="50"/>
+    <w:lsdException w:name="Grid Table 6 Colorful Accent 6" w:uiPriority="51"/>
+    <w:lsdException w:name="Grid Table 7 Colorful Accent 6" w:uiPriority="52"/>
+    <w:lsdException w:name="List Table 1 Light" w:uiPriority="46"/>
+    <w:lsdException w:name="List Table 2" w:uiPriority="47"/>
+    <w:lsdException w:name="List Table 3" w:uiPriority="48"/>
+    <w:lsdException w:name="List Table 4" w:uiPriority="49"/>
+    <w:lsdException w:name="List Table 5 Dark" w:uiPriority="50"/>
+    <w:lsdException w:name="List Table 6 Colorful" w:uiPriority="51"/>
+    <w:lsdException w:name="List Table 7 Colorful" w:uiPriority="52"/>
+    <w:lsdException w:name="List Table 1 Light Accent 1" w:uiPriority="46"/>
+    <w:lsdException w:name="List Table 2 Accent 1" w:uiPriority="47"/>
+    <w:lsdException w:name="List Table 3 Accent 1" w:uiPriority="48"/>
+    <w:lsdException w:name="List Table 4 Accent 1" w:uiPriority="49"/>
+    <w:lsdException w:name="List Table 5 Dark Accent 1" w:uiPriority="50"/>
+    <w:lsdException w:name="List Table 6 Colorful Accent 1" w:uiPriority="51"/>
+    <w:lsdException w:name="List Table 7 Colorful Accent 1" w:uiPriority="52"/>
+    <w:lsdException w:name="List Table 1 Light Accent 2" w:uiPriority="46"/>
+    <w:lsdException w:name="List Table 2 Accent 2" w:uiPriority="47"/>
+    <w:lsdException w:name="List Table 3 Accent 2" w:uiPriority="48"/>
+    <w:lsdException w:name="List Table 4 Accent 2" w:uiPriority="49"/>
+    <w:lsdException w:name="List Table 5 Dark Accent 2" w:uiPriority="50"/>
+    <w:lsdException w:name="List Table 6 Colorful Accent 2" w:uiPriority="51"/>
+    <w:lsdException w:name="List Table 7 Colorful Accent 2" w:uiPriority="52"/>
+    <w:lsdException w:name="List Table 1 Light Accent 3" w:uiPriority="46"/>
+    <w:lsdException w:name="List Table 2 Accent 3" w:uiPriority="47"/>
+    <w:lsdException w:name="List Table 3 Accent 3" w:uiPriority="48"/>
+    <w:lsdException w:name="List Table 4 Accent 3" w:uiPriority="49"/>
+    <w:lsdException w:name="List Table 5 Dark Accent 3" w:uiPriority="50"/>
+    <w:lsdException w:name="List Table 6 Colorful Accent 3" w:uiPriority="51"/>
+    <w:lsdException w:name="List Table 7 Colorful Accent 3" w:uiPriority="52"/>
+    <w:lsdException w:name="List Table 1 Light Accent 4" w:uiPriority="46"/>
+    <w:lsdException w:name="List Table 2 Accent 4" w:uiPriority="47"/>
+    <w:lsdException w:name="List Table 3 Accent 4" w:uiPriority="48"/>
+    <w:lsdException w:name="List Table 4 Accent 4" w:uiPriority="49"/>
+    <w:lsdException w:name="List Table 5 Dark Accent 4" w:uiPriority="50"/>
+    <w:lsdException w:name="List Table 6 Colorful Accent 4" w:uiPriority="51"/>
+    <w:lsdException w:name="List Table 7 Colorful Accent 4" w:uiPriority="52"/>
+    <w:lsdException w:name="List Table 1 Light Accent 5" w:uiPriority="46"/>
+    <w:lsdException w:name="List Table 2 Accent 5" w:uiPriority="47"/>
+    <w:lsdException w:name="List Table 3 Accent 5" w:uiPriority="48"/>
+    <w:lsdException w:name="List Table 4 Accent 5" w:uiPriority="49"/>
+    <w:lsdException w:name="List Table 5 Dark Accent 5" w:uiPriority="50"/>
+    <w:lsdException w:name="List Table 6 Colorful Accent 5" w:uiPriority="51"/>
+    <w:lsdException w:name="List Table 7 Colorful Accent 5" w:uiPriority="52"/>
+    <w:lsdException w:name="List Table 1 Light Accent 6" w:uiPriority="46"/>
+    <w:lsdException w:name="List Table 2 Accent 6" w:uiPriority="47"/>
+    <w:lsdException w:name="List Table 3 Accent 6" w:uiPriority="48"/>
+    <w:lsdException w:name="List Table 4 Accent 6" w:uiPriority="49"/>
+    <w:lsdException w:name="List Table 5 Dark Accent 6" w:uiPriority="50"/>
+    <w:lsdException w:name="List Table 6 Colorful Accent 6" w:uiPriority="51"/>
+    <w:lsdException w:name="List Table 7 Colorful Accent 6" w:uiPriority="52"/>
+    <w:lsdException w:name="Mention" w:semiHidden="1" w:unhideWhenUsed="1"/>
+    <w:lsdException w:name="Smart Hyperlink" w:semiHidden="1" w:unhideWhenUsed="1"/>
+    <w:lsdException w:name="Hashtag" w:semiHidden="1" w:unhideWhenUsed="1"/>
+    <w:lsdException w:name="Unresolved Mention" w:semiHidden="1" w:unhideWhenUsed="1"/>
   </w:latentStyles>
   <w:style w:type="paragraph" w:default="1" w:styleId="Normal">
     <w:name w:val="Normal"/>
@@ -7784,7 +7879,6 @@
     <w:uiPriority w:val="99"/>
     <w:semiHidden/>
     <w:unhideWhenUsed/>
-    <w:qFormat/>
     <w:tblPr>
       <w:tblInd w:w="0" w:type="dxa"/>
       <w:tblCellMar>
@@ -7814,7 +7908,7 @@
     </w:pPr>
     <w:rPr>
       <w:caps/>
-      <w:color w:val="1F497D" w:themeColor="text2"/>
+      <w:color w:val="44546A" w:themeColor="text2"/>
       <w:spacing w:val="20"/>
       <w:sz w:val="32"/>
       <w:lang w:eastAsia="en-US"/>
@@ -7828,7 +7922,7 @@
     <w:rsid w:val="00203331"/>
     <w:rPr>
       <w:caps/>
-      <w:color w:val="1F497D" w:themeColor="text2"/>
+      <w:color w:val="44546A" w:themeColor="text2"/>
       <w:spacing w:val="20"/>
       <w:sz w:val="32"/>
       <w:lang w:eastAsia="en-US"/>
@@ -7874,7 +7968,7 @@
 </file>
 
 <file path=word/glossary/webSettings.xml><?xml version="1.0" encoding="utf-8"?>
-<w:webSettings xmlns:r="http://schemas.openxmlformats.org/officeDocument/2006/relationships" xmlns:w="http://schemas.openxmlformats.org/wordprocessingml/2006/main">
+<w:webSettings xmlns:mc="http://schemas.openxmlformats.org/markup-compatibility/2006" xmlns:r="http://schemas.openxmlformats.org/officeDocument/2006/relationships" xmlns:w="http://schemas.openxmlformats.org/wordprocessingml/2006/main" xmlns:w14="http://schemas.microsoft.com/office/word/2010/wordml" xmlns:w15="http://schemas.microsoft.com/office/word/2012/wordml" xmlns:w16cid="http://schemas.microsoft.com/office/word/2016/wordml/cid" xmlns:w16se="http://schemas.microsoft.com/office/word/2015/wordml/symex" mc:Ignorable="w14 w15 w16se w16cid">
   <w:optimizeForBrowser/>
   <w:allowPNG/>
 </w:webSettings>
@@ -8157,18 +8251,18 @@
 </file>
 
 <file path=customXml/item2.xml><?xml version="1.0" encoding="utf-8"?>
-<p:properties xmlns:p="http://schemas.microsoft.com/office/2006/metadata/properties" xmlns:xsi="http://www.w3.org/2001/XMLSchema-instance" xmlns:pc="http://schemas.microsoft.com/office/infopath/2007/PartnerControls">
-  <documentManagement/>
-</p:properties>
-</file>
-
-<file path=customXml/item3.xml><?xml version="1.0" encoding="utf-8"?>
 <?mso-contentType ?>
 <FormTemplates xmlns="http://schemas.microsoft.com/sharepoint/v3/contenttype/forms">
   <Display>DocumentLibraryForm</Display>
   <Edit>DocumentLibraryForm</Edit>
   <New>DocumentLibraryForm</New>
 </FormTemplates>
+</file>
+
+<file path=customXml/item3.xml><?xml version="1.0" encoding="utf-8"?>
+<p:properties xmlns:p="http://schemas.microsoft.com/office/2006/metadata/properties" xmlns:xsi="http://www.w3.org/2001/XMLSchema-instance" xmlns:pc="http://schemas.microsoft.com/office/infopath/2007/PartnerControls">
+  <documentManagement/>
+</p:properties>
 </file>
 
 <file path=customXml/item4.xml><?xml version="1.0" encoding="utf-8"?>
@@ -8381,18 +8475,18 @@
 </file>
 
 <file path=customXml/itemProps2.xml><?xml version="1.0" encoding="utf-8"?>
-<ds:datastoreItem xmlns:ds="http://schemas.openxmlformats.org/officeDocument/2006/customXml" ds:itemID="{4E626FC5-42C7-4B05-993A-A5ECAE753FE8}">
+<ds:datastoreItem xmlns:ds="http://schemas.openxmlformats.org/officeDocument/2006/customXml" ds:itemID="{43323E7E-29A7-49F9-9CB7-7ADDF3595E72}">
   <ds:schemaRefs>
-    <ds:schemaRef ds:uri="http://schemas.microsoft.com/office/2006/metadata/properties"/>
-    <ds:schemaRef ds:uri="http://schemas.microsoft.com/office/infopath/2007/PartnerControls"/>
+    <ds:schemaRef ds:uri="http://schemas.microsoft.com/sharepoint/v3/contenttype/forms"/>
   </ds:schemaRefs>
 </ds:datastoreItem>
 </file>
 
 <file path=customXml/itemProps3.xml><?xml version="1.0" encoding="utf-8"?>
-<ds:datastoreItem xmlns:ds="http://schemas.openxmlformats.org/officeDocument/2006/customXml" ds:itemID="{43323E7E-29A7-49F9-9CB7-7ADDF3595E72}">
+<ds:datastoreItem xmlns:ds="http://schemas.openxmlformats.org/officeDocument/2006/customXml" ds:itemID="{4E626FC5-42C7-4B05-993A-A5ECAE753FE8}">
   <ds:schemaRefs>
-    <ds:schemaRef ds:uri="http://schemas.microsoft.com/sharepoint/v3/contenttype/forms"/>
+    <ds:schemaRef ds:uri="http://schemas.microsoft.com/office/2006/metadata/properties"/>
+    <ds:schemaRef ds:uri="http://schemas.microsoft.com/office/infopath/2007/PartnerControls"/>
   </ds:schemaRefs>
 </ds:datastoreItem>
 </file>
@@ -8417,7 +8511,7 @@
 </file>
 
 <file path=customXml/itemProps5.xml><?xml version="1.0" encoding="utf-8"?>
-<ds:datastoreItem xmlns:ds="http://schemas.openxmlformats.org/officeDocument/2006/customXml" ds:itemID="{BB62A93A-53C5-497E-AEC7-8CCBC248290B}">
+<ds:datastoreItem xmlns:ds="http://schemas.openxmlformats.org/officeDocument/2006/customXml" ds:itemID="{35C7396B-4D95-45AD-9B14-84E66AEFE357}">
   <ds:schemaRefs>
     <ds:schemaRef ds:uri="http://schemas.openxmlformats.org/officeDocument/2006/bibliography"/>
   </ds:schemaRefs>

</xml_diff>